<commit_message>
info - file added
</commit_message>
<xml_diff>
--- a/Data Management for Machine Learning/Self Notes - Solved.docx
+++ b/Data Management for Machine Learning/Self Notes - Solved.docx
@@ -80,50 +80,76 @@
           <w:shd w:val="clear" w:color="auto" w:fill="FFFFFF"/>
         </w:rPr>
       </w:pPr>
-      <w:r>
+    </w:p>
+    <w:p>
+      <w:pPr>
+        <w:jc w:val="both"/>
         <w:rPr>
           <w:rFonts w:asciiTheme="majorHAnsi" w:hAnsiTheme="majorHAnsi" w:cstheme="majorHAnsi"/>
           <w:b/>
           <w:bCs/>
           <w:shd w:val="clear" w:color="auto" w:fill="FFFFFF"/>
         </w:rPr>
-        <w:t>Question: 1</w:t>
-      </w:r>
-    </w:p>
-    <w:p>
-      <w:pPr>
-        <w:jc w:val="both"/>
+      </w:pPr>
+      <w:r>
         <w:rPr>
           <w:rFonts w:asciiTheme="majorHAnsi" w:hAnsiTheme="majorHAnsi" w:cstheme="majorHAnsi"/>
           <w:b/>
-        </w:rPr>
-      </w:pPr>
-      <w:r>
-        <w:rPr>
-          <w:rFonts w:asciiTheme="majorHAnsi" w:hAnsiTheme="majorHAnsi" w:cstheme="majorHAnsi"/>
+          <w:bCs/>
           <w:shd w:val="clear" w:color="auto" w:fill="FFFFFF"/>
         </w:rPr>
+        <w:t>NO</w:t>
+      </w:r>
+      <w:r>
+        <w:rPr>
+          <w:rFonts w:asciiTheme="majorHAnsi" w:hAnsiTheme="majorHAnsi" w:cstheme="majorHAnsi"/>
+          <w:b/>
+          <w:bCs/>
+          <w:shd w:val="clear" w:color="auto" w:fill="FFFFFF"/>
+        </w:rPr>
+        <w:t>TES: DATA MANAGEMENT FOR MACHINE LEARNING</w:t>
+      </w:r>
+    </w:p>
+    <w:p>
+      <w:pPr>
+        <w:jc w:val="both"/>
+        <w:rPr>
+          <w:rFonts w:asciiTheme="majorHAnsi" w:hAnsiTheme="majorHAnsi" w:cstheme="majorHAnsi"/>
+          <w:b/>
+          <w:bCs/>
+          <w:shd w:val="clear" w:color="auto" w:fill="FFFFFF"/>
+        </w:rPr>
+      </w:pPr>
+      <w:r>
+        <w:rPr>
+          <w:rFonts w:asciiTheme="majorHAnsi" w:hAnsiTheme="majorHAnsi" w:cstheme="majorHAnsi"/>
+          <w:b/>
+          <w:bCs/>
+          <w:shd w:val="clear" w:color="auto" w:fill="FFFFFF"/>
+        </w:rPr>
+        <w:t>1</w:t>
+      </w:r>
+    </w:p>
+    <w:p>
+      <w:pPr>
+        <w:jc w:val="both"/>
+        <w:rPr>
+          <w:rFonts w:asciiTheme="majorHAnsi" w:hAnsiTheme="majorHAnsi" w:cstheme="majorHAnsi"/>
+          <w:b/>
+        </w:rPr>
+      </w:pPr>
+      <w:r>
+        <w:rPr>
+          <w:rFonts w:asciiTheme="majorHAnsi" w:hAnsiTheme="majorHAnsi" w:cstheme="majorHAnsi"/>
+          <w:shd w:val="clear" w:color="auto" w:fill="FFFFFF"/>
+        </w:rPr>
         <w:t xml:space="preserve">Assume that you are working on </w:t>
       </w:r>
       <w:r>
         <w:rPr>
           <w:rFonts w:asciiTheme="majorHAnsi" w:hAnsiTheme="majorHAnsi" w:cstheme="majorHAnsi"/>
         </w:rPr>
-        <w:t xml:space="preserve">a Real Estate app that allows the users to Search New Projects, Homes, Apartments, Offices, Shops, and Showrooms for Buy, Sell, and Rent. This property app is required for fulfilling all the real estate needs for searching, shortlisting and finalizing property of their choice. Be it a ready-to-move flat in a new project, investment in shops, offices or showrooms, or girls PG or boys PG in city, app should have listings from qualified property agents &amp; top builders as well as no brokerage properties. This house search app should make property search on mobile simpler, faster and smoother. Search for residential and commercial property listings from owners, brokers and top builders on this user-friendly app should help millions of users to start their real estate journey. To make it more interesting and meaningful, when the users are online searching for a property on the app, the recommendations about the relevant properties should be shown to her. </w:t>
-      </w:r>
-      <w:proofErr w:type="gramStart"/>
-      <w:r>
-        <w:rPr>
-          <w:rFonts w:asciiTheme="majorHAnsi" w:hAnsiTheme="majorHAnsi" w:cstheme="majorHAnsi"/>
-        </w:rPr>
-        <w:t>Also</w:t>
-      </w:r>
-      <w:proofErr w:type="gramEnd"/>
-      <w:r>
-        <w:rPr>
-          <w:rFonts w:asciiTheme="majorHAnsi" w:hAnsiTheme="majorHAnsi" w:cstheme="majorHAnsi"/>
-        </w:rPr>
-        <w:t xml:space="preserve"> relevant advertisements has to be shown on the app screen to increase the chances of converting these paid advertisements into increasing the foot falling and result into actual selling.  </w:t>
+        <w:t xml:space="preserve">a Real Estate app that allows the users to Search New Projects, Homes, Apartments, Offices, Shops, and Showrooms for Buy, Sell, and Rent. This property app is required for fulfilling all the real estate needs for searching, shortlisting and finalizing property of their choice. Be it a ready-to-move flat in a new project, investment in shops, offices or showrooms, or girls PG or boys PG in city, app should have listings from qualified property agents &amp; top builders as well as no brokerage properties. This house search app should make property search on mobile simpler, faster and smoother. Search for residential and commercial property listings from owners, brokers and top builders on this user-friendly app should help millions of users to start their real estate journey. To make it more interesting and meaningful, when the users are online searching for a property on the app, the recommendations about the relevant properties should be shown to her. Also relevant advertisements has to be shown on the app screen to increase the chances of converting these paid advertisements into increasing the foot falling and result into actual selling.  </w:t>
       </w:r>
       <w:r>
         <w:rPr>
@@ -272,21 +298,7 @@
         <w:rPr>
           <w:rFonts w:asciiTheme="majorHAnsi" w:hAnsiTheme="majorHAnsi" w:cstheme="majorHAnsi"/>
         </w:rPr>
-        <w:t xml:space="preserve">Imagine that now you </w:t>
-      </w:r>
-      <w:proofErr w:type="gramStart"/>
-      <w:r>
-        <w:rPr>
-          <w:rFonts w:asciiTheme="majorHAnsi" w:hAnsiTheme="majorHAnsi" w:cstheme="majorHAnsi"/>
-        </w:rPr>
-        <w:t>have to</w:t>
-      </w:r>
-      <w:proofErr w:type="gramEnd"/>
-      <w:r>
-        <w:rPr>
-          <w:rFonts w:asciiTheme="majorHAnsi" w:hAnsiTheme="majorHAnsi" w:cstheme="majorHAnsi"/>
-        </w:rPr>
-        <w:t xml:space="preserve"> implement a feature where immediate property recommendations needs to be shown to the users when they are looking for a property. </w:t>
+        <w:t xml:space="preserve">Imagine that now you have to implement a feature where immediate property recommendations needs to be shown to the users when they are looking for a property. </w:t>
       </w:r>
     </w:p>
     <w:p>
@@ -374,6 +386,7 @@
         <w:rPr>
           <w:rFonts w:asciiTheme="majorHAnsi" w:hAnsiTheme="majorHAnsi" w:cstheme="majorHAnsi"/>
         </w:rPr>
+        <w:lastRenderedPageBreak/>
         <w:t>c) Data Abstraction for Reporting: To generate reports for a builder promoting a real-estate project, structured data abstraction like databases or data warehouses is necessary. This abstraction aids in organizing and querying large volumes of diverse data efficiently, facilitating the extraction of relevant information for the report.</w:t>
       </w:r>
     </w:p>
@@ -387,7 +400,6 @@
         <w:rPr>
           <w:rFonts w:asciiTheme="majorHAnsi" w:hAnsiTheme="majorHAnsi" w:cstheme="majorHAnsi"/>
         </w:rPr>
-        <w:lastRenderedPageBreak/>
         <w:t>d) Suitable Data Processing: Batch processing is suitable for generating periodic reports as it allows the analysis of large datasets at scheduled intervals. It can handle the volume and variety of data generated by the application and provides insights over time.</w:t>
       </w:r>
     </w:p>
@@ -650,29 +662,7 @@
         <w:rPr>
           <w:rFonts w:asciiTheme="majorHAnsi" w:hAnsiTheme="majorHAnsi" w:cstheme="majorHAnsi"/>
         </w:rPr>
-        <w:t xml:space="preserve">  "</w:t>
-      </w:r>
-      <w:proofErr w:type="spellStart"/>
-      <w:proofErr w:type="gramStart"/>
-      <w:r>
-        <w:rPr>
-          <w:rFonts w:asciiTheme="majorHAnsi" w:hAnsiTheme="majorHAnsi" w:cstheme="majorHAnsi"/>
-        </w:rPr>
-        <w:t>user</w:t>
-      </w:r>
-      <w:proofErr w:type="gramEnd"/>
-      <w:r>
-        <w:rPr>
-          <w:rFonts w:asciiTheme="majorHAnsi" w:hAnsiTheme="majorHAnsi" w:cstheme="majorHAnsi"/>
-        </w:rPr>
-        <w:t>_id</w:t>
-      </w:r>
-      <w:proofErr w:type="spellEnd"/>
-      <w:r>
-        <w:rPr>
-          <w:rFonts w:asciiTheme="majorHAnsi" w:hAnsiTheme="majorHAnsi" w:cstheme="majorHAnsi"/>
-        </w:rPr>
-        <w:t>": "123456",</w:t>
+        <w:t xml:space="preserve">  "user_id": "123456",</w:t>
       </w:r>
     </w:p>
     <w:p>
@@ -686,29 +676,7 @@
         <w:rPr>
           <w:rFonts w:asciiTheme="majorHAnsi" w:hAnsiTheme="majorHAnsi" w:cstheme="majorHAnsi"/>
         </w:rPr>
-        <w:t xml:space="preserve">  "</w:t>
-      </w:r>
-      <w:proofErr w:type="spellStart"/>
-      <w:proofErr w:type="gramStart"/>
-      <w:r>
-        <w:rPr>
-          <w:rFonts w:asciiTheme="majorHAnsi" w:hAnsiTheme="majorHAnsi" w:cstheme="majorHAnsi"/>
-        </w:rPr>
-        <w:t>property</w:t>
-      </w:r>
-      <w:proofErr w:type="gramEnd"/>
-      <w:r>
-        <w:rPr>
-          <w:rFonts w:asciiTheme="majorHAnsi" w:hAnsiTheme="majorHAnsi" w:cstheme="majorHAnsi"/>
-        </w:rPr>
-        <w:t>_type</w:t>
-      </w:r>
-      <w:proofErr w:type="spellEnd"/>
-      <w:r>
-        <w:rPr>
-          <w:rFonts w:asciiTheme="majorHAnsi" w:hAnsiTheme="majorHAnsi" w:cstheme="majorHAnsi"/>
-        </w:rPr>
-        <w:t>": "Apartment",</w:t>
+        <w:t xml:space="preserve">  "property_type": "Apartment",</w:t>
       </w:r>
     </w:p>
     <w:p>
@@ -736,29 +704,7 @@
         <w:rPr>
           <w:rFonts w:asciiTheme="majorHAnsi" w:hAnsiTheme="majorHAnsi" w:cstheme="majorHAnsi"/>
         </w:rPr>
-        <w:t xml:space="preserve">  "</w:t>
-      </w:r>
-      <w:proofErr w:type="spellStart"/>
-      <w:proofErr w:type="gramStart"/>
-      <w:r>
-        <w:rPr>
-          <w:rFonts w:asciiTheme="majorHAnsi" w:hAnsiTheme="majorHAnsi" w:cstheme="majorHAnsi"/>
-        </w:rPr>
-        <w:t>min</w:t>
-      </w:r>
-      <w:proofErr w:type="gramEnd"/>
-      <w:r>
-        <w:rPr>
-          <w:rFonts w:asciiTheme="majorHAnsi" w:hAnsiTheme="majorHAnsi" w:cstheme="majorHAnsi"/>
-        </w:rPr>
-        <w:t>_price</w:t>
-      </w:r>
-      <w:proofErr w:type="spellEnd"/>
-      <w:r>
-        <w:rPr>
-          <w:rFonts w:asciiTheme="majorHAnsi" w:hAnsiTheme="majorHAnsi" w:cstheme="majorHAnsi"/>
-        </w:rPr>
-        <w:t>": 100000,</w:t>
+        <w:t xml:space="preserve">  "min_price": 100000,</w:t>
       </w:r>
     </w:p>
     <w:p>
@@ -772,29 +718,7 @@
         <w:rPr>
           <w:rFonts w:asciiTheme="majorHAnsi" w:hAnsiTheme="majorHAnsi" w:cstheme="majorHAnsi"/>
         </w:rPr>
-        <w:t xml:space="preserve">  "</w:t>
-      </w:r>
-      <w:proofErr w:type="spellStart"/>
-      <w:proofErr w:type="gramStart"/>
-      <w:r>
-        <w:rPr>
-          <w:rFonts w:asciiTheme="majorHAnsi" w:hAnsiTheme="majorHAnsi" w:cstheme="majorHAnsi"/>
-        </w:rPr>
-        <w:t>max</w:t>
-      </w:r>
-      <w:proofErr w:type="gramEnd"/>
-      <w:r>
-        <w:rPr>
-          <w:rFonts w:asciiTheme="majorHAnsi" w:hAnsiTheme="majorHAnsi" w:cstheme="majorHAnsi"/>
-        </w:rPr>
-        <w:t>_price</w:t>
-      </w:r>
-      <w:proofErr w:type="spellEnd"/>
-      <w:r>
-        <w:rPr>
-          <w:rFonts w:asciiTheme="majorHAnsi" w:hAnsiTheme="majorHAnsi" w:cstheme="majorHAnsi"/>
-        </w:rPr>
-        <w:t>": 200000,</w:t>
+        <w:t xml:space="preserve">  "max_price": 200000,</w:t>
       </w:r>
     </w:p>
     <w:p>
@@ -808,29 +732,7 @@
         <w:rPr>
           <w:rFonts w:asciiTheme="majorHAnsi" w:hAnsiTheme="majorHAnsi" w:cstheme="majorHAnsi"/>
         </w:rPr>
-        <w:t xml:space="preserve">  "</w:t>
-      </w:r>
-      <w:proofErr w:type="spellStart"/>
-      <w:proofErr w:type="gramStart"/>
-      <w:r>
-        <w:rPr>
-          <w:rFonts w:asciiTheme="majorHAnsi" w:hAnsiTheme="majorHAnsi" w:cstheme="majorHAnsi"/>
-        </w:rPr>
-        <w:t>min</w:t>
-      </w:r>
-      <w:proofErr w:type="gramEnd"/>
-      <w:r>
-        <w:rPr>
-          <w:rFonts w:asciiTheme="majorHAnsi" w:hAnsiTheme="majorHAnsi" w:cstheme="majorHAnsi"/>
-        </w:rPr>
-        <w:t>_bedrooms</w:t>
-      </w:r>
-      <w:proofErr w:type="spellEnd"/>
-      <w:r>
-        <w:rPr>
-          <w:rFonts w:asciiTheme="majorHAnsi" w:hAnsiTheme="majorHAnsi" w:cstheme="majorHAnsi"/>
-        </w:rPr>
-        <w:t>": 2,</w:t>
+        <w:t xml:space="preserve">  "min_bedrooms": 2,</w:t>
       </w:r>
     </w:p>
     <w:p>
@@ -844,29 +746,7 @@
         <w:rPr>
           <w:rFonts w:asciiTheme="majorHAnsi" w:hAnsiTheme="majorHAnsi" w:cstheme="majorHAnsi"/>
         </w:rPr>
-        <w:t xml:space="preserve">  "</w:t>
-      </w:r>
-      <w:proofErr w:type="spellStart"/>
-      <w:proofErr w:type="gramStart"/>
-      <w:r>
-        <w:rPr>
-          <w:rFonts w:asciiTheme="majorHAnsi" w:hAnsiTheme="majorHAnsi" w:cstheme="majorHAnsi"/>
-        </w:rPr>
-        <w:t>min</w:t>
-      </w:r>
-      <w:proofErr w:type="gramEnd"/>
-      <w:r>
-        <w:rPr>
-          <w:rFonts w:asciiTheme="majorHAnsi" w:hAnsiTheme="majorHAnsi" w:cstheme="majorHAnsi"/>
-        </w:rPr>
-        <w:t>_bathrooms</w:t>
-      </w:r>
-      <w:proofErr w:type="spellEnd"/>
-      <w:r>
-        <w:rPr>
-          <w:rFonts w:asciiTheme="majorHAnsi" w:hAnsiTheme="majorHAnsi" w:cstheme="majorHAnsi"/>
-        </w:rPr>
-        <w:t>": 1,</w:t>
+        <w:t xml:space="preserve">  "min_bathrooms": 1,</w:t>
       </w:r>
     </w:p>
     <w:p>
@@ -934,7 +814,7 @@
           <w:b/>
           <w:bCs/>
         </w:rPr>
-        <w:t>Question: 2</w:t>
+        <w:t>2</w:t>
       </w:r>
     </w:p>
     <w:p>
@@ -948,21 +828,7 @@
         <w:rPr>
           <w:rFonts w:asciiTheme="majorHAnsi" w:hAnsiTheme="majorHAnsi" w:cstheme="majorHAnsi"/>
         </w:rPr>
-        <w:t xml:space="preserve">Predictive Automotive Components Services (PACS) Company renders customer services for maintenance and servicing of (Internet) connected cars and its components. Assume that number of centers are 8192 (=213), number of </w:t>
-      </w:r>
-      <w:proofErr w:type="gramStart"/>
-      <w:r>
-        <w:rPr>
-          <w:rFonts w:asciiTheme="majorHAnsi" w:hAnsiTheme="majorHAnsi" w:cstheme="majorHAnsi"/>
-        </w:rPr>
-        <w:t>car</w:t>
-      </w:r>
-      <w:proofErr w:type="gramEnd"/>
-      <w:r>
-        <w:rPr>
-          <w:rFonts w:asciiTheme="majorHAnsi" w:hAnsiTheme="majorHAnsi" w:cstheme="majorHAnsi"/>
-        </w:rPr>
-        <w:t xml:space="preserve"> serviced by each center per day equals 32 (=25). Each car has 256 (=28) components, which requires maintenance or servicing in the Company’s car. The service center also collects feedback after every service and send responses to customer requests. The feedback and responses text takes on average 128 B (=27 B) and each service or responses records in a report of average 512 B (= 29) text. Company saves the centers data for maximum 10 years and follows last-in first-out data replacement policy.   [1 + 1.5 + 1.5 + 1 + 2 = 7]</w:t>
+        <w:t>Predictive Automotive Components Services (PACS) Company renders customer services for maintenance and servicing of (Internet) connected cars and its components. Assume that number of centers are 8192 (=213), number of car serviced by each center per day equals 32 (=25). Each car has 256 (=28) components, which requires maintenance or servicing in the Company’s car. The service center also collects feedback after every service and send responses to customer requests. The feedback and responses text takes on average 128 B (=27 B) and each service or responses records in a report of average 512 B (= 29) text. Company saves the centers data for maximum 10 years and follows last-in first-out data replacement policy.   [1 + 1.5 + 1.5 + 1 + 2 = 7]</w:t>
       </w:r>
     </w:p>
     <w:p>
@@ -1783,21 +1649,7 @@
         <w:rPr>
           <w:rFonts w:asciiTheme="majorHAnsi" w:hAnsiTheme="majorHAnsi" w:cstheme="majorHAnsi"/>
         </w:rPr>
-        <w:t>Total memory requirement</w:t>
-      </w:r>
-      <w:proofErr w:type="gramStart"/>
-      <w:r>
-        <w:rPr>
-          <w:rFonts w:asciiTheme="majorHAnsi" w:hAnsiTheme="majorHAnsi" w:cstheme="majorHAnsi"/>
-        </w:rPr>
-        <w:t>=(</w:t>
-      </w:r>
-      <w:proofErr w:type="gramEnd"/>
-      <w:r>
-        <w:rPr>
-          <w:rFonts w:asciiTheme="majorHAnsi" w:hAnsiTheme="majorHAnsi" w:cstheme="majorHAnsi"/>
-        </w:rPr>
-        <w:t>Total data×1024)MB</w:t>
+        <w:t>Total memory requirement=(Total data×1024)MB</w:t>
       </w:r>
     </w:p>
     <w:p>
@@ -1819,6 +1671,7 @@
         <w:rPr>
           <w:rFonts w:asciiTheme="majorHAnsi" w:hAnsiTheme="majorHAnsi" w:cstheme="majorHAnsi"/>
         </w:rPr>
+        <w:lastRenderedPageBreak/>
         <w:t>Let's calculate the total memory requirement for 10 years:</w:t>
       </w:r>
     </w:p>
@@ -1869,7 +1722,6 @@
         <w:rPr>
           <w:rFonts w:asciiTheme="majorHAnsi" w:hAnsiTheme="majorHAnsi" w:cstheme="majorHAnsi"/>
         </w:rPr>
-        <w:lastRenderedPageBreak/>
         <w:t>Total data for 10 years=1,536 GB/day×3650 days</w:t>
       </w:r>
     </w:p>
@@ -2040,7 +1892,7 @@
           <w:b/>
           <w:bCs/>
         </w:rPr>
-        <w:t>Question: 3</w:t>
+        <w:t>3</w:t>
       </w:r>
     </w:p>
     <w:p>
@@ -2164,7 +2016,7 @@
           <w:noProof/>
         </w:rPr>
         <w:drawing>
-          <wp:anchor distT="0" distB="0" distL="114300" distR="114300" simplePos="0" relativeHeight="251658240" behindDoc="1" locked="0" layoutInCell="1" allowOverlap="1" wp14:anchorId="09C93AB0" wp14:editId="1DEB2236">
+          <wp:anchor distT="0" distB="0" distL="114300" distR="114300" simplePos="0" relativeHeight="251658240" behindDoc="1" locked="0" layoutInCell="1" allowOverlap="1" wp14:anchorId="09C93AB0" wp14:editId="22C469C2">
             <wp:simplePos x="0" y="0"/>
             <wp:positionH relativeFrom="column">
               <wp:posOffset>1673225</wp:posOffset>
@@ -2744,21 +2596,7 @@
         <w:rPr>
           <w:rFonts w:asciiTheme="majorHAnsi" w:hAnsiTheme="majorHAnsi" w:cstheme="majorHAnsi"/>
         </w:rPr>
-        <w:t xml:space="preserve">III. CSV (Comma-Separated Values): This format is </w:t>
-      </w:r>
-      <w:proofErr w:type="gramStart"/>
-      <w:r>
-        <w:rPr>
-          <w:rFonts w:asciiTheme="majorHAnsi" w:hAnsiTheme="majorHAnsi" w:cstheme="majorHAnsi"/>
-        </w:rPr>
-        <w:t>similar to</w:t>
-      </w:r>
-      <w:proofErr w:type="gramEnd"/>
-      <w:r>
-        <w:rPr>
-          <w:rFonts w:asciiTheme="majorHAnsi" w:hAnsiTheme="majorHAnsi" w:cstheme="majorHAnsi"/>
-        </w:rPr>
-        <w:t xml:space="preserve"> the columnar format but is represented in a CSV file. </w:t>
+        <w:t xml:space="preserve">III. CSV (Comma-Separated Values): This format is similar to the columnar format but is represented in a CSV file. </w:t>
       </w:r>
     </w:p>
     <w:p>
@@ -2802,21 +2640,7 @@
         <w:rPr>
           <w:rFonts w:asciiTheme="majorHAnsi" w:hAnsiTheme="majorHAnsi" w:cstheme="majorHAnsi"/>
         </w:rPr>
-        <w:t>Student_</w:t>
-      </w:r>
-      <w:proofErr w:type="gramStart"/>
-      <w:r>
-        <w:rPr>
-          <w:rFonts w:asciiTheme="majorHAnsi" w:hAnsiTheme="majorHAnsi" w:cstheme="majorHAnsi"/>
-        </w:rPr>
-        <w:t>Name,Student</w:t>
-      </w:r>
-      <w:proofErr w:type="gramEnd"/>
-      <w:r>
-        <w:rPr>
-          <w:rFonts w:asciiTheme="majorHAnsi" w:hAnsiTheme="majorHAnsi" w:cstheme="majorHAnsi"/>
-        </w:rPr>
-        <w:t>_Age,Student_Gender,Student_DOB,College_Name,College_Affiliation,College_Address</w:t>
+        <w:t>Student_Name,Student_Age,Student_Gender,Student_DOB,College_Name,College_Affiliation,College_Address</w:t>
       </w:r>
     </w:p>
     <w:p>
@@ -2830,21 +2654,7 @@
         <w:rPr>
           <w:rFonts w:asciiTheme="majorHAnsi" w:hAnsiTheme="majorHAnsi" w:cstheme="majorHAnsi"/>
         </w:rPr>
-        <w:t>John,</w:t>
-      </w:r>
-      <w:proofErr w:type="gramStart"/>
-      <w:r>
-        <w:rPr>
-          <w:rFonts w:asciiTheme="majorHAnsi" w:hAnsiTheme="majorHAnsi" w:cstheme="majorHAnsi"/>
-        </w:rPr>
-        <w:t>20,Male</w:t>
-      </w:r>
-      <w:proofErr w:type="gramEnd"/>
-      <w:r>
-        <w:rPr>
-          <w:rFonts w:asciiTheme="majorHAnsi" w:hAnsiTheme="majorHAnsi" w:cstheme="majorHAnsi"/>
-        </w:rPr>
-        <w:t>,1990-01-01,ABC University,Private,123 Main St</w:t>
+        <w:t>John,20,Male,1990-01-01,ABC University,Private,123 Main St</w:t>
       </w:r>
     </w:p>
     <w:p>
@@ -2898,14 +2708,12 @@
           <w:rFonts w:asciiTheme="majorHAnsi" w:hAnsiTheme="majorHAnsi" w:cstheme="majorHAnsi"/>
         </w:rPr>
       </w:pPr>
-      <w:proofErr w:type="spellStart"/>
       <w:r>
         <w:rPr>
           <w:rFonts w:asciiTheme="majorHAnsi" w:hAnsiTheme="majorHAnsi" w:cstheme="majorHAnsi"/>
         </w:rPr>
         <w:t>json</w:t>
       </w:r>
-      <w:proofErr w:type="spellEnd"/>
     </w:p>
     <w:p>
       <w:pPr>
@@ -3094,21 +2902,7 @@
         <w:rPr>
           <w:rFonts w:asciiTheme="majorHAnsi" w:hAnsiTheme="majorHAnsi" w:cstheme="majorHAnsi"/>
         </w:rPr>
-        <w:t xml:space="preserve">  "</w:t>
-      </w:r>
-      <w:proofErr w:type="spellStart"/>
-      <w:r>
-        <w:rPr>
-          <w:rFonts w:asciiTheme="majorHAnsi" w:hAnsiTheme="majorHAnsi" w:cstheme="majorHAnsi"/>
-        </w:rPr>
-        <w:t>Enrolls_in</w:t>
-      </w:r>
-      <w:proofErr w:type="spellEnd"/>
-      <w:r>
-        <w:rPr>
-          <w:rFonts w:asciiTheme="majorHAnsi" w:hAnsiTheme="majorHAnsi" w:cstheme="majorHAnsi"/>
-        </w:rPr>
-        <w:t>": {</w:t>
+        <w:t xml:space="preserve">  "Enrolls_in": {</w:t>
       </w:r>
     </w:p>
     <w:p>
@@ -3164,21 +2958,7 @@
         <w:rPr>
           <w:rFonts w:asciiTheme="majorHAnsi" w:hAnsiTheme="majorHAnsi" w:cstheme="majorHAnsi"/>
         </w:rPr>
-        <w:t xml:space="preserve">  "</w:t>
-      </w:r>
-      <w:proofErr w:type="spellStart"/>
-      <w:r>
-        <w:rPr>
-          <w:rFonts w:asciiTheme="majorHAnsi" w:hAnsiTheme="majorHAnsi" w:cstheme="majorHAnsi"/>
-        </w:rPr>
-        <w:t>Specialized_in</w:t>
-      </w:r>
-      <w:proofErr w:type="spellEnd"/>
-      <w:r>
-        <w:rPr>
-          <w:rFonts w:asciiTheme="majorHAnsi" w:hAnsiTheme="majorHAnsi" w:cstheme="majorHAnsi"/>
-        </w:rPr>
-        <w:t>": {</w:t>
+        <w:t xml:space="preserve">  "Specialized_in": {</w:t>
       </w:r>
     </w:p>
     <w:p>
@@ -3295,7 +3075,7 @@
           <w:b/>
           <w:bCs/>
         </w:rPr>
-        <w:t>Question: 1</w:t>
+        <w:t>1</w:t>
       </w:r>
     </w:p>
     <w:p>
@@ -3421,6 +3201,7 @@
         <w:rPr>
           <w:rFonts w:asciiTheme="majorHAnsi" w:hAnsiTheme="majorHAnsi" w:cstheme="majorHAnsi"/>
         </w:rPr>
+        <w:lastRenderedPageBreak/>
         <w:t>Lifestyle Data: Lifestyle data could include information on diet, exercise habits, smoking status, and alcohol consumption. Collecting this data may involve patient surveys, wearable devices, or mobile applications.</w:t>
       </w:r>
     </w:p>
@@ -3843,6 +3624,7 @@
         <w:rPr>
           <w:rFonts w:asciiTheme="majorHAnsi" w:hAnsiTheme="majorHAnsi" w:cstheme="majorHAnsi"/>
         </w:rPr>
+        <w:lastRenderedPageBreak/>
         <w:t>Addressing ethical considerations surrounding the use of predictive analytics in healthcare, including transparency, accountability, and potential unintended consequences.</w:t>
       </w:r>
     </w:p>
@@ -3867,498 +3649,504 @@
           <w:b/>
           <w:bCs/>
         </w:rPr>
-        <w:t>Question:</w:t>
-      </w:r>
-    </w:p>
-    <w:p>
-      <w:pPr>
-        <w:jc w:val="both"/>
-      </w:pPr>
-      <w:r>
-        <w:lastRenderedPageBreak/>
-        <w:t xml:space="preserve">Imagine a scenario where a manufacturing company is initiating a machine learning project to optimize its production processes. The company intends to develop a predictive model that forecasts equipment failures based on historical performance data, sensor readings, and maintenance records. In the context of the data management phases i.e. - creation, ingestion, Processing (Validation, Cleaning, Enrichment), Post-processing (Data Management, Storage, Analysis), elucidate how the manufacturing company would navigate each phase to ensure the effectiveness and accuracy of the predictive model. Bring attention to </w:t>
-      </w:r>
-      <w:proofErr w:type="gramStart"/>
-      <w:r>
-        <w:t>particular considerations</w:t>
-      </w:r>
-      <w:proofErr w:type="gramEnd"/>
-      <w:r>
-        <w:t xml:space="preserve"> or challenges that could emerge throughout this process.</w:t>
-      </w:r>
-    </w:p>
-    <w:p>
-      <w:pPr>
-        <w:spacing w:after="0"/>
-        <w:jc w:val="both"/>
-        <w:rPr>
-          <w:rFonts w:asciiTheme="majorHAnsi" w:hAnsiTheme="majorHAnsi" w:cstheme="majorHAnsi"/>
+        <w:t>4</w:t>
+      </w:r>
+      <w:r>
+        <w:rPr>
           <w:b/>
           <w:bCs/>
         </w:rPr>
-      </w:pPr>
-      <w:r>
+        <w:t>:</w:t>
+      </w:r>
+    </w:p>
+    <w:p>
+      <w:pPr>
+        <w:jc w:val="both"/>
+      </w:pPr>
+      <w:r>
+        <w:t>Imagine a scenario where a manufacturing company is initiating a machine learning project to optimize its production processes. The company intends to develop a predictive model that forecasts equipment failures based on historical performance data, sensor readings, and maintenance records. In the context of the data management phases i.e. - creation, ingestion, Processing (Validation, Cleaning, Enrichment), Post-processing (Data Management, Storage, Analysis), elucidate how the manufacturing company would navigate each phase to ensure the effectiveness and accuracy of the predictive model. Bring attention to particular considerations or challenges that could emerge throughout this process.</w:t>
+      </w:r>
+    </w:p>
+    <w:p>
+      <w:pPr>
+        <w:spacing w:after="0"/>
+        <w:jc w:val="both"/>
         <w:rPr>
           <w:rFonts w:asciiTheme="majorHAnsi" w:hAnsiTheme="majorHAnsi" w:cstheme="majorHAnsi"/>
           <w:b/>
           <w:bCs/>
         </w:rPr>
-        <w:t>Answer:</w:t>
-      </w:r>
-    </w:p>
-    <w:p>
-      <w:pPr>
-        <w:spacing w:after="0"/>
-        <w:jc w:val="both"/>
-        <w:rPr>
-          <w:rFonts w:asciiTheme="majorHAnsi" w:hAnsiTheme="majorHAnsi" w:cstheme="majorHAnsi"/>
-        </w:rPr>
-      </w:pPr>
-      <w:r>
-        <w:rPr>
-          <w:rFonts w:asciiTheme="majorHAnsi" w:hAnsiTheme="majorHAnsi" w:cstheme="majorHAnsi"/>
-        </w:rPr>
-        <w:t>The manufacturing company would navigate each data management phase in the context of the machine learning project to optimize production processes as follows:</w:t>
-      </w:r>
-    </w:p>
-    <w:p>
-      <w:pPr>
-        <w:spacing w:after="0"/>
-        <w:jc w:val="both"/>
-        <w:rPr>
-          <w:rFonts w:asciiTheme="majorHAnsi" w:hAnsiTheme="majorHAnsi" w:cstheme="majorHAnsi"/>
-        </w:rPr>
-      </w:pPr>
-    </w:p>
-    <w:p>
-      <w:pPr>
-        <w:spacing w:after="0"/>
-        <w:jc w:val="both"/>
+      </w:pPr>
+      <w:r>
         <w:rPr>
           <w:rFonts w:asciiTheme="majorHAnsi" w:hAnsiTheme="majorHAnsi" w:cstheme="majorHAnsi"/>
           <w:b/>
           <w:bCs/>
         </w:rPr>
-      </w:pPr>
-      <w:r>
+        <w:t>Answer:</w:t>
+      </w:r>
+    </w:p>
+    <w:p>
+      <w:pPr>
+        <w:spacing w:after="0"/>
+        <w:jc w:val="both"/>
+        <w:rPr>
+          <w:rFonts w:asciiTheme="majorHAnsi" w:hAnsiTheme="majorHAnsi" w:cstheme="majorHAnsi"/>
+        </w:rPr>
+      </w:pPr>
+      <w:r>
+        <w:rPr>
+          <w:rFonts w:asciiTheme="majorHAnsi" w:hAnsiTheme="majorHAnsi" w:cstheme="majorHAnsi"/>
+        </w:rPr>
+        <w:t>The manufacturing company would navigate each data management phase in the context of the machine learning project to optimize production processes as follows:</w:t>
+      </w:r>
+    </w:p>
+    <w:p>
+      <w:pPr>
+        <w:spacing w:after="0"/>
+        <w:jc w:val="both"/>
+        <w:rPr>
+          <w:rFonts w:asciiTheme="majorHAnsi" w:hAnsiTheme="majorHAnsi" w:cstheme="majorHAnsi"/>
+        </w:rPr>
+      </w:pPr>
+    </w:p>
+    <w:p>
+      <w:pPr>
+        <w:spacing w:after="0"/>
+        <w:jc w:val="both"/>
         <w:rPr>
           <w:rFonts w:asciiTheme="majorHAnsi" w:hAnsiTheme="majorHAnsi" w:cstheme="majorHAnsi"/>
           <w:b/>
           <w:bCs/>
         </w:rPr>
-        <w:t>Data Creation:</w:t>
-      </w:r>
-    </w:p>
-    <w:p>
-      <w:pPr>
-        <w:spacing w:after="0"/>
-        <w:jc w:val="both"/>
-        <w:rPr>
-          <w:rFonts w:asciiTheme="majorHAnsi" w:hAnsiTheme="majorHAnsi" w:cstheme="majorHAnsi"/>
-        </w:rPr>
-      </w:pPr>
-      <w:r>
-        <w:rPr>
-          <w:rFonts w:asciiTheme="majorHAnsi" w:hAnsiTheme="majorHAnsi" w:cstheme="majorHAnsi"/>
-        </w:rPr>
-        <w:t xml:space="preserve">      Process Overview:</w:t>
-      </w:r>
-    </w:p>
-    <w:p>
-      <w:pPr>
-        <w:spacing w:after="0"/>
-        <w:jc w:val="both"/>
-        <w:rPr>
-          <w:rFonts w:asciiTheme="majorHAnsi" w:hAnsiTheme="majorHAnsi" w:cstheme="majorHAnsi"/>
-        </w:rPr>
-      </w:pPr>
-      <w:r>
-        <w:rPr>
-          <w:rFonts w:asciiTheme="majorHAnsi" w:hAnsiTheme="majorHAnsi" w:cstheme="majorHAnsi"/>
-        </w:rPr>
-        <w:t>Gather historical performance data, sensor readings, and maintenance records from machinery and equipment. Ensure data is collected with relevant timestamps for accurate analysis.</w:t>
-      </w:r>
-    </w:p>
-    <w:p>
-      <w:pPr>
-        <w:spacing w:after="0"/>
-        <w:jc w:val="both"/>
-        <w:rPr>
-          <w:rFonts w:asciiTheme="majorHAnsi" w:hAnsiTheme="majorHAnsi" w:cstheme="majorHAnsi"/>
-        </w:rPr>
-      </w:pPr>
-      <w:r>
-        <w:rPr>
-          <w:rFonts w:asciiTheme="majorHAnsi" w:hAnsiTheme="majorHAnsi" w:cstheme="majorHAnsi"/>
-        </w:rPr>
-        <w:t xml:space="preserve">     Considerations/Challenges:</w:t>
-      </w:r>
-    </w:p>
-    <w:p>
-      <w:pPr>
-        <w:spacing w:after="0"/>
-        <w:jc w:val="both"/>
-        <w:rPr>
-          <w:rFonts w:asciiTheme="majorHAnsi" w:hAnsiTheme="majorHAnsi" w:cstheme="majorHAnsi"/>
-        </w:rPr>
-      </w:pPr>
-      <w:r>
-        <w:rPr>
-          <w:rFonts w:asciiTheme="majorHAnsi" w:hAnsiTheme="majorHAnsi" w:cstheme="majorHAnsi"/>
-        </w:rPr>
-        <w:t>Sensor Calibration: Ensure sensors are calibrated properly to collect accurate readings. Consistency: Address inconsistencies in data collection methods across different machinery.</w:t>
-      </w:r>
-    </w:p>
-    <w:p>
-      <w:pPr>
-        <w:spacing w:after="0"/>
-        <w:jc w:val="both"/>
-        <w:rPr>
-          <w:rFonts w:asciiTheme="majorHAnsi" w:hAnsiTheme="majorHAnsi" w:cstheme="majorHAnsi"/>
-        </w:rPr>
-      </w:pPr>
-    </w:p>
-    <w:p>
-      <w:pPr>
-        <w:spacing w:after="0"/>
-        <w:jc w:val="both"/>
+      </w:pPr>
+      <w:r>
         <w:rPr>
           <w:rFonts w:asciiTheme="majorHAnsi" w:hAnsiTheme="majorHAnsi" w:cstheme="majorHAnsi"/>
           <w:b/>
           <w:bCs/>
         </w:rPr>
-      </w:pPr>
-      <w:r>
+        <w:t>Data Creation:</w:t>
+      </w:r>
+    </w:p>
+    <w:p>
+      <w:pPr>
+        <w:spacing w:after="0"/>
+        <w:jc w:val="both"/>
+        <w:rPr>
+          <w:rFonts w:asciiTheme="majorHAnsi" w:hAnsiTheme="majorHAnsi" w:cstheme="majorHAnsi"/>
+        </w:rPr>
+      </w:pPr>
+      <w:r>
+        <w:rPr>
+          <w:rFonts w:asciiTheme="majorHAnsi" w:hAnsiTheme="majorHAnsi" w:cstheme="majorHAnsi"/>
+        </w:rPr>
+        <w:t xml:space="preserve">      Process Overview:</w:t>
+      </w:r>
+    </w:p>
+    <w:p>
+      <w:pPr>
+        <w:spacing w:after="0"/>
+        <w:jc w:val="both"/>
+        <w:rPr>
+          <w:rFonts w:asciiTheme="majorHAnsi" w:hAnsiTheme="majorHAnsi" w:cstheme="majorHAnsi"/>
+        </w:rPr>
+      </w:pPr>
+      <w:r>
+        <w:rPr>
+          <w:rFonts w:asciiTheme="majorHAnsi" w:hAnsiTheme="majorHAnsi" w:cstheme="majorHAnsi"/>
+        </w:rPr>
+        <w:t>Gather historical performance data, sensor readings, and maintenance records from machinery and equipment. Ensure data is collected with relevant timestamps for accurate analysis.</w:t>
+      </w:r>
+    </w:p>
+    <w:p>
+      <w:pPr>
+        <w:spacing w:after="0"/>
+        <w:jc w:val="both"/>
+        <w:rPr>
+          <w:rFonts w:asciiTheme="majorHAnsi" w:hAnsiTheme="majorHAnsi" w:cstheme="majorHAnsi"/>
+        </w:rPr>
+      </w:pPr>
+      <w:r>
+        <w:rPr>
+          <w:rFonts w:asciiTheme="majorHAnsi" w:hAnsiTheme="majorHAnsi" w:cstheme="majorHAnsi"/>
+        </w:rPr>
+        <w:t xml:space="preserve">     Considerations/Challenges:</w:t>
+      </w:r>
+    </w:p>
+    <w:p>
+      <w:pPr>
+        <w:spacing w:after="0"/>
+        <w:jc w:val="both"/>
+        <w:rPr>
+          <w:rFonts w:asciiTheme="majorHAnsi" w:hAnsiTheme="majorHAnsi" w:cstheme="majorHAnsi"/>
+        </w:rPr>
+      </w:pPr>
+      <w:r>
+        <w:rPr>
+          <w:rFonts w:asciiTheme="majorHAnsi" w:hAnsiTheme="majorHAnsi" w:cstheme="majorHAnsi"/>
+        </w:rPr>
+        <w:t>Sensor Calibration: Ensure sensors are calibrated properly to collect accurate readings. Consistency: Address inconsistencies in data collection methods across different machinery.</w:t>
+      </w:r>
+    </w:p>
+    <w:p>
+      <w:pPr>
+        <w:spacing w:after="0"/>
+        <w:jc w:val="both"/>
+        <w:rPr>
+          <w:rFonts w:asciiTheme="majorHAnsi" w:hAnsiTheme="majorHAnsi" w:cstheme="majorHAnsi"/>
+        </w:rPr>
+      </w:pPr>
+    </w:p>
+    <w:p>
+      <w:pPr>
+        <w:spacing w:after="0"/>
+        <w:jc w:val="both"/>
         <w:rPr>
           <w:rFonts w:asciiTheme="majorHAnsi" w:hAnsiTheme="majorHAnsi" w:cstheme="majorHAnsi"/>
           <w:b/>
           <w:bCs/>
         </w:rPr>
-        <w:t>Data Ingestion:</w:t>
-      </w:r>
-    </w:p>
-    <w:p>
-      <w:pPr>
-        <w:spacing w:after="0"/>
-        <w:jc w:val="both"/>
-        <w:rPr>
-          <w:rFonts w:asciiTheme="majorHAnsi" w:hAnsiTheme="majorHAnsi" w:cstheme="majorHAnsi"/>
-        </w:rPr>
-      </w:pPr>
-      <w:r>
-        <w:rPr>
-          <w:rFonts w:asciiTheme="majorHAnsi" w:hAnsiTheme="majorHAnsi" w:cstheme="majorHAnsi"/>
-        </w:rPr>
-        <w:t xml:space="preserve">      Process Overview:</w:t>
-      </w:r>
-    </w:p>
-    <w:p>
-      <w:pPr>
-        <w:spacing w:after="0"/>
-        <w:jc w:val="both"/>
-        <w:rPr>
-          <w:rFonts w:asciiTheme="majorHAnsi" w:hAnsiTheme="majorHAnsi" w:cstheme="majorHAnsi"/>
-        </w:rPr>
-      </w:pPr>
-      <w:r>
-        <w:rPr>
-          <w:rFonts w:asciiTheme="majorHAnsi" w:hAnsiTheme="majorHAnsi" w:cstheme="majorHAnsi"/>
-        </w:rPr>
-        <w:t>Transfer data from various sources into a centralized storage system or data warehouse. Validate data integrity during ingestion to avoid corrupt or incomplete datasets.</w:t>
-      </w:r>
-    </w:p>
-    <w:p>
-      <w:pPr>
-        <w:spacing w:after="0"/>
-        <w:jc w:val="both"/>
-        <w:rPr>
-          <w:rFonts w:asciiTheme="majorHAnsi" w:hAnsiTheme="majorHAnsi" w:cstheme="majorHAnsi"/>
-        </w:rPr>
-      </w:pPr>
-      <w:r>
-        <w:rPr>
-          <w:rFonts w:asciiTheme="majorHAnsi" w:hAnsiTheme="majorHAnsi" w:cstheme="majorHAnsi"/>
-        </w:rPr>
-        <w:t xml:space="preserve">      Considerations/Challenges:</w:t>
-      </w:r>
-    </w:p>
-    <w:p>
-      <w:pPr>
-        <w:spacing w:after="0"/>
-        <w:jc w:val="both"/>
-        <w:rPr>
-          <w:rFonts w:asciiTheme="majorHAnsi" w:hAnsiTheme="majorHAnsi" w:cstheme="majorHAnsi"/>
-        </w:rPr>
-      </w:pPr>
-      <w:r>
-        <w:rPr>
-          <w:rFonts w:asciiTheme="majorHAnsi" w:hAnsiTheme="majorHAnsi" w:cstheme="majorHAnsi"/>
-        </w:rPr>
-        <w:t>Real-time Ingestion: Consider the need for real-time data updates, especially for critical sensor readings. Data Format Compatibility: Ensure compatibility of data formats from different sources.</w:t>
-      </w:r>
-    </w:p>
-    <w:p>
-      <w:pPr>
-        <w:spacing w:after="0"/>
-        <w:jc w:val="both"/>
-        <w:rPr>
-          <w:rFonts w:asciiTheme="majorHAnsi" w:hAnsiTheme="majorHAnsi" w:cstheme="majorHAnsi"/>
-        </w:rPr>
-      </w:pPr>
-    </w:p>
-    <w:p>
-      <w:pPr>
-        <w:spacing w:after="0"/>
-        <w:jc w:val="both"/>
+      </w:pPr>
+      <w:r>
         <w:rPr>
           <w:rFonts w:asciiTheme="majorHAnsi" w:hAnsiTheme="majorHAnsi" w:cstheme="majorHAnsi"/>
           <w:b/>
           <w:bCs/>
         </w:rPr>
-      </w:pPr>
-      <w:r>
+        <w:t>Data Ingestion:</w:t>
+      </w:r>
+    </w:p>
+    <w:p>
+      <w:pPr>
+        <w:spacing w:after="0"/>
+        <w:jc w:val="both"/>
+        <w:rPr>
+          <w:rFonts w:asciiTheme="majorHAnsi" w:hAnsiTheme="majorHAnsi" w:cstheme="majorHAnsi"/>
+        </w:rPr>
+      </w:pPr>
+      <w:r>
+        <w:rPr>
+          <w:rFonts w:asciiTheme="majorHAnsi" w:hAnsiTheme="majorHAnsi" w:cstheme="majorHAnsi"/>
+        </w:rPr>
+        <w:t xml:space="preserve">      Process Overview:</w:t>
+      </w:r>
+    </w:p>
+    <w:p>
+      <w:pPr>
+        <w:spacing w:after="0"/>
+        <w:jc w:val="both"/>
+        <w:rPr>
+          <w:rFonts w:asciiTheme="majorHAnsi" w:hAnsiTheme="majorHAnsi" w:cstheme="majorHAnsi"/>
+        </w:rPr>
+      </w:pPr>
+      <w:r>
+        <w:rPr>
+          <w:rFonts w:asciiTheme="majorHAnsi" w:hAnsiTheme="majorHAnsi" w:cstheme="majorHAnsi"/>
+        </w:rPr>
+        <w:t>Transfer data from various sources into a centralized storage system or data warehouse. Validate data integrity during ingestion to avoid corrupt or incomplete datasets.</w:t>
+      </w:r>
+    </w:p>
+    <w:p>
+      <w:pPr>
+        <w:spacing w:after="0"/>
+        <w:jc w:val="both"/>
+        <w:rPr>
+          <w:rFonts w:asciiTheme="majorHAnsi" w:hAnsiTheme="majorHAnsi" w:cstheme="majorHAnsi"/>
+        </w:rPr>
+      </w:pPr>
+      <w:r>
+        <w:rPr>
+          <w:rFonts w:asciiTheme="majorHAnsi" w:hAnsiTheme="majorHAnsi" w:cstheme="majorHAnsi"/>
+        </w:rPr>
+        <w:t xml:space="preserve">      Considerations/Challenges:</w:t>
+      </w:r>
+    </w:p>
+    <w:p>
+      <w:pPr>
+        <w:spacing w:after="0"/>
+        <w:jc w:val="both"/>
+        <w:rPr>
+          <w:rFonts w:asciiTheme="majorHAnsi" w:hAnsiTheme="majorHAnsi" w:cstheme="majorHAnsi"/>
+        </w:rPr>
+      </w:pPr>
+      <w:r>
+        <w:rPr>
+          <w:rFonts w:asciiTheme="majorHAnsi" w:hAnsiTheme="majorHAnsi" w:cstheme="majorHAnsi"/>
+        </w:rPr>
+        <w:t>Real-time Ingestion: Consider the need for real-time data updates, especially for critical sensor readings. Data Format Compatibility: Ensure compatibility of data formats from different sources.</w:t>
+      </w:r>
+    </w:p>
+    <w:p>
+      <w:pPr>
+        <w:spacing w:after="0"/>
+        <w:jc w:val="both"/>
+        <w:rPr>
+          <w:rFonts w:asciiTheme="majorHAnsi" w:hAnsiTheme="majorHAnsi" w:cstheme="majorHAnsi"/>
+        </w:rPr>
+      </w:pPr>
+    </w:p>
+    <w:p>
+      <w:pPr>
+        <w:spacing w:after="0"/>
+        <w:jc w:val="both"/>
         <w:rPr>
           <w:rFonts w:asciiTheme="majorHAnsi" w:hAnsiTheme="majorHAnsi" w:cstheme="majorHAnsi"/>
           <w:b/>
           <w:bCs/>
         </w:rPr>
-        <w:t>Data Processing (Validation, Cleaning, Enrichment):</w:t>
-      </w:r>
-    </w:p>
-    <w:p>
-      <w:pPr>
-        <w:spacing w:after="0"/>
-        <w:jc w:val="both"/>
-        <w:rPr>
-          <w:rFonts w:asciiTheme="majorHAnsi" w:hAnsiTheme="majorHAnsi" w:cstheme="majorHAnsi"/>
-        </w:rPr>
-      </w:pPr>
-      <w:r>
-        <w:rPr>
-          <w:rFonts w:asciiTheme="majorHAnsi" w:hAnsiTheme="majorHAnsi" w:cstheme="majorHAnsi"/>
-        </w:rPr>
-        <w:t xml:space="preserve">      Process Overview:</w:t>
-      </w:r>
-    </w:p>
-    <w:p>
-      <w:pPr>
-        <w:spacing w:after="0"/>
-        <w:jc w:val="both"/>
-        <w:rPr>
-          <w:rFonts w:asciiTheme="majorHAnsi" w:hAnsiTheme="majorHAnsi" w:cstheme="majorHAnsi"/>
-        </w:rPr>
-      </w:pPr>
-      <w:r>
-        <w:rPr>
-          <w:rFonts w:asciiTheme="majorHAnsi" w:hAnsiTheme="majorHAnsi" w:cstheme="majorHAnsi"/>
-        </w:rPr>
-        <w:t>Validate data for accuracy and consistency, especially dealing with outliers. Cleanse data by addressing errors, missing values, and inconsistencies. Enrich the dataset with additional contextual information.</w:t>
-      </w:r>
-    </w:p>
-    <w:p>
-      <w:pPr>
-        <w:spacing w:after="0"/>
-        <w:jc w:val="both"/>
-        <w:rPr>
-          <w:rFonts w:asciiTheme="majorHAnsi" w:hAnsiTheme="majorHAnsi" w:cstheme="majorHAnsi"/>
-        </w:rPr>
-      </w:pPr>
-      <w:r>
-        <w:rPr>
-          <w:rFonts w:asciiTheme="majorHAnsi" w:hAnsiTheme="majorHAnsi" w:cstheme="majorHAnsi"/>
-        </w:rPr>
-        <w:t xml:space="preserve">       Considerations/Challenges:</w:t>
-      </w:r>
-    </w:p>
-    <w:p>
-      <w:pPr>
-        <w:spacing w:after="0"/>
-        <w:jc w:val="both"/>
-        <w:rPr>
-          <w:rFonts w:asciiTheme="majorHAnsi" w:hAnsiTheme="majorHAnsi" w:cstheme="majorHAnsi"/>
-        </w:rPr>
-      </w:pPr>
-      <w:r>
-        <w:rPr>
-          <w:rFonts w:asciiTheme="majorHAnsi" w:hAnsiTheme="majorHAnsi" w:cstheme="majorHAnsi"/>
-        </w:rPr>
-        <w:t>Outlier Detection: Implement outlier detection mechanisms to handle unusual readings.</w:t>
-      </w:r>
-      <w:r>
-        <w:rPr>
-          <w:rFonts w:asciiTheme="majorHAnsi" w:hAnsiTheme="majorHAnsi" w:cstheme="majorHAnsi"/>
-        </w:rPr>
-        <w:t xml:space="preserve"> </w:t>
-      </w:r>
-      <w:r>
-        <w:rPr>
-          <w:rFonts w:asciiTheme="majorHAnsi" w:hAnsiTheme="majorHAnsi" w:cstheme="majorHAnsi"/>
-        </w:rPr>
-        <w:t>Missing Data Handling: Develop strategies for handling missing or incomplete data without compromising model accuracy.</w:t>
-      </w:r>
-    </w:p>
-    <w:p>
-      <w:pPr>
-        <w:spacing w:after="0"/>
-        <w:jc w:val="both"/>
-        <w:rPr>
-          <w:rFonts w:asciiTheme="majorHAnsi" w:hAnsiTheme="majorHAnsi" w:cstheme="majorHAnsi"/>
-        </w:rPr>
-      </w:pPr>
-    </w:p>
-    <w:p>
-      <w:pPr>
-        <w:spacing w:after="0"/>
-        <w:jc w:val="both"/>
+      </w:pPr>
+      <w:r>
         <w:rPr>
           <w:rFonts w:asciiTheme="majorHAnsi" w:hAnsiTheme="majorHAnsi" w:cstheme="majorHAnsi"/>
           <w:b/>
           <w:bCs/>
         </w:rPr>
-      </w:pPr>
-      <w:r>
+        <w:t>Data Processing (Validation, Cleaning, Enrichment):</w:t>
+      </w:r>
+    </w:p>
+    <w:p>
+      <w:pPr>
+        <w:spacing w:after="0"/>
+        <w:jc w:val="both"/>
+        <w:rPr>
+          <w:rFonts w:asciiTheme="majorHAnsi" w:hAnsiTheme="majorHAnsi" w:cstheme="majorHAnsi"/>
+        </w:rPr>
+      </w:pPr>
+      <w:r>
+        <w:rPr>
+          <w:rFonts w:asciiTheme="majorHAnsi" w:hAnsiTheme="majorHAnsi" w:cstheme="majorHAnsi"/>
+        </w:rPr>
+        <w:t xml:space="preserve">      Process Overview:</w:t>
+      </w:r>
+    </w:p>
+    <w:p>
+      <w:pPr>
+        <w:spacing w:after="0"/>
+        <w:jc w:val="both"/>
+        <w:rPr>
+          <w:rFonts w:asciiTheme="majorHAnsi" w:hAnsiTheme="majorHAnsi" w:cstheme="majorHAnsi"/>
+        </w:rPr>
+      </w:pPr>
+      <w:r>
+        <w:rPr>
+          <w:rFonts w:asciiTheme="majorHAnsi" w:hAnsiTheme="majorHAnsi" w:cstheme="majorHAnsi"/>
+        </w:rPr>
+        <w:t>Validate data for accuracy and consistency, especially dealing with outliers. Cleanse data by addressing errors, missing values, and inconsistencies. Enrich the dataset with additional contextual information.</w:t>
+      </w:r>
+    </w:p>
+    <w:p>
+      <w:pPr>
+        <w:spacing w:after="0"/>
+        <w:jc w:val="both"/>
+        <w:rPr>
+          <w:rFonts w:asciiTheme="majorHAnsi" w:hAnsiTheme="majorHAnsi" w:cstheme="majorHAnsi"/>
+        </w:rPr>
+      </w:pPr>
+      <w:r>
+        <w:rPr>
+          <w:rFonts w:asciiTheme="majorHAnsi" w:hAnsiTheme="majorHAnsi" w:cstheme="majorHAnsi"/>
+        </w:rPr>
+        <w:t xml:space="preserve">       Considerations/Challenges:</w:t>
+      </w:r>
+    </w:p>
+    <w:p>
+      <w:pPr>
+        <w:spacing w:after="0"/>
+        <w:jc w:val="both"/>
+        <w:rPr>
+          <w:rFonts w:asciiTheme="majorHAnsi" w:hAnsiTheme="majorHAnsi" w:cstheme="majorHAnsi"/>
+        </w:rPr>
+      </w:pPr>
+      <w:r>
+        <w:rPr>
+          <w:rFonts w:asciiTheme="majorHAnsi" w:hAnsiTheme="majorHAnsi" w:cstheme="majorHAnsi"/>
+        </w:rPr>
+        <w:t>Outlier Detection: Implement outlier detection mechanisms to handle unusual readings.</w:t>
+      </w:r>
+      <w:r>
+        <w:rPr>
+          <w:rFonts w:asciiTheme="majorHAnsi" w:hAnsiTheme="majorHAnsi" w:cstheme="majorHAnsi"/>
+        </w:rPr>
+        <w:t xml:space="preserve"> </w:t>
+      </w:r>
+      <w:r>
+        <w:rPr>
+          <w:rFonts w:asciiTheme="majorHAnsi" w:hAnsiTheme="majorHAnsi" w:cstheme="majorHAnsi"/>
+        </w:rPr>
+        <w:t>Missing Data Handling: Develop strategies for handling missing or incomplete data without compromising model accuracy.</w:t>
+      </w:r>
+    </w:p>
+    <w:p>
+      <w:pPr>
+        <w:spacing w:after="0"/>
+        <w:jc w:val="both"/>
+        <w:rPr>
+          <w:rFonts w:asciiTheme="majorHAnsi" w:hAnsiTheme="majorHAnsi" w:cstheme="majorHAnsi"/>
+        </w:rPr>
+      </w:pPr>
+    </w:p>
+    <w:p>
+      <w:pPr>
+        <w:spacing w:after="0"/>
+        <w:jc w:val="both"/>
         <w:rPr>
           <w:rFonts w:asciiTheme="majorHAnsi" w:hAnsiTheme="majorHAnsi" w:cstheme="majorHAnsi"/>
           <w:b/>
           <w:bCs/>
         </w:rPr>
-        <w:t>Post-processing (Data Management, Storage, Analysis):</w:t>
-      </w:r>
-    </w:p>
-    <w:p>
-      <w:pPr>
-        <w:spacing w:after="0"/>
-        <w:jc w:val="both"/>
-        <w:rPr>
-          <w:rFonts w:asciiTheme="majorHAnsi" w:hAnsiTheme="majorHAnsi" w:cstheme="majorHAnsi"/>
-        </w:rPr>
-      </w:pPr>
-      <w:r>
-        <w:rPr>
-          <w:rFonts w:asciiTheme="majorHAnsi" w:hAnsiTheme="majorHAnsi" w:cstheme="majorHAnsi"/>
-        </w:rPr>
-        <w:t xml:space="preserve">       </w:t>
-      </w:r>
-      <w:r>
-        <w:rPr>
-          <w:rFonts w:asciiTheme="majorHAnsi" w:hAnsiTheme="majorHAnsi" w:cstheme="majorHAnsi"/>
-        </w:rPr>
-        <w:t>Process Overview:</w:t>
-      </w:r>
-    </w:p>
-    <w:p>
-      <w:pPr>
-        <w:spacing w:after="0"/>
-        <w:jc w:val="both"/>
-        <w:rPr>
-          <w:rFonts w:asciiTheme="majorHAnsi" w:hAnsiTheme="majorHAnsi" w:cstheme="majorHAnsi"/>
-        </w:rPr>
-      </w:pPr>
-      <w:r>
-        <w:rPr>
-          <w:rFonts w:asciiTheme="majorHAnsi" w:hAnsiTheme="majorHAnsi" w:cstheme="majorHAnsi"/>
-        </w:rPr>
-        <w:t>Manage data storage efficiently for easy retrieval during analysis.</w:t>
-      </w:r>
-      <w:r>
-        <w:rPr>
-          <w:rFonts w:asciiTheme="majorHAnsi" w:hAnsiTheme="majorHAnsi" w:cstheme="majorHAnsi"/>
-        </w:rPr>
-        <w:t xml:space="preserve"> </w:t>
-      </w:r>
-      <w:r>
-        <w:rPr>
-          <w:rFonts w:asciiTheme="majorHAnsi" w:hAnsiTheme="majorHAnsi" w:cstheme="majorHAnsi"/>
-        </w:rPr>
-        <w:t>Conduct exploratory data analysis (EDA) to identify patterns and correlations.</w:t>
-      </w:r>
-      <w:r>
-        <w:rPr>
-          <w:rFonts w:asciiTheme="majorHAnsi" w:hAnsiTheme="majorHAnsi" w:cstheme="majorHAnsi"/>
-        </w:rPr>
-        <w:t xml:space="preserve"> </w:t>
-      </w:r>
-      <w:r>
-        <w:rPr>
-          <w:rFonts w:asciiTheme="majorHAnsi" w:hAnsiTheme="majorHAnsi" w:cstheme="majorHAnsi"/>
-        </w:rPr>
-        <w:t>Store clean and enriched data for model training.</w:t>
-      </w:r>
-    </w:p>
-    <w:p>
-      <w:pPr>
-        <w:spacing w:after="0"/>
-        <w:jc w:val="both"/>
-        <w:rPr>
-          <w:rFonts w:asciiTheme="majorHAnsi" w:hAnsiTheme="majorHAnsi" w:cstheme="majorHAnsi"/>
-        </w:rPr>
-      </w:pPr>
-      <w:r>
-        <w:rPr>
-          <w:rFonts w:asciiTheme="majorHAnsi" w:hAnsiTheme="majorHAnsi" w:cstheme="majorHAnsi"/>
-        </w:rPr>
-        <w:t xml:space="preserve">       </w:t>
-      </w:r>
-      <w:r>
-        <w:rPr>
-          <w:rFonts w:asciiTheme="majorHAnsi" w:hAnsiTheme="majorHAnsi" w:cstheme="majorHAnsi"/>
-        </w:rPr>
-        <w:t>Considerations/Challenges:</w:t>
-      </w:r>
-    </w:p>
-    <w:p>
-      <w:pPr>
-        <w:spacing w:after="0"/>
-        <w:jc w:val="both"/>
-        <w:rPr>
-          <w:rFonts w:asciiTheme="majorHAnsi" w:hAnsiTheme="majorHAnsi" w:cstheme="majorHAnsi"/>
-        </w:rPr>
-      </w:pPr>
-      <w:r>
-        <w:rPr>
-          <w:rFonts w:asciiTheme="majorHAnsi" w:hAnsiTheme="majorHAnsi" w:cstheme="majorHAnsi"/>
-        </w:rPr>
-        <w:t>Scalable Storage: Choose a storage solution that can handle the increasing volume of sensor data.</w:t>
-      </w:r>
-      <w:r>
-        <w:rPr>
-          <w:rFonts w:asciiTheme="majorHAnsi" w:hAnsiTheme="majorHAnsi" w:cstheme="majorHAnsi"/>
-        </w:rPr>
-        <w:t xml:space="preserve"> </w:t>
-      </w:r>
-      <w:r>
-        <w:rPr>
-          <w:rFonts w:asciiTheme="majorHAnsi" w:hAnsiTheme="majorHAnsi" w:cstheme="majorHAnsi"/>
-        </w:rPr>
-        <w:t>Analysis Tools: Utilize advanced analytics tools for effective data exploration.</w:t>
-      </w:r>
-    </w:p>
-    <w:p>
-      <w:pPr>
-        <w:spacing w:after="0"/>
-        <w:jc w:val="both"/>
-        <w:rPr>
-          <w:rFonts w:asciiTheme="majorHAnsi" w:hAnsiTheme="majorHAnsi" w:cstheme="majorHAnsi"/>
-        </w:rPr>
-      </w:pPr>
-    </w:p>
-    <w:p>
-      <w:pPr>
-        <w:spacing w:after="0"/>
-        <w:jc w:val="both"/>
+      </w:pPr>
+      <w:r>
         <w:rPr>
           <w:rFonts w:asciiTheme="majorHAnsi" w:hAnsiTheme="majorHAnsi" w:cstheme="majorHAnsi"/>
           <w:b/>
           <w:bCs/>
         </w:rPr>
-      </w:pPr>
-      <w:r>
+        <w:t>Post-processing (Data Management, Storage, Analysis):</w:t>
+      </w:r>
+    </w:p>
+    <w:p>
+      <w:pPr>
+        <w:spacing w:after="0"/>
+        <w:jc w:val="both"/>
+        <w:rPr>
+          <w:rFonts w:asciiTheme="majorHAnsi" w:hAnsiTheme="majorHAnsi" w:cstheme="majorHAnsi"/>
+        </w:rPr>
+      </w:pPr>
+      <w:r>
+        <w:rPr>
+          <w:rFonts w:asciiTheme="majorHAnsi" w:hAnsiTheme="majorHAnsi" w:cstheme="majorHAnsi"/>
+        </w:rPr>
+        <w:t xml:space="preserve">       </w:t>
+      </w:r>
+      <w:r>
+        <w:rPr>
+          <w:rFonts w:asciiTheme="majorHAnsi" w:hAnsiTheme="majorHAnsi" w:cstheme="majorHAnsi"/>
+        </w:rPr>
+        <w:t>Process Overview:</w:t>
+      </w:r>
+    </w:p>
+    <w:p>
+      <w:pPr>
+        <w:spacing w:after="0"/>
+        <w:jc w:val="both"/>
+        <w:rPr>
+          <w:rFonts w:asciiTheme="majorHAnsi" w:hAnsiTheme="majorHAnsi" w:cstheme="majorHAnsi"/>
+        </w:rPr>
+      </w:pPr>
+      <w:r>
+        <w:rPr>
+          <w:rFonts w:asciiTheme="majorHAnsi" w:hAnsiTheme="majorHAnsi" w:cstheme="majorHAnsi"/>
+        </w:rPr>
+        <w:t>Manage data storage efficiently for easy retrieval during analysis.</w:t>
+      </w:r>
+      <w:r>
+        <w:rPr>
+          <w:rFonts w:asciiTheme="majorHAnsi" w:hAnsiTheme="majorHAnsi" w:cstheme="majorHAnsi"/>
+        </w:rPr>
+        <w:t xml:space="preserve"> </w:t>
+      </w:r>
+      <w:r>
+        <w:rPr>
+          <w:rFonts w:asciiTheme="majorHAnsi" w:hAnsiTheme="majorHAnsi" w:cstheme="majorHAnsi"/>
+        </w:rPr>
+        <w:t>Conduct exploratory data analysis (EDA) to identify patterns and correlations.</w:t>
+      </w:r>
+      <w:r>
+        <w:rPr>
+          <w:rFonts w:asciiTheme="majorHAnsi" w:hAnsiTheme="majorHAnsi" w:cstheme="majorHAnsi"/>
+        </w:rPr>
+        <w:t xml:space="preserve"> </w:t>
+      </w:r>
+      <w:r>
+        <w:rPr>
+          <w:rFonts w:asciiTheme="majorHAnsi" w:hAnsiTheme="majorHAnsi" w:cstheme="majorHAnsi"/>
+        </w:rPr>
+        <w:t>Store clean and enriched data for model training.</w:t>
+      </w:r>
+    </w:p>
+    <w:p>
+      <w:pPr>
+        <w:spacing w:after="0"/>
+        <w:jc w:val="both"/>
+        <w:rPr>
+          <w:rFonts w:asciiTheme="majorHAnsi" w:hAnsiTheme="majorHAnsi" w:cstheme="majorHAnsi"/>
+        </w:rPr>
+      </w:pPr>
+      <w:r>
+        <w:rPr>
+          <w:rFonts w:asciiTheme="majorHAnsi" w:hAnsiTheme="majorHAnsi" w:cstheme="majorHAnsi"/>
+        </w:rPr>
+        <w:t xml:space="preserve">       </w:t>
+      </w:r>
+      <w:r>
+        <w:rPr>
+          <w:rFonts w:asciiTheme="majorHAnsi" w:hAnsiTheme="majorHAnsi" w:cstheme="majorHAnsi"/>
+        </w:rPr>
+        <w:t>Considerations/Challenges:</w:t>
+      </w:r>
+    </w:p>
+    <w:p>
+      <w:pPr>
+        <w:spacing w:after="0"/>
+        <w:jc w:val="both"/>
+        <w:rPr>
+          <w:rFonts w:asciiTheme="majorHAnsi" w:hAnsiTheme="majorHAnsi" w:cstheme="majorHAnsi"/>
+        </w:rPr>
+      </w:pPr>
+      <w:r>
+        <w:rPr>
+          <w:rFonts w:asciiTheme="majorHAnsi" w:hAnsiTheme="majorHAnsi" w:cstheme="majorHAnsi"/>
+        </w:rPr>
+        <w:t>Scalable Storage: Choose a storage solution that can handle the increasing volume of sensor data.</w:t>
+      </w:r>
+      <w:r>
+        <w:rPr>
+          <w:rFonts w:asciiTheme="majorHAnsi" w:hAnsiTheme="majorHAnsi" w:cstheme="majorHAnsi"/>
+        </w:rPr>
+        <w:t xml:space="preserve"> </w:t>
+      </w:r>
+      <w:r>
+        <w:rPr>
+          <w:rFonts w:asciiTheme="majorHAnsi" w:hAnsiTheme="majorHAnsi" w:cstheme="majorHAnsi"/>
+        </w:rPr>
+        <w:t>Analysis Tools: Utilize advanced analytics tools for effective data exploration.</w:t>
+      </w:r>
+    </w:p>
+    <w:p>
+      <w:pPr>
+        <w:spacing w:after="0"/>
+        <w:jc w:val="both"/>
+        <w:rPr>
+          <w:rFonts w:asciiTheme="majorHAnsi" w:hAnsiTheme="majorHAnsi" w:cstheme="majorHAnsi"/>
+        </w:rPr>
+      </w:pPr>
+    </w:p>
+    <w:p>
+      <w:pPr>
+        <w:spacing w:after="0"/>
+        <w:jc w:val="both"/>
         <w:rPr>
           <w:rFonts w:asciiTheme="majorHAnsi" w:hAnsiTheme="majorHAnsi" w:cstheme="majorHAnsi"/>
           <w:b/>
           <w:bCs/>
         </w:rPr>
-        <w:t>Question:</w:t>
+      </w:pPr>
+      <w:r>
+        <w:rPr>
+          <w:rFonts w:asciiTheme="majorHAnsi" w:hAnsiTheme="majorHAnsi" w:cstheme="majorHAnsi"/>
+          <w:b/>
+          <w:bCs/>
+        </w:rPr>
+        <w:t>5</w:t>
+      </w:r>
+      <w:r>
+        <w:rPr>
+          <w:rFonts w:asciiTheme="majorHAnsi" w:hAnsiTheme="majorHAnsi" w:cstheme="majorHAnsi"/>
+          <w:b/>
+          <w:bCs/>
+        </w:rPr>
+        <w:t>:</w:t>
       </w:r>
     </w:p>
     <w:p>
@@ -4370,7 +4158,11 @@
         </w:rPr>
       </w:pPr>
       <w:r>
-        <w:t>In a financial institution's digital transformation initiative, the organization invests $5 million in upgrading its Data Architecture to enhance data storage, integration, and usage. If this investment leads to a 20% improvement in data retrieval efficiency and a 15% reduction in data processing time, calculate the potential cost savings in operational expenses due to the enhanced Data Architecture. Assume the institution's current annual operational expenses related to data management are $12 million.</w:t>
+        <w:t xml:space="preserve">In a financial institution's digital transformation initiative, the organization invests $5 million in upgrading its Data Architecture to enhance data storage, integration, and usage. If this investment leads to a 20% improvement in data retrieval efficiency and a 15% reduction in data processing time, calculate the potential cost savings in operational </w:t>
+      </w:r>
+      <w:r>
+        <w:lastRenderedPageBreak/>
+        <w:t>expenses due to the enhanced Data Architecture. Assume the institution's current annual operational expenses related to data management are $12 million.</w:t>
       </w:r>
     </w:p>
     <w:p>
@@ -4409,7 +4201,6 @@
         <w:rPr>
           <w:rFonts w:asciiTheme="majorHAnsi" w:hAnsiTheme="majorHAnsi" w:cstheme="majorHAnsi"/>
         </w:rPr>
-        <w:lastRenderedPageBreak/>
         <w:t>To calculate the potential cost savings due to enhanced Data Architecture, we can follow these steps:</w:t>
       </w:r>
     </w:p>
@@ -4669,7 +4460,7 @@
           <w:bCs/>
           <w:highlight w:val="yellow"/>
         </w:rPr>
-        <w:t>Answer: 2 (ChatGPT answer)</w:t>
+        <w:t xml:space="preserve">Answer: 2 </w:t>
       </w:r>
     </w:p>
     <w:p>
@@ -4895,7 +4686,11 @@
         <w:jc w:val="both"/>
       </w:pPr>
       <w:r>
-        <w:t>In a financial institution's digital transformation initiative, the organization invests $5 million in upgrading its Data Architecture to enhance data storage, integration, and usage. If this investment leads to a 15% improvement in data retrieval efficiency and a 20% reduction in data processing time, calculate the potential cost savings in operational expenses due to the enhanced Data Architecture. Assume the institution's current annual operational expenses related to data management are $2 million.</w:t>
+        <w:t xml:space="preserve">In a financial institution's digital transformation initiative, the organization invests $5 million in upgrading its Data Architecture to enhance data storage, integration, and usage. If this investment leads to a 15% improvement in data </w:t>
+      </w:r>
+      <w:r>
+        <w:lastRenderedPageBreak/>
+        <w:t>retrieval efficiency and a 20% reduction in data processing time, calculate the potential cost savings in operational expenses due to the enhanced Data Architecture. Assume the institution's current annual operational expenses related to data management are $2 million.</w:t>
       </w:r>
     </w:p>
     <w:p>
@@ -4923,7 +4718,6 @@
           <w:bCs/>
           <w:highlight w:val="yellow"/>
         </w:rPr>
-        <w:lastRenderedPageBreak/>
         <w:t>Answer:</w:t>
       </w:r>
       <w:r>
@@ -4933,7 +4727,7 @@
           <w:bCs/>
           <w:highlight w:val="yellow"/>
         </w:rPr>
-        <w:t xml:space="preserve"> (ChatGPT and doc answers are same)</w:t>
+        <w:t xml:space="preserve"> </w:t>
       </w:r>
     </w:p>
     <w:p>
@@ -5160,7 +4954,15 @@
           <w:b/>
           <w:bCs/>
         </w:rPr>
-        <w:t>Question:</w:t>
+        <w:t>6</w:t>
+      </w:r>
+      <w:r>
+        <w:rPr>
+          <w:rFonts w:asciiTheme="majorHAnsi" w:hAnsiTheme="majorHAnsi" w:cstheme="majorHAnsi"/>
+          <w:b/>
+          <w:bCs/>
+        </w:rPr>
+        <w:t>:</w:t>
       </w:r>
     </w:p>
     <w:p>
@@ -5465,6 +5267,7 @@
               <w:jc w:val="both"/>
             </w:pPr>
             <w:r>
+              <w:lastRenderedPageBreak/>
               <w:t>Development Ease</w:t>
             </w:r>
           </w:p>
@@ -5491,15 +5294,7 @@
               <w:jc w:val="both"/>
             </w:pPr>
             <w:r>
-              <w:t xml:space="preserve">Requires additional tooling for schema definition and code </w:t>
-            </w:r>
-            <w:proofErr w:type="gramStart"/>
-            <w:r>
-              <w:t>generation, but</w:t>
-            </w:r>
-            <w:proofErr w:type="gramEnd"/>
-            <w:r>
-              <w:t xml:space="preserve"> offers strong type safety and ease of use once set up.</w:t>
+              <w:t>Requires additional tooling for schema definition and code generation, but offers strong type safety and ease of use once set up.</w:t>
             </w:r>
           </w:p>
         </w:tc>
@@ -5548,7 +5343,15 @@
           <w:b/>
           <w:bCs/>
         </w:rPr>
-        <w:t>Question:</w:t>
+        <w:t>7</w:t>
+      </w:r>
+      <w:r>
+        <w:rPr>
+          <w:rFonts w:asciiTheme="majorHAnsi" w:hAnsiTheme="majorHAnsi" w:cstheme="majorHAnsi"/>
+          <w:b/>
+          <w:bCs/>
+        </w:rPr>
+        <w:t>:</w:t>
       </w:r>
     </w:p>
     <w:p>
@@ -6263,6 +6066,7 @@
         <w:rPr>
           <w:rFonts w:asciiTheme="majorHAnsi" w:hAnsiTheme="majorHAnsi" w:cstheme="majorHAnsi"/>
         </w:rPr>
+        <w:lastRenderedPageBreak/>
         <w:t>ETL time = 6 hours + 12 hours + 3 hours = 21 hours.</w:t>
       </w:r>
     </w:p>
@@ -6398,7 +6202,6 @@
         <w:rPr>
           <w:rFonts w:asciiTheme="majorHAnsi" w:hAnsiTheme="majorHAnsi" w:cstheme="majorHAnsi"/>
         </w:rPr>
-        <w:lastRenderedPageBreak/>
         <w:t>Time per source system: 5 hours.</w:t>
       </w:r>
     </w:p>
@@ -7074,7 +6877,17 @@
           <w:sz w:val="22"/>
           <w:szCs w:val="22"/>
         </w:rPr>
-        <w:t>Question:</w:t>
+        <w:t>8</w:t>
+      </w:r>
+      <w:r>
+        <w:rPr>
+          <w:rFonts w:asciiTheme="majorHAnsi" w:hAnsiTheme="majorHAnsi" w:cstheme="majorHAnsi"/>
+          <w:b/>
+          <w:bCs/>
+          <w:sz w:val="22"/>
+          <w:szCs w:val="22"/>
+        </w:rPr>
+        <w:t>:</w:t>
       </w:r>
     </w:p>
     <w:p>
@@ -7259,6 +7072,7 @@
         <w:rPr>
           <w:rFonts w:asciiTheme="majorHAnsi" w:hAnsiTheme="majorHAnsi" w:cstheme="majorHAnsi"/>
         </w:rPr>
+        <w:lastRenderedPageBreak/>
         <w:t>Loading the transformed data into the data warehouse takes 1.5 hour for each source system.</w:t>
       </w:r>
     </w:p>
@@ -7354,7 +7168,6 @@
         <w:rPr>
           <w:rFonts w:asciiTheme="majorHAnsi" w:hAnsiTheme="majorHAnsi" w:cstheme="majorHAnsi"/>
         </w:rPr>
-        <w:lastRenderedPageBreak/>
         <w:t>Transformation:</w:t>
       </w:r>
     </w:p>
@@ -8305,6 +8118,7 @@
         <w:rPr>
           <w:rFonts w:asciiTheme="majorHAnsi" w:hAnsiTheme="majorHAnsi" w:cstheme="majorHAnsi"/>
         </w:rPr>
+        <w:lastRenderedPageBreak/>
         <w:t>Transformation occurs after loading, allowing flexibility.</w:t>
       </w:r>
     </w:p>
@@ -8484,7 +8298,6 @@
         <w:rPr>
           <w:rFonts w:asciiTheme="majorHAnsi" w:hAnsiTheme="majorHAnsi" w:cstheme="majorHAnsi"/>
         </w:rPr>
-        <w:lastRenderedPageBreak/>
         <w:t>Reporting and analytics wait until all steps finish.</w:t>
       </w:r>
     </w:p>
@@ -8749,7 +8562,17 @@
           <w:sz w:val="22"/>
           <w:szCs w:val="22"/>
         </w:rPr>
-        <w:t>Question:</w:t>
+        <w:t>9</w:t>
+      </w:r>
+      <w:r>
+        <w:rPr>
+          <w:rFonts w:asciiTheme="majorHAnsi" w:hAnsiTheme="majorHAnsi" w:cstheme="majorHAnsi"/>
+          <w:b/>
+          <w:bCs/>
+          <w:sz w:val="22"/>
+          <w:szCs w:val="22"/>
+        </w:rPr>
+        <w:t>:</w:t>
       </w:r>
     </w:p>
     <w:p>
@@ -8990,6 +8813,7 @@
           <w:sz w:val="22"/>
           <w:szCs w:val="22"/>
         </w:rPr>
+        <w:lastRenderedPageBreak/>
         <w:t xml:space="preserve">   - Relational Database: Rigid schema structure, suitable for well-defined data models.</w:t>
       </w:r>
     </w:p>
@@ -9047,7 +8871,6 @@
           <w:sz w:val="22"/>
           <w:szCs w:val="22"/>
         </w:rPr>
-        <w:lastRenderedPageBreak/>
         <w:t xml:space="preserve">   - Relational Database: Limited scalability, especially for handling large volumes of unstructured data.</w:t>
       </w:r>
     </w:p>
@@ -9441,6 +9264,7 @@
           <w:sz w:val="22"/>
           <w:szCs w:val="22"/>
         </w:rPr>
+        <w:lastRenderedPageBreak/>
         <w:t>3. Cost-effectiveness: While initial setup and maintenance of a data lake may require investment, its pay-as-you-go pricing model and scalable storage solutions can offer cost-effectiveness in the long run, especially for storing and analyzing large volumes of data.</w:t>
       </w:r>
     </w:p>
@@ -9460,7 +9284,6 @@
           <w:sz w:val="22"/>
           <w:szCs w:val="22"/>
         </w:rPr>
-        <w:lastRenderedPageBreak/>
         <w:t>4. Future</w:t>
       </w:r>
       <w:r>
@@ -9535,40 +9358,9 @@
           <w:sz w:val="22"/>
           <w:szCs w:val="22"/>
         </w:rPr>
-        <w:t>Question:</w:t>
-      </w:r>
-    </w:p>
-    <w:p>
-      <w:pPr>
-        <w:jc w:val="both"/>
-      </w:pPr>
-      <w:r>
-        <w:t xml:space="preserve">Imagine a scenario where a rapidly growing e-commerce company is at a crossroads in its data management strategy, deliberating between a traditional data warehouse and a data lake architecture. The company's diverse data sources encompass customer profiles, transaction records, website interactions, social media data, and product information. </w:t>
-      </w:r>
-    </w:p>
-    <w:p>
-      <w:pPr>
-        <w:jc w:val="both"/>
-      </w:pPr>
-      <w:r>
-        <w:t>In your role as the lead data architect, outline the key considerations and decision-making factors that the company should meticulously evaluate when comparing the traditional data warehouse architecture and the data lake architecture. Delve into specific aspects such as data modeling, schema flexibility, scalability, cost-effectiveness, and analytics capabilities. Bring to light the potential advantages and challenges tied to each architecture within the context of the company's intricate data landscape. Lastly, provide a well-informed recommendation for the most suitable data architecture, elucidating how the chosen approach aligns with the company's present and future data requirements.</w:t>
-      </w:r>
-    </w:p>
-    <w:p>
-      <w:pPr>
-        <w:pStyle w:val="NormalWeb"/>
-        <w:spacing w:after="0" w:afterAutospacing="0"/>
-        <w:rPr>
-          <w:rFonts w:asciiTheme="majorHAnsi" w:hAnsiTheme="majorHAnsi" w:cstheme="majorHAnsi"/>
-          <w:sz w:val="22"/>
-          <w:szCs w:val="22"/>
-        </w:rPr>
-      </w:pPr>
-    </w:p>
-    <w:p>
-      <w:pPr>
-        <w:pStyle w:val="NormalWeb"/>
-        <w:spacing w:before="0" w:beforeAutospacing="0" w:after="0"/>
+        <w:t>10</w:t>
+      </w:r>
+      <w:r>
         <w:rPr>
           <w:rFonts w:asciiTheme="majorHAnsi" w:hAnsiTheme="majorHAnsi" w:cstheme="majorHAnsi"/>
           <w:b/>
@@ -9576,8 +9368,40 @@
           <w:sz w:val="22"/>
           <w:szCs w:val="22"/>
         </w:rPr>
-      </w:pPr>
-      <w:r>
+        <w:t>:</w:t>
+      </w:r>
+    </w:p>
+    <w:p>
+      <w:pPr>
+        <w:jc w:val="both"/>
+      </w:pPr>
+      <w:r>
+        <w:t xml:space="preserve">Imagine a scenario where a rapidly growing e-commerce company is at a crossroads in its data management strategy, deliberating between a traditional data warehouse and a data lake architecture. The company's diverse data sources encompass customer profiles, transaction records, website interactions, social media data, and product information. </w:t>
+      </w:r>
+    </w:p>
+    <w:p>
+      <w:pPr>
+        <w:jc w:val="both"/>
+      </w:pPr>
+      <w:r>
+        <w:t>In your role as the lead data architect, outline the key considerations and decision-making factors that the company should meticulously evaluate when comparing the traditional data warehouse architecture and the data lake architecture. Delve into specific aspects such as data modeling, schema flexibility, scalability, cost-effectiveness, and analytics capabilities. Bring to light the potential advantages and challenges tied to each architecture within the context of the company's intricate data landscape. Lastly, provide a well-informed recommendation for the most suitable data architecture, elucidating how the chosen approach aligns with the company's present and future data requirements.</w:t>
+      </w:r>
+    </w:p>
+    <w:p>
+      <w:pPr>
+        <w:pStyle w:val="NormalWeb"/>
+        <w:spacing w:after="0" w:afterAutospacing="0"/>
+        <w:rPr>
+          <w:rFonts w:asciiTheme="majorHAnsi" w:hAnsiTheme="majorHAnsi" w:cstheme="majorHAnsi"/>
+          <w:sz w:val="22"/>
+          <w:szCs w:val="22"/>
+        </w:rPr>
+      </w:pPr>
+    </w:p>
+    <w:p>
+      <w:pPr>
+        <w:pStyle w:val="NormalWeb"/>
+        <w:spacing w:before="0" w:beforeAutospacing="0" w:after="0"/>
         <w:rPr>
           <w:rFonts w:asciiTheme="majorHAnsi" w:hAnsiTheme="majorHAnsi" w:cstheme="majorHAnsi"/>
           <w:b/>
@@ -9585,6 +9409,15 @@
           <w:sz w:val="22"/>
           <w:szCs w:val="22"/>
         </w:rPr>
+      </w:pPr>
+      <w:r>
+        <w:rPr>
+          <w:rFonts w:asciiTheme="majorHAnsi" w:hAnsiTheme="majorHAnsi" w:cstheme="majorHAnsi"/>
+          <w:b/>
+          <w:bCs/>
+          <w:sz w:val="22"/>
+          <w:szCs w:val="22"/>
+        </w:rPr>
         <w:t>Answer:</w:t>
       </w:r>
     </w:p>
@@ -9851,6 +9684,7 @@
           <w:sz w:val="22"/>
           <w:szCs w:val="22"/>
         </w:rPr>
+        <w:lastRenderedPageBreak/>
         <w:t>5. Analytics Capabilities:</w:t>
       </w:r>
     </w:p>
@@ -9889,7 +9723,6 @@
           <w:sz w:val="22"/>
           <w:szCs w:val="22"/>
         </w:rPr>
-        <w:lastRenderedPageBreak/>
         <w:t xml:space="preserve">   - Data Lake: Supports advanced analytics, including machine learning, AI, and big data processing, leveraging tools like Apache Spark and Hadoop ecosystem.</w:t>
       </w:r>
     </w:p>
@@ -10227,17 +10060,6 @@
     </w:p>
     <w:p>
       <w:pPr>
-        <w:pStyle w:val="NormalWeb"/>
-        <w:spacing w:before="0" w:beforeAutospacing="0" w:after="0" w:afterAutospacing="0"/>
-        <w:rPr>
-          <w:rFonts w:asciiTheme="majorHAnsi" w:hAnsiTheme="majorHAnsi" w:cstheme="majorHAnsi"/>
-          <w:sz w:val="22"/>
-          <w:szCs w:val="22"/>
-        </w:rPr>
-      </w:pPr>
-    </w:p>
-    <w:p>
-      <w:pPr>
         <w:jc w:val="both"/>
         <w:rPr>
           <w:rFonts w:asciiTheme="majorHAnsi" w:hAnsiTheme="majorHAnsi" w:cstheme="majorHAnsi"/>
@@ -10251,7 +10073,15 @@
           <w:b/>
           <w:bCs/>
         </w:rPr>
-        <w:t>Question:</w:t>
+        <w:t>11</w:t>
+      </w:r>
+      <w:r>
+        <w:rPr>
+          <w:rFonts w:asciiTheme="majorHAnsi" w:hAnsiTheme="majorHAnsi" w:cstheme="majorHAnsi"/>
+          <w:b/>
+          <w:bCs/>
+        </w:rPr>
+        <w:t>:</w:t>
       </w:r>
     </w:p>
     <w:p>
@@ -10306,6 +10136,7 @@
         <w:rPr>
           <w:rFonts w:asciiTheme="majorHAnsi" w:hAnsiTheme="majorHAnsi" w:cstheme="majorHAnsi"/>
         </w:rPr>
+        <w:lastRenderedPageBreak/>
         <w:t>Discuss the specific pain points the company is currently facing with its legacy data infrastructure and how transitioning to a modern data stack could address these issues.</w:t>
       </w:r>
     </w:p>
@@ -10346,7 +10177,6 @@
         <w:rPr>
           <w:rFonts w:asciiTheme="majorHAnsi" w:hAnsiTheme="majorHAnsi" w:cstheme="majorHAnsi"/>
         </w:rPr>
-        <w:lastRenderedPageBreak/>
         <w:t xml:space="preserve">Additionally, explore the impact on data governance, security, and scalability in the context of the startup's data environment. </w:t>
       </w:r>
     </w:p>
@@ -10440,15 +10270,7 @@
         <w:t>Processing</w:t>
       </w:r>
       <w:r>
-        <w:t xml:space="preserve">: </w:t>
-      </w:r>
-      <w:proofErr w:type="gramStart"/>
-      <w:r>
-        <w:t>Look into</w:t>
-      </w:r>
-      <w:proofErr w:type="gramEnd"/>
-      <w:r>
-        <w:t xml:space="preserve"> modern processing frameworks like Apache Spark or Apache Flink for distributed processing and data transformation.</w:t>
+        <w:t>: Look into modern processing frameworks like Apache Spark or Apache Flink for distributed processing and data transformation.</w:t>
       </w:r>
     </w:p>
     <w:p>
@@ -10773,15 +10595,7 @@
           <w:b/>
           <w:bCs/>
         </w:rPr>
-        <w:t>Q</w:t>
-      </w:r>
-      <w:r>
-        <w:rPr>
-          <w:rFonts w:asciiTheme="majorHAnsi" w:hAnsiTheme="majorHAnsi" w:cstheme="majorHAnsi"/>
-          <w:b/>
-          <w:bCs/>
-        </w:rPr>
-        <w:t>uestion</w:t>
+        <w:t>12</w:t>
       </w:r>
       <w:r>
         <w:rPr>
@@ -10820,6 +10634,7 @@
         <w:rPr>
           <w:rFonts w:asciiTheme="majorHAnsi" w:hAnsiTheme="majorHAnsi" w:cstheme="majorHAnsi"/>
         </w:rPr>
+        <w:lastRenderedPageBreak/>
         <w:t>Calculate the total records processed when the company runs a batch processing job once every day, with each batch taking 2 hours to complete.</w:t>
       </w:r>
     </w:p>
@@ -10839,7 +10654,6 @@
         <w:rPr>
           <w:rFonts w:asciiTheme="majorHAnsi" w:hAnsiTheme="majorHAnsi" w:cstheme="majorHAnsi"/>
         </w:rPr>
-        <w:lastRenderedPageBreak/>
         <w:t>Determine the processing rate during batch processing, considering the total number of records processed in a single batch.</w:t>
       </w:r>
     </w:p>
@@ -11284,6 +11098,7 @@
         <w:pStyle w:val="NormalWeb"/>
       </w:pPr>
       <w:r>
+        <w:lastRenderedPageBreak/>
         <w:t xml:space="preserve">f) </w:t>
       </w:r>
       <w:r>
@@ -11306,7 +11121,6 @@
         <w:spacing w:before="100" w:beforeAutospacing="1" w:after="100" w:afterAutospacing="1" w:line="240" w:lineRule="auto"/>
       </w:pPr>
       <w:r>
-        <w:lastRenderedPageBreak/>
         <w:t>Batch: 5,000 records per hour</w:t>
       </w:r>
     </w:p>
@@ -11633,13 +11447,8 @@
       <w:pPr>
         <w:pStyle w:val="NormalWeb"/>
       </w:pPr>
-      <w:proofErr w:type="spellStart"/>
-      <w:r>
-        <w:t>i</w:t>
-      </w:r>
-      <w:proofErr w:type="spellEnd"/>
-      <w:r>
-        <w:t xml:space="preserve">) </w:t>
+      <w:r>
+        <w:t xml:space="preserve">i) </w:t>
       </w:r>
       <w:r>
         <w:rPr>
@@ -11785,6 +11594,7 @@
         <w:jc w:val="both"/>
       </w:pPr>
       <w:r>
+        <w:lastRenderedPageBreak/>
         <w:t>b)</w:t>
       </w:r>
       <w:r>
@@ -11797,7 +11607,6 @@
         <w:jc w:val="both"/>
       </w:pPr>
       <w:r>
-        <w:lastRenderedPageBreak/>
         <w:t>c)</w:t>
       </w:r>
       <w:r>
@@ -11869,13 +11678,8 @@
       <w:pPr>
         <w:jc w:val="both"/>
       </w:pPr>
-      <w:proofErr w:type="spellStart"/>
-      <w:r>
-        <w:t>i</w:t>
-      </w:r>
-      <w:proofErr w:type="spellEnd"/>
-      <w:r>
-        <w:t>)</w:t>
+      <w:r>
+        <w:t>i)</w:t>
       </w:r>
       <w:r>
         <w:tab/>
@@ -11905,24 +11709,6 @@
           <w:highlight w:val="yellow"/>
         </w:rPr>
         <w:t xml:space="preserve">: </w:t>
-      </w:r>
-      <w:proofErr w:type="spellStart"/>
-      <w:r>
-        <w:rPr>
-          <w:b/>
-          <w:bCs/>
-          <w:highlight w:val="yellow"/>
-        </w:rPr>
-        <w:t>chatgpt</w:t>
-      </w:r>
-      <w:proofErr w:type="spellEnd"/>
-      <w:r>
-        <w:rPr>
-          <w:b/>
-          <w:bCs/>
-          <w:highlight w:val="yellow"/>
-        </w:rPr>
-        <w:t xml:space="preserve"> answer</w:t>
       </w:r>
     </w:p>
     <w:p>
@@ -12209,6 +11995,7 @@
         <w:spacing w:before="100" w:beforeAutospacing="1" w:after="100" w:afterAutospacing="1" w:line="240" w:lineRule="auto"/>
       </w:pPr>
       <w:r>
+        <w:lastRenderedPageBreak/>
         <w:t>Stream: Approximately 10,000 records (in one hour)</w:t>
       </w:r>
     </w:p>
@@ -12239,7 +12026,6 @@
         <w:spacing w:before="100" w:beforeAutospacing="1" w:after="100" w:afterAutospacing="1" w:line="240" w:lineRule="auto"/>
       </w:pPr>
       <w:r>
-        <w:lastRenderedPageBreak/>
         <w:t>Batch: 3,636 records per hour</w:t>
       </w:r>
     </w:p>
@@ -12566,13 +12352,8 @@
       <w:pPr>
         <w:pStyle w:val="NormalWeb"/>
       </w:pPr>
-      <w:proofErr w:type="spellStart"/>
-      <w:r>
-        <w:t>i</w:t>
-      </w:r>
-      <w:proofErr w:type="spellEnd"/>
-      <w:r>
-        <w:t xml:space="preserve">) </w:t>
+      <w:r>
+        <w:t xml:space="preserve">i) </w:t>
       </w:r>
       <w:r>
         <w:rPr>
@@ -12701,17 +12482,6 @@
           <w:highlight w:val="yellow"/>
         </w:rPr>
         <w:t xml:space="preserve">Answer </w:t>
-      </w:r>
-      <w:proofErr w:type="gramStart"/>
-      <w:r>
-        <w:rPr>
-          <w:highlight w:val="yellow"/>
-        </w:rPr>
-        <w:t>doc</w:t>
-      </w:r>
-      <w:proofErr w:type="gramEnd"/>
-      <w:r>
-        <w:t xml:space="preserve"> </w:t>
       </w:r>
     </w:p>
     <w:p>
@@ -12983,21 +12753,7 @@
         <w:rPr>
           <w:rFonts w:asciiTheme="majorHAnsi" w:hAnsiTheme="majorHAnsi" w:cstheme="majorHAnsi"/>
         </w:rPr>
-        <w:t xml:space="preserve">Data Analytics: The analytics stage involves running real-time analytics algorithms on the </w:t>
-      </w:r>
-      <w:proofErr w:type="spellStart"/>
-      <w:r>
-        <w:rPr>
-          <w:rFonts w:asciiTheme="majorHAnsi" w:hAnsiTheme="majorHAnsi" w:cstheme="majorHAnsi"/>
-        </w:rPr>
-        <w:t>preprocessed</w:t>
-      </w:r>
-      <w:proofErr w:type="spellEnd"/>
-      <w:r>
-        <w:rPr>
-          <w:rFonts w:asciiTheme="majorHAnsi" w:hAnsiTheme="majorHAnsi" w:cstheme="majorHAnsi"/>
-        </w:rPr>
-        <w:t xml:space="preserve"> data to detect anomalies and trends. This stage operates at an average rate of 1,20000 events per hour.</w:t>
+        <w:t>Data Analytics: The analytics stage involves running real-time analytics algorithms on the preprocessed data to detect anomalies and trends. This stage operates at an average rate of 1,20000 events per hour.</w:t>
       </w:r>
     </w:p>
     <w:p>
@@ -13221,7 +12977,7 @@
           <w:b/>
           <w:bCs/>
         </w:rPr>
-        <w:t>Question</w:t>
+        <w:t>13</w:t>
       </w:r>
       <w:r>
         <w:t>:</w:t>
@@ -13784,21 +13540,7 @@
         <w:rPr>
           <w:rFonts w:asciiTheme="majorHAnsi" w:hAnsiTheme="majorHAnsi" w:cstheme="majorHAnsi"/>
         </w:rPr>
-        <w:t xml:space="preserve">For the data lake: $200 - $100 = $100 increase </w:t>
-      </w:r>
-      <w:proofErr w:type="gramStart"/>
-      <w:r>
-        <w:rPr>
-          <w:rFonts w:asciiTheme="majorHAnsi" w:hAnsiTheme="majorHAnsi" w:cstheme="majorHAnsi"/>
-        </w:rPr>
-        <w:t>For</w:t>
-      </w:r>
-      <w:proofErr w:type="gramEnd"/>
-      <w:r>
-        <w:rPr>
-          <w:rFonts w:asciiTheme="majorHAnsi" w:hAnsiTheme="majorHAnsi" w:cstheme="majorHAnsi"/>
-        </w:rPr>
-        <w:t xml:space="preserve"> the data warehouse: $1,000 - $500 = $500 increase</w:t>
+        <w:t>For the data lake: $200 - $100 = $100 increase For the data warehouse: $1,000 - $500 = $500 increase</w:t>
       </w:r>
     </w:p>
     <w:p>
@@ -13927,14 +13669,14 @@
           <w:b/>
           <w:bCs/>
         </w:rPr>
-        <w:t>Q</w:t>
+        <w:t>14</w:t>
       </w:r>
       <w:r>
         <w:rPr>
           <w:b/>
           <w:bCs/>
         </w:rPr>
-        <w:t>uestion:</w:t>
+        <w:t>:</w:t>
       </w:r>
     </w:p>
     <w:p>
@@ -14179,21 +13921,7 @@
         <w:rPr>
           <w:rFonts w:asciiTheme="majorHAnsi" w:hAnsiTheme="majorHAnsi" w:cstheme="majorHAnsi"/>
         </w:rPr>
-        <w:t xml:space="preserve">Given a scenario where the company needs to perform analytics involving user </w:t>
-      </w:r>
-      <w:proofErr w:type="spellStart"/>
-      <w:r>
-        <w:rPr>
-          <w:rFonts w:asciiTheme="majorHAnsi" w:hAnsiTheme="majorHAnsi" w:cstheme="majorHAnsi"/>
-        </w:rPr>
-        <w:t>behavior</w:t>
-      </w:r>
-      <w:proofErr w:type="spellEnd"/>
-      <w:r>
-        <w:rPr>
-          <w:rFonts w:asciiTheme="majorHAnsi" w:hAnsiTheme="majorHAnsi" w:cstheme="majorHAnsi"/>
-        </w:rPr>
-        <w:t xml:space="preserve"> and content preferences, analyze the potential cost difference between using the data lake and the relational database.</w:t>
+        <w:t>Given a scenario where the company needs to perform analytics involving user behavior and content preferences, analyze the potential cost difference between using the data lake and the relational database.</w:t>
       </w:r>
     </w:p>
     <w:p>
@@ -14497,15 +14225,7 @@
         <w:spacing w:after="0"/>
       </w:pPr>
       <w:r>
-        <w:t xml:space="preserve">For the data lake: $150 - $100 = $50 increase </w:t>
-      </w:r>
-      <w:proofErr w:type="gramStart"/>
-      <w:r>
-        <w:t>For</w:t>
-      </w:r>
-      <w:proofErr w:type="gramEnd"/>
-      <w:r>
-        <w:t xml:space="preserve"> the relational database: $750 - $500 = $250 increase</w:t>
+        <w:t>For the data lake: $150 - $100 = $50 increase For the relational database: $750 - $500 = $250 increase</w:t>
       </w:r>
     </w:p>
     <w:p>
@@ -14678,7 +14398,7 @@
           <w:b/>
           <w:bCs/>
         </w:rPr>
-        <w:t>Q</w:t>
+        <w:t>15</w:t>
       </w:r>
       <w:r>
         <w:rPr>
@@ -14686,7 +14406,7 @@
           <w:b/>
           <w:bCs/>
         </w:rPr>
-        <w:t>uestion:</w:t>
+        <w:t>:</w:t>
       </w:r>
     </w:p>
     <w:p>
@@ -15086,13 +14806,8 @@
         <w:spacing w:after="0"/>
       </w:pPr>
       <w:r>
-        <w:t xml:space="preserve">Transformation doubles the data </w:t>
-      </w:r>
-      <w:proofErr w:type="gramStart"/>
-      <w:r>
-        <w:t>volume</w:t>
-      </w:r>
-      <w:proofErr w:type="gramEnd"/>
+        <w:t>Transformation doubles the data volume</w:t>
+      </w:r>
     </w:p>
     <w:p>
       <w:pPr>
@@ -15221,15 +14936,7 @@
         <w:spacing w:after="0"/>
       </w:pPr>
       <w:r>
-        <w:t xml:space="preserve">Longer time to insights: The entire transformation process must complete before data can be </w:t>
-      </w:r>
-      <w:proofErr w:type="spellStart"/>
-      <w:r>
-        <w:t>analyzed</w:t>
-      </w:r>
-      <w:proofErr w:type="spellEnd"/>
-      <w:r>
-        <w:t>, potentially leading to delays in obtaining insights.</w:t>
+        <w:t>Longer time to insights: The entire transformation process must complete before data can be analyzed, potentially leading to delays in obtaining insights.</w:t>
       </w:r>
     </w:p>
     <w:p>
@@ -15429,15 +15136,7 @@
         <w:spacing w:after="0"/>
       </w:pPr>
       <w:r>
-        <w:t xml:space="preserve">ETL might face scalability challenges due to the need to preprocess data before loading, which can become time-consuming and </w:t>
-      </w:r>
-      <w:proofErr w:type="gramStart"/>
-      <w:r>
-        <w:t>resource-intensive</w:t>
-      </w:r>
-      <w:proofErr w:type="gramEnd"/>
-      <w:r>
-        <w:t xml:space="preserve"> as data volume grows.</w:t>
+        <w:t>ETL might face scalability challenges due to the need to preprocess data before loading, which can become time-consuming and resource-intensive as data volume grows.</w:t>
       </w:r>
     </w:p>
     <w:p>
@@ -15490,7 +15189,7 @@
           <w:b/>
           <w:bCs/>
         </w:rPr>
-        <w:t>Question</w:t>
+        <w:t>16</w:t>
       </w:r>
       <w:r>
         <w:t>:</w:t>
@@ -15702,15 +15401,7 @@
         <w:jc w:val="both"/>
       </w:pPr>
       <w:r>
-        <w:t xml:space="preserve">2. Snowflake Schema: </w:t>
-      </w:r>
-      <w:proofErr w:type="gramStart"/>
-      <w:r>
-        <w:t>Similar to</w:t>
-      </w:r>
-      <w:proofErr w:type="gramEnd"/>
-      <w:r>
-        <w:t xml:space="preserve"> the star schema, the snowflake schema also consists of a central fact table surrounded by dimension tables. However, in a snowflake schema, dimension tables are normalized into multiple related tables, forming a shape resembling a snowflake.</w:t>
+        <w:t>2. Snowflake Schema: Similar to the star schema, the snowflake schema also consists of a central fact table surrounded by dimension tables. However, in a snowflake schema, dimension tables are normalized into multiple related tables, forming a shape resembling a snowflake.</w:t>
       </w:r>
     </w:p>
     <w:p>
@@ -16552,21 +16243,8 @@
         <w:jc w:val="both"/>
       </w:pPr>
       <w:r>
-        <w:t xml:space="preserve">SELECT doctor, </w:t>
-      </w:r>
-      <w:proofErr w:type="gramStart"/>
-      <w:r>
-        <w:t>SUM(</w:t>
-      </w:r>
-      <w:proofErr w:type="gramEnd"/>
-      <w:r>
-        <w:t xml:space="preserve">charge) AS </w:t>
-      </w:r>
-      <w:proofErr w:type="spellStart"/>
-      <w:r>
-        <w:t>total_fee</w:t>
-      </w:r>
-      <w:proofErr w:type="spellEnd"/>
+        <w:t>SELECT doctor, SUM(charge) AS total_fee</w:t>
+      </w:r>
     </w:p>
     <w:p>
       <w:pPr>
@@ -16601,13 +16279,8 @@
         <w:jc w:val="both"/>
       </w:pPr>
       <w:r>
-        <w:t xml:space="preserve">GROUP BY </w:t>
-      </w:r>
-      <w:proofErr w:type="gramStart"/>
-      <w:r>
-        <w:t>doctor;</w:t>
-      </w:r>
-      <w:proofErr w:type="gramEnd"/>
+        <w:t>GROUP BY doctor;</w:t>
+      </w:r>
     </w:p>
     <w:p>
       <w:pPr>
@@ -16634,7 +16307,15 @@
           <w:b/>
           <w:bCs/>
         </w:rPr>
-        <w:t>Question:</w:t>
+        <w:t>17</w:t>
+      </w:r>
+      <w:r>
+        <w:rPr>
+          <w:rFonts w:asciiTheme="majorHAnsi" w:hAnsiTheme="majorHAnsi" w:cstheme="majorHAnsi"/>
+          <w:b/>
+          <w:bCs/>
+        </w:rPr>
+        <w:t>:</w:t>
       </w:r>
     </w:p>
     <w:p>
@@ -17324,14 +17005,14 @@
           <w:b/>
           <w:bCs/>
         </w:rPr>
-        <w:t>Q</w:t>
+        <w:t>18</w:t>
       </w:r>
       <w:r>
         <w:rPr>
           <w:b/>
           <w:bCs/>
         </w:rPr>
-        <w:t>uestion:</w:t>
+        <w:t>:</w:t>
       </w:r>
     </w:p>
     <w:p>
@@ -17753,14 +17434,14 @@
           <w:b/>
           <w:bCs/>
         </w:rPr>
-        <w:t>Q</w:t>
+        <w:t>19</w:t>
       </w:r>
       <w:r>
         <w:rPr>
           <w:b/>
           <w:bCs/>
         </w:rPr>
-        <w:t>uestion:</w:t>
+        <w:t>:</w:t>
       </w:r>
     </w:p>
     <w:p>
@@ -18019,7 +17700,7 @@
           <w:b/>
           <w:bCs/>
         </w:rPr>
-        <w:t>Q</w:t>
+        <w:t>20</w:t>
       </w:r>
       <w:r>
         <w:rPr>
@@ -18027,7 +17708,7 @@
           <w:b/>
           <w:bCs/>
         </w:rPr>
-        <w:t>uestion:</w:t>
+        <w:t>:</w:t>
       </w:r>
     </w:p>
     <w:p>
@@ -18410,21 +18091,7 @@
           <w:rFonts w:asciiTheme="majorHAnsi" w:hAnsiTheme="majorHAnsi" w:cstheme="majorHAnsi"/>
         </w:rPr>
         <w:lastRenderedPageBreak/>
-        <w:t xml:space="preserve">   - Data Warehouse: Use a data warehouse like Amazon Redshift, Google </w:t>
-      </w:r>
-      <w:proofErr w:type="spellStart"/>
-      <w:r>
-        <w:rPr>
-          <w:rFonts w:asciiTheme="majorHAnsi" w:hAnsiTheme="majorHAnsi" w:cstheme="majorHAnsi"/>
-        </w:rPr>
-        <w:t>BigQuery</w:t>
-      </w:r>
-      <w:proofErr w:type="spellEnd"/>
-      <w:r>
-        <w:rPr>
-          <w:rFonts w:asciiTheme="majorHAnsi" w:hAnsiTheme="majorHAnsi" w:cstheme="majorHAnsi"/>
-        </w:rPr>
-        <w:t>, or Snowflake for storing structured and semi-structured data. Data warehouses are optimized for analytics workloads and can handle large volumes of data efficiently.</w:t>
+        <w:t xml:space="preserve">   - Data Warehouse: Use a data warehouse like Amazon Redshift, Google BigQuery, or Snowflake for storing structured and semi-structured data. Data warehouses are optimized for analytics workloads and can handle large volumes of data efficiently.</w:t>
       </w:r>
     </w:p>
     <w:p>
@@ -18611,14 +18278,14 @@
           <w:b/>
           <w:bCs/>
         </w:rPr>
-        <w:t>Q</w:t>
+        <w:t>21</w:t>
       </w:r>
       <w:r>
         <w:rPr>
           <w:b/>
           <w:bCs/>
         </w:rPr>
-        <w:t>uestion:</w:t>
+        <w:t>:</w:t>
       </w:r>
     </w:p>
     <w:p>
@@ -18734,15 +18401,7 @@
         <w:jc w:val="both"/>
       </w:pPr>
       <w:r>
-        <w:t>1. Inconsistent date format: The "</w:t>
-      </w:r>
-      <w:proofErr w:type="spellStart"/>
-      <w:r>
-        <w:t>Order_Date</w:t>
-      </w:r>
-      <w:proofErr w:type="spellEnd"/>
-      <w:r>
-        <w:t>" column contains dates in different formats (e.g., "2022-01-06" and "2022-06-03"), indicating inconsistency in date formatting.</w:t>
+        <w:t>1. Inconsistent date format: The "Order_Date" column contains dates in different formats (e.g., "2022-01-06" and "2022-06-03"), indicating inconsistency in date formatting.</w:t>
       </w:r>
     </w:p>
     <w:p>
@@ -18757,15 +18416,7 @@
         <w:jc w:val="both"/>
       </w:pPr>
       <w:r>
-        <w:t>2. Missing values: There are missing values in the "Product" and "</w:t>
-      </w:r>
-      <w:proofErr w:type="spellStart"/>
-      <w:r>
-        <w:t>Shipping_Address</w:t>
-      </w:r>
-      <w:proofErr w:type="spellEnd"/>
-      <w:r>
-        <w:t>" columns for certain records (e.g., record 109 has a missing value in the "Product" column).</w:t>
+        <w:t>2. Missing values: There are missing values in the "Product" and "Shipping_Address" columns for certain records (e.g., record 109 has a missing value in the "Product" column).</w:t>
       </w:r>
     </w:p>
     <w:p>
@@ -18780,15 +18431,7 @@
         <w:jc w:val="both"/>
       </w:pPr>
       <w:r>
-        <w:t>3. Incorrect data types: The "</w:t>
-      </w:r>
-      <w:proofErr w:type="spellStart"/>
-      <w:r>
-        <w:t>Total_Price</w:t>
-      </w:r>
-      <w:proofErr w:type="spellEnd"/>
-      <w:r>
-        <w:t>" column contains values formatted as strings (e.g., "$3,345.00"), which should ideally be numeric for easier numerical operations.</w:t>
+        <w:t>3. Incorrect data types: The "Total_Price" column contains values formatted as strings (e.g., "$3,345.00"), which should ideally be numeric for easier numerical operations.</w:t>
       </w:r>
     </w:p>
     <w:p>
@@ -18803,15 +18446,7 @@
         <w:jc w:val="both"/>
       </w:pPr>
       <w:r>
-        <w:t>4. Inconsistent naming conventions: The "</w:t>
-      </w:r>
-      <w:proofErr w:type="spellStart"/>
-      <w:r>
-        <w:t>Total_Price</w:t>
-      </w:r>
-      <w:proofErr w:type="spellEnd"/>
-      <w:r>
-        <w:t>" column uses a mixed naming convention where some values include a dollar sign and commas, while others do not. Consistency in naming conventions is essential for data integrity and analysis.</w:t>
+        <w:t>4. Inconsistent naming conventions: The "Total_Price" column uses a mixed naming convention where some values include a dollar sign and commas, while others do not. Consistency in naming conventions is essential for data integrity and analysis.</w:t>
       </w:r>
     </w:p>
     <w:p>
@@ -18826,39 +18461,7 @@
         <w:jc w:val="both"/>
       </w:pPr>
       <w:r>
-        <w:t>5. Duplicate records: There are duplicate records in the dataset (e.g., records 101 and 104 have the same "</w:t>
-      </w:r>
-      <w:proofErr w:type="spellStart"/>
-      <w:r>
-        <w:t>Order_ID</w:t>
-      </w:r>
-      <w:proofErr w:type="spellEnd"/>
-      <w:r>
-        <w:t>", "</w:t>
-      </w:r>
-      <w:proofErr w:type="spellStart"/>
-      <w:r>
-        <w:t>Order_Date</w:t>
-      </w:r>
-      <w:proofErr w:type="spellEnd"/>
-      <w:r>
-        <w:t>", "Product", "Quantity", "</w:t>
-      </w:r>
-      <w:proofErr w:type="spellStart"/>
-      <w:r>
-        <w:t>Total_Price</w:t>
-      </w:r>
-      <w:proofErr w:type="spellEnd"/>
-      <w:r>
-        <w:t>", and "</w:t>
-      </w:r>
-      <w:proofErr w:type="spellStart"/>
-      <w:r>
-        <w:t>Shipping_Address</w:t>
-      </w:r>
-      <w:proofErr w:type="spellEnd"/>
-      <w:r>
-        <w:t>").</w:t>
+        <w:t>5. Duplicate records: There are duplicate records in the dataset (e.g., records 101 and 104 have the same "Order_ID", "Order_Date", "Product", "Quantity", "Total_Price", and "Shipping_Address").</w:t>
       </w:r>
     </w:p>
     <w:p>
@@ -18955,14 +18558,7 @@
           <w:b/>
           <w:bCs/>
         </w:rPr>
-        <w:t>Q</w:t>
-      </w:r>
-      <w:r>
-        <w:rPr>
-          <w:b/>
-          <w:bCs/>
-        </w:rPr>
-        <w:t>uestion</w:t>
+        <w:t>22</w:t>
       </w:r>
       <w:r>
         <w:t>:</w:t>
@@ -19374,29 +18970,7 @@
           <w:shd w:val="clear" w:color="auto" w:fill="FFFFFF"/>
         </w:rPr>
         <w:lastRenderedPageBreak/>
-        <w:t xml:space="preserve">Explain Primary </w:t>
-      </w:r>
-      <w:proofErr w:type="gramStart"/>
-      <w:r>
-        <w:rPr>
-          <w:rFonts w:ascii="Segoe UI" w:hAnsi="Segoe UI" w:cs="Segoe UI"/>
-          <w:b/>
-          <w:bCs/>
-          <w:color w:val="0D0D0D"/>
-          <w:shd w:val="clear" w:color="auto" w:fill="FFFFFF"/>
-        </w:rPr>
-        <w:t>key</w:t>
-      </w:r>
-      <w:proofErr w:type="gramEnd"/>
-      <w:r>
-        <w:rPr>
-          <w:rFonts w:ascii="Segoe UI" w:hAnsi="Segoe UI" w:cs="Segoe UI"/>
-          <w:b/>
-          <w:bCs/>
-          <w:color w:val="0D0D0D"/>
-          <w:shd w:val="clear" w:color="auto" w:fill="FFFFFF"/>
-        </w:rPr>
-        <w:t>-Foreign key relationship in database giving example tables</w:t>
+        <w:t>Explain Primary key-Foreign key relationship in database giving example tables</w:t>
       </w:r>
     </w:p>
     <w:p/>
@@ -19598,7 +19172,6 @@
                 <w14:ligatures w14:val="none"/>
               </w:rPr>
             </w:pPr>
-            <w:proofErr w:type="spellStart"/>
             <w:r>
               <w:rPr>
                 <w:rFonts w:ascii="Times New Roman" w:eastAsia="Times New Roman" w:hAnsi="Times New Roman" w:cs="Times New Roman"/>
@@ -19612,7 +19185,6 @@
               </w:rPr>
               <w:t>StudentID</w:t>
             </w:r>
-            <w:proofErr w:type="spellEnd"/>
           </w:p>
         </w:tc>
         <w:tc>
@@ -20136,7 +19708,6 @@
                 <w14:ligatures w14:val="none"/>
               </w:rPr>
             </w:pPr>
-            <w:proofErr w:type="spellStart"/>
             <w:r>
               <w:rPr>
                 <w:rFonts w:ascii="Times New Roman" w:eastAsia="Times New Roman" w:hAnsi="Times New Roman" w:cs="Times New Roman"/>
@@ -20150,7 +19721,6 @@
               </w:rPr>
               <w:t>GradeID</w:t>
             </w:r>
-            <w:proofErr w:type="spellEnd"/>
           </w:p>
         </w:tc>
         <w:tc>
@@ -20180,7 +19750,6 @@
                 <w14:ligatures w14:val="none"/>
               </w:rPr>
             </w:pPr>
-            <w:proofErr w:type="spellStart"/>
             <w:r>
               <w:rPr>
                 <w:rFonts w:ascii="Times New Roman" w:eastAsia="Times New Roman" w:hAnsi="Times New Roman" w:cs="Times New Roman"/>
@@ -20194,7 +19763,6 @@
               </w:rPr>
               <w:t>StudentID</w:t>
             </w:r>
-            <w:proofErr w:type="spellEnd"/>
           </w:p>
         </w:tc>
         <w:tc>
@@ -21231,7 +20799,6 @@
         </w:rPr>
         <w:t xml:space="preserve">In this scenario, the </w:t>
       </w:r>
-      <w:proofErr w:type="gramStart"/>
       <w:r>
         <w:rPr>
           <w:rFonts w:ascii="Ubuntu Mono" w:eastAsia="Times New Roman" w:hAnsi="Ubuntu Mono" w:cs="Courier New"/>
@@ -21246,7 +20813,6 @@
         </w:rPr>
         <w:t>Students</w:t>
       </w:r>
-      <w:proofErr w:type="gramEnd"/>
       <w:r>
         <w:rPr>
           <w:rFonts w:ascii="Segoe UI" w:eastAsia="Times New Roman" w:hAnsi="Segoe UI" w:cs="Segoe UI"/>
@@ -21258,7 +20824,6 @@
         </w:rPr>
         <w:t xml:space="preserve"> table contains information about students, where each student is uniquely identified by their </w:t>
       </w:r>
-      <w:proofErr w:type="spellStart"/>
       <w:r>
         <w:rPr>
           <w:rFonts w:ascii="Ubuntu Mono" w:eastAsia="Times New Roman" w:hAnsi="Ubuntu Mono" w:cs="Courier New"/>
@@ -21273,7 +20838,6 @@
         </w:rPr>
         <w:t>StudentID</w:t>
       </w:r>
-      <w:proofErr w:type="spellEnd"/>
       <w:r>
         <w:rPr>
           <w:rFonts w:ascii="Segoe UI" w:eastAsia="Times New Roman" w:hAnsi="Segoe UI" w:cs="Segoe UI"/>
@@ -21285,7 +20849,6 @@
         </w:rPr>
         <w:t xml:space="preserve">. The </w:t>
       </w:r>
-      <w:proofErr w:type="spellStart"/>
       <w:r>
         <w:rPr>
           <w:rFonts w:ascii="Ubuntu Mono" w:eastAsia="Times New Roman" w:hAnsi="Ubuntu Mono" w:cs="Courier New"/>
@@ -21300,7 +20863,6 @@
         </w:rPr>
         <w:t>StudentID</w:t>
       </w:r>
-      <w:proofErr w:type="spellEnd"/>
       <w:r>
         <w:rPr>
           <w:rFonts w:ascii="Segoe UI" w:eastAsia="Times New Roman" w:hAnsi="Segoe UI" w:cs="Segoe UI"/>
@@ -21312,7 +20874,6 @@
         </w:rPr>
         <w:t xml:space="preserve"> column in the </w:t>
       </w:r>
-      <w:proofErr w:type="gramStart"/>
       <w:r>
         <w:rPr>
           <w:rFonts w:ascii="Ubuntu Mono" w:eastAsia="Times New Roman" w:hAnsi="Ubuntu Mono" w:cs="Courier New"/>
@@ -21327,7 +20888,6 @@
         </w:rPr>
         <w:t>Students</w:t>
       </w:r>
-      <w:proofErr w:type="gramEnd"/>
       <w:r>
         <w:rPr>
           <w:rFonts w:ascii="Segoe UI" w:eastAsia="Times New Roman" w:hAnsi="Segoe UI" w:cs="Segoe UI"/>
@@ -21395,7 +20955,6 @@
         </w:rPr>
         <w:t xml:space="preserve"> table, on the other hand, stores information about the grades obtained by students in various subjects. Here, the </w:t>
       </w:r>
-      <w:proofErr w:type="spellStart"/>
       <w:r>
         <w:rPr>
           <w:rFonts w:ascii="Ubuntu Mono" w:eastAsia="Times New Roman" w:hAnsi="Ubuntu Mono" w:cs="Courier New"/>
@@ -21410,7 +20969,6 @@
         </w:rPr>
         <w:t>StudentID</w:t>
       </w:r>
-      <w:proofErr w:type="spellEnd"/>
       <w:r>
         <w:rPr>
           <w:rFonts w:ascii="Segoe UI" w:eastAsia="Times New Roman" w:hAnsi="Segoe UI" w:cs="Segoe UI"/>
@@ -21447,7 +21005,6 @@
         </w:rPr>
         <w:t xml:space="preserve"> table establishes a relationship with the </w:t>
       </w:r>
-      <w:proofErr w:type="gramStart"/>
       <w:r>
         <w:rPr>
           <w:rFonts w:ascii="Ubuntu Mono" w:eastAsia="Times New Roman" w:hAnsi="Ubuntu Mono" w:cs="Courier New"/>
@@ -21462,7 +21019,6 @@
         </w:rPr>
         <w:t>Students</w:t>
       </w:r>
-      <w:proofErr w:type="gramEnd"/>
       <w:r>
         <w:rPr>
           <w:rFonts w:ascii="Segoe UI" w:eastAsia="Times New Roman" w:hAnsi="Segoe UI" w:cs="Segoe UI"/>
@@ -21474,7 +21030,6 @@
         </w:rPr>
         <w:t xml:space="preserve"> table. This </w:t>
       </w:r>
-      <w:proofErr w:type="spellStart"/>
       <w:r>
         <w:rPr>
           <w:rFonts w:ascii="Ubuntu Mono" w:eastAsia="Times New Roman" w:hAnsi="Ubuntu Mono" w:cs="Courier New"/>
@@ -21489,7 +21044,6 @@
         </w:rPr>
         <w:t>StudentID</w:t>
       </w:r>
-      <w:proofErr w:type="spellEnd"/>
       <w:r>
         <w:rPr>
           <w:rFonts w:ascii="Segoe UI" w:eastAsia="Times New Roman" w:hAnsi="Segoe UI" w:cs="Segoe UI"/>
@@ -21526,7 +21080,6 @@
         </w:rPr>
         <w:t xml:space="preserve"> table is termed as a foreign key, as it references the primary key (</w:t>
       </w:r>
-      <w:proofErr w:type="spellStart"/>
       <w:r>
         <w:rPr>
           <w:rFonts w:ascii="Ubuntu Mono" w:eastAsia="Times New Roman" w:hAnsi="Ubuntu Mono" w:cs="Courier New"/>
@@ -21541,7 +21094,6 @@
         </w:rPr>
         <w:t>StudentID</w:t>
       </w:r>
-      <w:proofErr w:type="spellEnd"/>
       <w:r>
         <w:rPr>
           <w:rFonts w:ascii="Segoe UI" w:eastAsia="Times New Roman" w:hAnsi="Segoe UI" w:cs="Segoe UI"/>
@@ -21553,7 +21105,6 @@
         </w:rPr>
         <w:t xml:space="preserve">) of the </w:t>
       </w:r>
-      <w:proofErr w:type="gramStart"/>
       <w:r>
         <w:rPr>
           <w:rFonts w:ascii="Ubuntu Mono" w:eastAsia="Times New Roman" w:hAnsi="Ubuntu Mono" w:cs="Courier New"/>
@@ -21568,7 +21119,6 @@
         </w:rPr>
         <w:t>Students</w:t>
       </w:r>
-      <w:proofErr w:type="gramEnd"/>
       <w:r>
         <w:rPr>
           <w:rFonts w:ascii="Segoe UI" w:eastAsia="Times New Roman" w:hAnsi="Segoe UI" w:cs="Segoe UI"/>
@@ -21636,7 +21186,6 @@
         </w:rPr>
         <w:t xml:space="preserve"> table, the </w:t>
       </w:r>
-      <w:proofErr w:type="spellStart"/>
       <w:r>
         <w:rPr>
           <w:rFonts w:ascii="Ubuntu Mono" w:eastAsia="Times New Roman" w:hAnsi="Ubuntu Mono" w:cs="Courier New"/>
@@ -21651,7 +21200,6 @@
         </w:rPr>
         <w:t>StudentID</w:t>
       </w:r>
-      <w:proofErr w:type="spellEnd"/>
       <w:r>
         <w:rPr>
           <w:rFonts w:ascii="Segoe UI" w:eastAsia="Times New Roman" w:hAnsi="Segoe UI" w:cs="Segoe UI"/>
@@ -21663,7 +21211,6 @@
         </w:rPr>
         <w:t xml:space="preserve"> column refers to the </w:t>
       </w:r>
-      <w:proofErr w:type="spellStart"/>
       <w:r>
         <w:rPr>
           <w:rFonts w:ascii="Ubuntu Mono" w:eastAsia="Times New Roman" w:hAnsi="Ubuntu Mono" w:cs="Courier New"/>
@@ -21678,7 +21225,6 @@
         </w:rPr>
         <w:t>StudentID</w:t>
       </w:r>
-      <w:proofErr w:type="spellEnd"/>
       <w:r>
         <w:rPr>
           <w:rFonts w:ascii="Segoe UI" w:eastAsia="Times New Roman" w:hAnsi="Segoe UI" w:cs="Segoe UI"/>
@@ -21690,7 +21236,6 @@
         </w:rPr>
         <w:t xml:space="preserve"> column in the </w:t>
       </w:r>
-      <w:proofErr w:type="gramStart"/>
       <w:r>
         <w:rPr>
           <w:rFonts w:ascii="Ubuntu Mono" w:eastAsia="Times New Roman" w:hAnsi="Ubuntu Mono" w:cs="Courier New"/>
@@ -21705,7 +21250,6 @@
         </w:rPr>
         <w:t>Students</w:t>
       </w:r>
-      <w:proofErr w:type="gramEnd"/>
       <w:r>
         <w:rPr>
           <w:rFonts w:ascii="Segoe UI" w:eastAsia="Times New Roman" w:hAnsi="Segoe UI" w:cs="Segoe UI"/>
@@ -21717,7 +21261,6 @@
         </w:rPr>
         <w:t xml:space="preserve"> table, linking each grade entry to a specific student. This relationship allows us to associate each grade with the corresponding student in the </w:t>
       </w:r>
-      <w:proofErr w:type="gramStart"/>
       <w:r>
         <w:rPr>
           <w:rFonts w:ascii="Ubuntu Mono" w:eastAsia="Times New Roman" w:hAnsi="Ubuntu Mono" w:cs="Courier New"/>
@@ -21732,7 +21275,6 @@
         </w:rPr>
         <w:t>Students</w:t>
       </w:r>
-      <w:proofErr w:type="gramEnd"/>
       <w:r>
         <w:rPr>
           <w:rFonts w:ascii="Segoe UI" w:eastAsia="Times New Roman" w:hAnsi="Segoe UI" w:cs="Segoe UI"/>
@@ -21789,33 +21331,8 @@
           <w:b/>
           <w:bCs/>
         </w:rPr>
-        <w:t xml:space="preserve">Why is Ethics Important in </w:t>
-      </w:r>
-      <w:proofErr w:type="gramStart"/>
-      <w:r>
-        <w:rPr>
-          <w:b/>
-          <w:bCs/>
-        </w:rPr>
-        <w:t>Education ?</w:t>
-      </w:r>
-      <w:proofErr w:type="gramEnd"/>
-      <w:r>
-        <w:rPr>
-          <w:b/>
-          <w:bCs/>
-        </w:rPr>
-        <w:t xml:space="preserve"> Give your </w:t>
-      </w:r>
-      <w:proofErr w:type="gramStart"/>
-      <w:r>
-        <w:rPr>
-          <w:b/>
-          <w:bCs/>
-        </w:rPr>
-        <w:t>views ?</w:t>
-      </w:r>
-      <w:proofErr w:type="gramEnd"/>
+        <w:t>Why is Ethics Important in Education ? Give your views ?</w:t>
+      </w:r>
     </w:p>
     <w:p>
       <w:pPr>
@@ -21925,23 +21442,7 @@
           <w:rFonts w:ascii="Segoe UI" w:hAnsi="Segoe UI" w:cs="Segoe UI"/>
           <w:color w:val="0D0D0D"/>
         </w:rPr>
-        <w:t xml:space="preserve"> Education shapes not only intellect but also character. Ethical education </w:t>
-      </w:r>
-      <w:proofErr w:type="spellStart"/>
-      <w:r>
-        <w:rPr>
-          <w:rFonts w:ascii="Segoe UI" w:hAnsi="Segoe UI" w:cs="Segoe UI"/>
-          <w:color w:val="0D0D0D"/>
-        </w:rPr>
-        <w:t>instills</w:t>
-      </w:r>
-      <w:proofErr w:type="spellEnd"/>
-      <w:r>
-        <w:rPr>
-          <w:rFonts w:ascii="Segoe UI" w:hAnsi="Segoe UI" w:cs="Segoe UI"/>
-          <w:color w:val="0D0D0D"/>
-        </w:rPr>
-        <w:t xml:space="preserve"> values such as honesty, integrity, empathy, and respect for others. These values are essential for building responsible and compassionate citizens who contribute positively to society.</w:t>
+        <w:t xml:space="preserve"> Education shapes not only intellect but also character. Ethical education instills values such as honesty, integrity, empathy, and respect for others. These values are essential for building responsible and compassionate citizens who contribute positively to society.</w:t>
       </w:r>
     </w:p>
     <w:p>
@@ -22089,23 +21590,7 @@
           <w:rFonts w:ascii="Segoe UI" w:hAnsi="Segoe UI" w:cs="Segoe UI"/>
           <w:color w:val="0D0D0D"/>
         </w:rPr>
-        <w:t xml:space="preserve"> Ethics education enhances critical thinking skills by encouraging students to </w:t>
-      </w:r>
-      <w:proofErr w:type="spellStart"/>
-      <w:r>
-        <w:rPr>
-          <w:rFonts w:ascii="Segoe UI" w:hAnsi="Segoe UI" w:cs="Segoe UI"/>
-          <w:color w:val="0D0D0D"/>
-        </w:rPr>
-        <w:t>analyze</w:t>
-      </w:r>
-      <w:proofErr w:type="spellEnd"/>
-      <w:r>
-        <w:rPr>
-          <w:rFonts w:ascii="Segoe UI" w:hAnsi="Segoe UI" w:cs="Segoe UI"/>
-          <w:color w:val="0D0D0D"/>
-        </w:rPr>
-        <w:t xml:space="preserve"> complex moral dilemmas from multiple perspectives. It empowers them to evaluate the ethical implications of their choices and make informed decisions based on ethical principles.</w:t>
+        <w:t xml:space="preserve"> Ethics education enhances critical thinking skills by encouraging students to analyze complex moral dilemmas from multiple perspectives. It empowers them to evaluate the ethical implications of their choices and make informed decisions based on ethical principles.</w:t>
       </w:r>
     </w:p>
     <w:p>
@@ -22271,33 +21756,7 @@
           <w:lang w:eastAsia="en-IN"/>
           <w14:ligatures w14:val="none"/>
         </w:rPr>
-        <w:t xml:space="preserve">In the OSI (Open Systems Interconnection) model, the user support </w:t>
-      </w:r>
-      <w:proofErr w:type="gramStart"/>
-      <w:r>
-        <w:rPr>
-          <w:rFonts w:ascii="Segoe UI" w:eastAsia="Times New Roman" w:hAnsi="Segoe UI" w:cs="Segoe UI"/>
-          <w:color w:val="0D0D0D"/>
-          <w:kern w:val="0"/>
-          <w:sz w:val="24"/>
-          <w:szCs w:val="24"/>
-          <w:lang w:eastAsia="en-IN"/>
-          <w14:ligatures w14:val="none"/>
-        </w:rPr>
-        <w:t>layers</w:t>
-      </w:r>
-      <w:proofErr w:type="gramEnd"/>
-      <w:r>
-        <w:rPr>
-          <w:rFonts w:ascii="Segoe UI" w:eastAsia="Times New Roman" w:hAnsi="Segoe UI" w:cs="Segoe UI"/>
-          <w:color w:val="0D0D0D"/>
-          <w:kern w:val="0"/>
-          <w:sz w:val="24"/>
-          <w:szCs w:val="24"/>
-          <w:lang w:eastAsia="en-IN"/>
-          <w14:ligatures w14:val="none"/>
-        </w:rPr>
-        <w:t xml:space="preserve"> and network support layers are:</w:t>
+        <w:t>In the OSI (Open Systems Interconnection) model, the user support layers and network support layers are:</w:t>
       </w:r>
     </w:p>
     <w:p>
@@ -23389,33 +22848,7 @@
           <w14:ligatures w14:val="none"/>
         </w:rPr>
         <w:lastRenderedPageBreak/>
-        <w:t xml:space="preserve">Estimated storage capacity: While the primary function of this layer is data processing rather than storage, it still requires sufficient storage space for intermediate results, temporary data, and processed datasets. A storage capacity </w:t>
-      </w:r>
-      <w:proofErr w:type="gramStart"/>
-      <w:r>
-        <w:rPr>
-          <w:rFonts w:ascii="Segoe UI" w:eastAsia="Times New Roman" w:hAnsi="Segoe UI" w:cs="Segoe UI"/>
-          <w:color w:val="0D0D0D"/>
-          <w:kern w:val="0"/>
-          <w:sz w:val="24"/>
-          <w:szCs w:val="24"/>
-          <w:lang w:eastAsia="en-IN"/>
-          <w14:ligatures w14:val="none"/>
-        </w:rPr>
-        <w:t>similar to</w:t>
-      </w:r>
-      <w:proofErr w:type="gramEnd"/>
-      <w:r>
-        <w:rPr>
-          <w:rFonts w:ascii="Segoe UI" w:eastAsia="Times New Roman" w:hAnsi="Segoe UI" w:cs="Segoe UI"/>
-          <w:color w:val="0D0D0D"/>
-          <w:kern w:val="0"/>
-          <w:sz w:val="24"/>
-          <w:szCs w:val="24"/>
-          <w:lang w:eastAsia="en-IN"/>
-          <w14:ligatures w14:val="none"/>
-        </w:rPr>
-        <w:t xml:space="preserve"> that of the data storage layer (50-100 TB) would be suitable to support the processing requirements effectively.</w:t>
+        <w:t>Estimated storage capacity: While the primary function of this layer is data processing rather than storage, it still requires sufficient storage space for intermediate results, temporary data, and processed datasets. A storage capacity similar to that of the data storage layer (50-100 TB) would be suitable to support the processing requirements effectively.</w:t>
       </w:r>
     </w:p>
     <w:p>
@@ -23541,33 +22974,7 @@
           <w:lang w:eastAsia="en-IN"/>
           <w14:ligatures w14:val="none"/>
         </w:rPr>
-        <w:t xml:space="preserve">Estimated storage capacity: </w:t>
-      </w:r>
-      <w:proofErr w:type="gramStart"/>
-      <w:r>
-        <w:rPr>
-          <w:rFonts w:ascii="Segoe UI" w:eastAsia="Times New Roman" w:hAnsi="Segoe UI" w:cs="Segoe UI"/>
-          <w:color w:val="0D0D0D"/>
-          <w:kern w:val="0"/>
-          <w:sz w:val="24"/>
-          <w:szCs w:val="24"/>
-          <w:lang w:eastAsia="en-IN"/>
-          <w14:ligatures w14:val="none"/>
-        </w:rPr>
-        <w:t>Similar to</w:t>
-      </w:r>
-      <w:proofErr w:type="gramEnd"/>
-      <w:r>
-        <w:rPr>
-          <w:rFonts w:ascii="Segoe UI" w:eastAsia="Times New Roman" w:hAnsi="Segoe UI" w:cs="Segoe UI"/>
-          <w:color w:val="0D0D0D"/>
-          <w:kern w:val="0"/>
-          <w:sz w:val="24"/>
-          <w:szCs w:val="24"/>
-          <w:lang w:eastAsia="en-IN"/>
-          <w14:ligatures w14:val="none"/>
-        </w:rPr>
-        <w:t xml:space="preserve"> the data processing layer, the storage capacity required for this layer would be in the range of 50-100 TB to store analytical models, generated reports, and historical data for trend analysis and decision-making.</w:t>
+        <w:t>Estimated storage capacity: Similar to the data processing layer, the storage capacity required for this layer would be in the range of 50-100 TB to store analytical models, generated reports, and historical data for trend analysis and decision-making.</w:t>
       </w:r>
     </w:p>
     <w:p>
@@ -23779,29 +23186,7 @@
           <w:color w:val="0D0D0D"/>
           <w:shd w:val="clear" w:color="auto" w:fill="FFFFFF"/>
         </w:rPr>
-        <w:t xml:space="preserve"> (a) Enumerate two classes of schemas popularly used for </w:t>
-      </w:r>
-      <w:proofErr w:type="spellStart"/>
-      <w:r>
-        <w:rPr>
-          <w:rFonts w:ascii="Segoe UI" w:hAnsi="Segoe UI" w:cs="Segoe UI"/>
-          <w:b/>
-          <w:bCs/>
-          <w:color w:val="0D0D0D"/>
-          <w:shd w:val="clear" w:color="auto" w:fill="FFFFFF"/>
-        </w:rPr>
-        <w:t>modeling</w:t>
-      </w:r>
-      <w:proofErr w:type="spellEnd"/>
-      <w:r>
-        <w:rPr>
-          <w:rFonts w:ascii="Segoe UI" w:hAnsi="Segoe UI" w:cs="Segoe UI"/>
-          <w:b/>
-          <w:bCs/>
-          <w:color w:val="0D0D0D"/>
-          <w:shd w:val="clear" w:color="auto" w:fill="FFFFFF"/>
-        </w:rPr>
-        <w:t xml:space="preserve"> data warehouses. (b) Draw a schema diagram for the above data warehouse using one of the schema classes listed in (a). (c) Starting with the base cuboid </w:t>
+        <w:t xml:space="preserve"> (a) Enumerate two classes of schemas popularly used for modeling data warehouses. (b) Draw a schema diagram for the above data warehouse using one of the schema classes listed in (a). (c) Starting with the base cuboid </w:t>
       </w:r>
       <w:r>
         <w:rPr>
@@ -23815,9 +23200,32 @@
           <w:bdr w:val="none" w:sz="0" w:space="0" w:color="auto" w:frame="1"/>
           <w:shd w:val="clear" w:color="auto" w:fill="FFFFFF"/>
         </w:rPr>
-        <w:t>[day, doctor, </w:t>
-      </w:r>
-      <w:proofErr w:type="gramStart"/>
+        <w:t>[day, doctor, patient]</w:t>
+      </w:r>
+      <w:r>
+        <w:rPr>
+          <w:rStyle w:val="mord"/>
+          <w:rFonts w:eastAsiaTheme="majorEastAsia"/>
+          <w:b/>
+          <w:bCs/>
+          <w:color w:val="0D0D0D"/>
+          <w:sz w:val="29"/>
+          <w:szCs w:val="29"/>
+          <w:bdr w:val="single" w:sz="2" w:space="0" w:color="E3E3E3" w:frame="1"/>
+          <w:shd w:val="clear" w:color="auto" w:fill="FFFFFF"/>
+        </w:rPr>
+        <w:t>[day, doctor, patient]</w:t>
+      </w:r>
+      <w:r>
+        <w:rPr>
+          <w:rFonts w:ascii="Segoe UI" w:hAnsi="Segoe UI" w:cs="Segoe UI"/>
+          <w:b/>
+          <w:bCs/>
+          <w:color w:val="0D0D0D"/>
+          <w:shd w:val="clear" w:color="auto" w:fill="FFFFFF"/>
+        </w:rPr>
+        <w:t xml:space="preserve">, what specific OLAP operations should be performed to list the total fee collected by each doctor in 2004? (d) To obtain the same list, write an SQL query assuming the data are stored in a relational database with the schema </w:t>
+      </w:r>
       <w:r>
         <w:rPr>
           <w:rStyle w:val="katex-mathml"/>
@@ -23830,7 +23238,7 @@
           <w:bdr w:val="none" w:sz="0" w:space="0" w:color="auto" w:frame="1"/>
           <w:shd w:val="clear" w:color="auto" w:fill="FFFFFF"/>
         </w:rPr>
-        <w:t>patient]</w:t>
+        <w:t>fee (day, month, year, doctor, hospital, patient, count, charge)</w:t>
       </w:r>
       <w:r>
         <w:rPr>
@@ -23844,90 +23252,7 @@
           <w:bdr w:val="single" w:sz="2" w:space="0" w:color="E3E3E3" w:frame="1"/>
           <w:shd w:val="clear" w:color="auto" w:fill="FFFFFF"/>
         </w:rPr>
-        <w:t>[</w:t>
-      </w:r>
-      <w:proofErr w:type="gramEnd"/>
-      <w:r>
-        <w:rPr>
-          <w:rStyle w:val="mord"/>
-          <w:rFonts w:eastAsiaTheme="majorEastAsia"/>
-          <w:b/>
-          <w:bCs/>
-          <w:color w:val="0D0D0D"/>
-          <w:sz w:val="29"/>
-          <w:szCs w:val="29"/>
-          <w:bdr w:val="single" w:sz="2" w:space="0" w:color="E3E3E3" w:frame="1"/>
-          <w:shd w:val="clear" w:color="auto" w:fill="FFFFFF"/>
-        </w:rPr>
-        <w:t>day, doctor, patient]</w:t>
-      </w:r>
-      <w:r>
-        <w:rPr>
-          <w:rFonts w:ascii="Segoe UI" w:hAnsi="Segoe UI" w:cs="Segoe UI"/>
-          <w:b/>
-          <w:bCs/>
-          <w:color w:val="0D0D0D"/>
-          <w:shd w:val="clear" w:color="auto" w:fill="FFFFFF"/>
-        </w:rPr>
-        <w:t xml:space="preserve">, what specific OLAP operations should be performed to list the total fee collected by each doctor in 2004? (d) To obtain the same list, write an SQL query assuming the data are stored in a relational database with the schema </w:t>
-      </w:r>
-      <w:r>
-        <w:rPr>
-          <w:rStyle w:val="katex-mathml"/>
-          <w:rFonts w:eastAsiaTheme="majorEastAsia"/>
-          <w:b/>
-          <w:bCs/>
-          <w:color w:val="0D0D0D"/>
-          <w:sz w:val="29"/>
-          <w:szCs w:val="29"/>
-          <w:bdr w:val="none" w:sz="0" w:space="0" w:color="auto" w:frame="1"/>
-          <w:shd w:val="clear" w:color="auto" w:fill="FFFFFF"/>
-        </w:rPr>
-        <w:t>fee (day, month, year, doctor, hospital, patient, count, </w:t>
-      </w:r>
-      <w:proofErr w:type="gramStart"/>
-      <w:r>
-        <w:rPr>
-          <w:rStyle w:val="katex-mathml"/>
-          <w:rFonts w:eastAsiaTheme="majorEastAsia"/>
-          <w:b/>
-          <w:bCs/>
-          <w:color w:val="0D0D0D"/>
-          <w:sz w:val="29"/>
-          <w:szCs w:val="29"/>
-          <w:bdr w:val="none" w:sz="0" w:space="0" w:color="auto" w:frame="1"/>
-          <w:shd w:val="clear" w:color="auto" w:fill="FFFFFF"/>
-        </w:rPr>
-        <w:t>charge)</w:t>
-      </w:r>
-      <w:r>
-        <w:rPr>
-          <w:rStyle w:val="mord"/>
-          <w:rFonts w:eastAsiaTheme="majorEastAsia"/>
-          <w:b/>
-          <w:bCs/>
-          <w:color w:val="0D0D0D"/>
-          <w:sz w:val="29"/>
-          <w:szCs w:val="29"/>
-          <w:bdr w:val="single" w:sz="2" w:space="0" w:color="E3E3E3" w:frame="1"/>
-          <w:shd w:val="clear" w:color="auto" w:fill="FFFFFF"/>
-        </w:rPr>
-        <w:t>fee</w:t>
-      </w:r>
-      <w:proofErr w:type="gramEnd"/>
-      <w:r>
-        <w:rPr>
-          <w:rStyle w:val="mord"/>
-          <w:rFonts w:eastAsiaTheme="majorEastAsia"/>
-          <w:b/>
-          <w:bCs/>
-          <w:color w:val="0D0D0D"/>
-          <w:sz w:val="29"/>
-          <w:szCs w:val="29"/>
-          <w:bdr w:val="single" w:sz="2" w:space="0" w:color="E3E3E3" w:frame="1"/>
-          <w:shd w:val="clear" w:color="auto" w:fill="FFFFFF"/>
-        </w:rPr>
-        <w:t> (day, month, year, doctor, hospital, patient, count, charge)</w:t>
+        <w:t>fee (day, month, year, doctor, hospital, patient, count, charge)</w:t>
       </w:r>
       <w:r>
         <w:rPr>
@@ -23982,33 +23307,7 @@
           <w:lang w:eastAsia="en-IN"/>
           <w14:ligatures w14:val="none"/>
         </w:rPr>
-        <w:t xml:space="preserve">(a) Two classes of schemas popularly used for </w:t>
-      </w:r>
-      <w:proofErr w:type="spellStart"/>
-      <w:r>
-        <w:rPr>
-          <w:rFonts w:ascii="Segoe UI" w:eastAsia="Times New Roman" w:hAnsi="Segoe UI" w:cs="Segoe UI"/>
-          <w:color w:val="0D0D0D"/>
-          <w:kern w:val="0"/>
-          <w:sz w:val="24"/>
-          <w:szCs w:val="24"/>
-          <w:lang w:eastAsia="en-IN"/>
-          <w14:ligatures w14:val="none"/>
-        </w:rPr>
-        <w:t>modeling</w:t>
-      </w:r>
-      <w:proofErr w:type="spellEnd"/>
-      <w:r>
-        <w:rPr>
-          <w:rFonts w:ascii="Segoe UI" w:eastAsia="Times New Roman" w:hAnsi="Segoe UI" w:cs="Segoe UI"/>
-          <w:color w:val="0D0D0D"/>
-          <w:kern w:val="0"/>
-          <w:sz w:val="24"/>
-          <w:szCs w:val="24"/>
-          <w:lang w:eastAsia="en-IN"/>
-          <w14:ligatures w14:val="none"/>
-        </w:rPr>
-        <w:t xml:space="preserve"> data warehouses are:</w:t>
+        <w:t>(a) Two classes of schemas popularly used for modeling data warehouses are:</w:t>
       </w:r>
     </w:p>
     <w:p>
@@ -24156,7 +23455,6 @@
           <w14:ligatures w14:val="none"/>
         </w:rPr>
       </w:pPr>
-      <w:proofErr w:type="spellStart"/>
       <w:r>
         <w:rPr>
           <w:rFonts w:ascii="Segoe UI" w:eastAsia="Times New Roman" w:hAnsi="Segoe UI" w:cs="Segoe UI"/>
@@ -24168,21 +23466,7 @@
           <w:lang w:eastAsia="en-IN"/>
           <w14:ligatures w14:val="none"/>
         </w:rPr>
-        <w:t>mathematicaCopy</w:t>
-      </w:r>
-      <w:proofErr w:type="spellEnd"/>
-      <w:r>
-        <w:rPr>
-          <w:rFonts w:ascii="Segoe UI" w:eastAsia="Times New Roman" w:hAnsi="Segoe UI" w:cs="Segoe UI"/>
-          <w:color w:val="0D0D0D"/>
-          <w:kern w:val="0"/>
-          <w:sz w:val="21"/>
-          <w:szCs w:val="21"/>
-          <w:bdr w:val="single" w:sz="2" w:space="0" w:color="E3E3E3" w:frame="1"/>
-          <w:lang w:eastAsia="en-IN"/>
-          <w14:ligatures w14:val="none"/>
-        </w:rPr>
-        <w:t xml:space="preserve"> code</w:t>
+        <w:t>mathematicaCopy code</w:t>
       </w:r>
     </w:p>
     <w:p>
@@ -25029,7 +24313,6 @@
         </w:rPr>
         <w:t xml:space="preserve"> </w:t>
       </w:r>
-      <w:proofErr w:type="spellStart"/>
       <w:r>
         <w:rPr>
           <w:rFonts w:ascii="inherit" w:eastAsia="Times New Roman" w:hAnsi="inherit" w:cs="Courier New"/>
@@ -25043,7 +24326,6 @@
         </w:rPr>
         <w:t>Charge</w:t>
       </w:r>
-      <w:proofErr w:type="spellEnd"/>
       <w:r>
         <w:rPr>
           <w:rFonts w:ascii="inherit" w:eastAsia="Times New Roman" w:hAnsi="inherit" w:cs="Courier New"/>
@@ -25057,7 +24339,6 @@
         </w:rPr>
         <w:t xml:space="preserve"> </w:t>
       </w:r>
-      <w:proofErr w:type="spellStart"/>
       <w:r>
         <w:rPr>
           <w:rFonts w:ascii="inherit" w:eastAsia="Times New Roman" w:hAnsi="inherit" w:cs="Courier New"/>
@@ -25071,7 +24352,6 @@
         </w:rPr>
         <w:t>Charge</w:t>
       </w:r>
-      <w:proofErr w:type="spellEnd"/>
       <w:r>
         <w:rPr>
           <w:rFonts w:ascii="inherit" w:eastAsia="Times New Roman" w:hAnsi="inherit" w:cs="Courier New"/>
@@ -25373,7 +24653,6 @@
           <w14:ligatures w14:val="none"/>
         </w:rPr>
       </w:pPr>
-      <w:proofErr w:type="spellStart"/>
       <w:r>
         <w:rPr>
           <w:rFonts w:ascii="Segoe UI" w:eastAsia="Times New Roman" w:hAnsi="Segoe UI" w:cs="Segoe UI"/>
@@ -25385,21 +24664,7 @@
           <w:lang w:eastAsia="en-IN"/>
           <w14:ligatures w14:val="none"/>
         </w:rPr>
-        <w:t>sqlCopy</w:t>
-      </w:r>
-      <w:proofErr w:type="spellEnd"/>
-      <w:r>
-        <w:rPr>
-          <w:rFonts w:ascii="Segoe UI" w:eastAsia="Times New Roman" w:hAnsi="Segoe UI" w:cs="Segoe UI"/>
-          <w:color w:val="0D0D0D"/>
-          <w:kern w:val="0"/>
-          <w:sz w:val="21"/>
-          <w:szCs w:val="21"/>
-          <w:bdr w:val="single" w:sz="2" w:space="0" w:color="E3E3E3" w:frame="1"/>
-          <w:lang w:eastAsia="en-IN"/>
-          <w14:ligatures w14:val="none"/>
-        </w:rPr>
-        <w:t xml:space="preserve"> code</w:t>
+        <w:t>sqlCopy code</w:t>
       </w:r>
     </w:p>
     <w:p>
@@ -25466,7 +24731,6 @@
         </w:rPr>
         <w:t xml:space="preserve"> doctor, </w:t>
       </w:r>
-      <w:proofErr w:type="gramStart"/>
       <w:r>
         <w:rPr>
           <w:rFonts w:ascii="inherit" w:eastAsia="Times New Roman" w:hAnsi="inherit" w:cs="Courier New"/>
@@ -25491,9 +24755,21 @@
           <w:lang w:eastAsia="en-IN"/>
           <w14:ligatures w14:val="none"/>
         </w:rPr>
-        <w:t>(</w:t>
-      </w:r>
-      <w:proofErr w:type="gramEnd"/>
+        <w:t xml:space="preserve">(charge) </w:t>
+      </w:r>
+      <w:r>
+        <w:rPr>
+          <w:rFonts w:ascii="inherit" w:eastAsia="Times New Roman" w:hAnsi="inherit" w:cs="Courier New"/>
+          <w:color w:val="2E95D3"/>
+          <w:kern w:val="0"/>
+          <w:sz w:val="20"/>
+          <w:szCs w:val="20"/>
+          <w:bdr w:val="single" w:sz="2" w:space="0" w:color="E3E3E3" w:frame="1"/>
+          <w:lang w:eastAsia="en-IN"/>
+          <w14:ligatures w14:val="none"/>
+        </w:rPr>
+        <w:t>AS</w:t>
+      </w:r>
       <w:r>
         <w:rPr>
           <w:rFonts w:ascii="inherit" w:eastAsia="Times New Roman" w:hAnsi="inherit" w:cs="Courier New"/>
@@ -25505,61 +24781,7 @@
           <w:lang w:eastAsia="en-IN"/>
           <w14:ligatures w14:val="none"/>
         </w:rPr>
-        <w:t xml:space="preserve">charge) </w:t>
-      </w:r>
-      <w:r>
-        <w:rPr>
-          <w:rFonts w:ascii="inherit" w:eastAsia="Times New Roman" w:hAnsi="inherit" w:cs="Courier New"/>
-          <w:color w:val="2E95D3"/>
-          <w:kern w:val="0"/>
-          <w:sz w:val="20"/>
-          <w:szCs w:val="20"/>
-          <w:bdr w:val="single" w:sz="2" w:space="0" w:color="E3E3E3" w:frame="1"/>
-          <w:lang w:eastAsia="en-IN"/>
-          <w14:ligatures w14:val="none"/>
-        </w:rPr>
-        <w:t>AS</w:t>
-      </w:r>
-      <w:r>
-        <w:rPr>
-          <w:rFonts w:ascii="inherit" w:eastAsia="Times New Roman" w:hAnsi="inherit" w:cs="Courier New"/>
-          <w:color w:val="FFFFFF"/>
-          <w:kern w:val="0"/>
-          <w:sz w:val="20"/>
-          <w:szCs w:val="20"/>
-          <w:bdr w:val="single" w:sz="2" w:space="1" w:color="E3E3E3" w:frame="1"/>
-          <w:lang w:eastAsia="en-IN"/>
-          <w14:ligatures w14:val="none"/>
-        </w:rPr>
-        <w:t xml:space="preserve"> </w:t>
-      </w:r>
-      <w:proofErr w:type="spellStart"/>
-      <w:r>
-        <w:rPr>
-          <w:rFonts w:ascii="inherit" w:eastAsia="Times New Roman" w:hAnsi="inherit" w:cs="Courier New"/>
-          <w:color w:val="FFFFFF"/>
-          <w:kern w:val="0"/>
-          <w:sz w:val="20"/>
-          <w:szCs w:val="20"/>
-          <w:bdr w:val="single" w:sz="2" w:space="1" w:color="E3E3E3" w:frame="1"/>
-          <w:lang w:eastAsia="en-IN"/>
-          <w14:ligatures w14:val="none"/>
-        </w:rPr>
-        <w:t>total_fee</w:t>
-      </w:r>
-      <w:proofErr w:type="spellEnd"/>
-      <w:r>
-        <w:rPr>
-          <w:rFonts w:ascii="inherit" w:eastAsia="Times New Roman" w:hAnsi="inherit" w:cs="Courier New"/>
-          <w:color w:val="FFFFFF"/>
-          <w:kern w:val="0"/>
-          <w:sz w:val="20"/>
-          <w:szCs w:val="20"/>
-          <w:bdr w:val="single" w:sz="2" w:space="1" w:color="E3E3E3" w:frame="1"/>
-          <w:lang w:eastAsia="en-IN"/>
-          <w14:ligatures w14:val="none"/>
-        </w:rPr>
-        <w:t xml:space="preserve"> </w:t>
+        <w:t xml:space="preserve"> total_fee </w:t>
       </w:r>
       <w:r>
         <w:rPr>
@@ -25826,27 +25048,7 @@
           <w:bCs/>
           <w:color w:val="0D0D0D"/>
         </w:rPr>
-        <w:t xml:space="preserve">You are tasked with designing a data pipeline to process and </w:t>
-      </w:r>
-      <w:proofErr w:type="spellStart"/>
-      <w:r>
-        <w:rPr>
-          <w:rFonts w:ascii="Segoe UI" w:hAnsi="Segoe UI" w:cs="Segoe UI"/>
-          <w:b/>
-          <w:bCs/>
-          <w:color w:val="0D0D0D"/>
-        </w:rPr>
-        <w:t>analyze</w:t>
-      </w:r>
-      <w:proofErr w:type="spellEnd"/>
-      <w:r>
-        <w:rPr>
-          <w:rFonts w:ascii="Segoe UI" w:hAnsi="Segoe UI" w:cs="Segoe UI"/>
-          <w:b/>
-          <w:bCs/>
-          <w:color w:val="0D0D0D"/>
-        </w:rPr>
-        <w:t xml:space="preserve"> log data from a website. The logs contain user interactions, including page views, clicks, and demographics. The pipeline consists of three stages: data ingestion, transformation, and analysis.</w:t>
+        <w:t>You are tasked with designing a data pipeline to process and analyze log data from a website. The logs contain user interactions, including page views, clicks, and demographics. The pipeline consists of three stages: data ingestion, transformation, and analysis.</w:t>
       </w:r>
     </w:p>
     <w:p>
@@ -25930,27 +25132,7 @@
           <w:bCs/>
           <w:color w:val="0D0D0D"/>
         </w:rPr>
-        <w:t xml:space="preserve">Data Analysis: In the analysis stage, machine learning models are applied to the transformed data to predict user </w:t>
-      </w:r>
-      <w:proofErr w:type="spellStart"/>
-      <w:r>
-        <w:rPr>
-          <w:rFonts w:ascii="Segoe UI" w:hAnsi="Segoe UI" w:cs="Segoe UI"/>
-          <w:b/>
-          <w:bCs/>
-          <w:color w:val="0D0D0D"/>
-        </w:rPr>
-        <w:t>behavior</w:t>
-      </w:r>
-      <w:proofErr w:type="spellEnd"/>
-      <w:r>
-        <w:rPr>
-          <w:rFonts w:ascii="Segoe UI" w:hAnsi="Segoe UI" w:cs="Segoe UI"/>
-          <w:b/>
-          <w:bCs/>
-          <w:color w:val="0D0D0D"/>
-        </w:rPr>
-        <w:t>. The analysis stage processes data at an average of 500 log entries per second.</w:t>
+        <w:t>Data Analysis: In the analysis stage, machine learning models are applied to the transformed data to predict user behavior. The analysis stage processes data at an average of 500 log entries per second.</w:t>
       </w:r>
     </w:p>
     <w:p>
@@ -26451,31 +25633,7 @@
           <w:sz w:val="22"/>
           <w:szCs w:val="22"/>
         </w:rPr>
-        <w:t xml:space="preserve">In your machine learning project, you trained three models: Model A, Model B, and Model C, each with various hyperparameters and feature engineering techniques. As part of your model evaluation, you have recorded the model's architecture, hyperparameters, training data, evaluation metrics, and the date of each model's creation. Additionally, you have documented any noteworthy observations or lessons learned during the </w:t>
-      </w:r>
-      <w:proofErr w:type="spellStart"/>
-      <w:r>
-        <w:rPr>
-          <w:rFonts w:ascii="Segoe UI" w:hAnsi="Segoe UI" w:cs="Segoe UI"/>
-          <w:b/>
-          <w:bCs/>
-          <w:color w:val="0D0D0D"/>
-          <w:sz w:val="22"/>
-          <w:szCs w:val="22"/>
-        </w:rPr>
-        <w:t>modeling</w:t>
-      </w:r>
-      <w:proofErr w:type="spellEnd"/>
-      <w:r>
-        <w:rPr>
-          <w:rFonts w:ascii="Segoe UI" w:hAnsi="Segoe UI" w:cs="Segoe UI"/>
-          <w:b/>
-          <w:bCs/>
-          <w:color w:val="0D0D0D"/>
-          <w:sz w:val="22"/>
-          <w:szCs w:val="22"/>
-        </w:rPr>
-        <w:t xml:space="preserve"> process.</w:t>
+        <w:t>In your machine learning project, you trained three models: Model A, Model B, and Model C, each with various hyperparameters and feature engineering techniques. As part of your model evaluation, you have recorded the model's architecture, hyperparameters, training data, evaluation metrics, and the date of each model's creation. Additionally, you have documented any noteworthy observations or lessons learned during the modeling process.</w:t>
       </w:r>
     </w:p>
     <w:p>
@@ -26720,33 +25878,7 @@
           <w:lang w:eastAsia="en-IN"/>
           <w14:ligatures w14:val="none"/>
         </w:rPr>
-        <w:t xml:space="preserve">It aids in model monitoring and maintenance by documenting any observations or lessons learned during the </w:t>
-      </w:r>
-      <w:proofErr w:type="spellStart"/>
-      <w:r>
-        <w:rPr>
-          <w:rFonts w:ascii="Segoe UI" w:eastAsia="Times New Roman" w:hAnsi="Segoe UI" w:cs="Segoe UI"/>
-          <w:color w:val="0D0D0D"/>
-          <w:kern w:val="0"/>
-          <w:sz w:val="24"/>
-          <w:szCs w:val="24"/>
-          <w:lang w:eastAsia="en-IN"/>
-          <w14:ligatures w14:val="none"/>
-        </w:rPr>
-        <w:t>modeling</w:t>
-      </w:r>
-      <w:proofErr w:type="spellEnd"/>
-      <w:r>
-        <w:rPr>
-          <w:rFonts w:ascii="Segoe UI" w:eastAsia="Times New Roman" w:hAnsi="Segoe UI" w:cs="Segoe UI"/>
-          <w:color w:val="0D0D0D"/>
-          <w:kern w:val="0"/>
-          <w:sz w:val="24"/>
-          <w:szCs w:val="24"/>
-          <w:lang w:eastAsia="en-IN"/>
-          <w14:ligatures w14:val="none"/>
-        </w:rPr>
-        <w:t xml:space="preserve"> process.</w:t>
+        <w:t>It aids in model monitoring and maintenance by documenting any observations or lessons learned during the modeling process.</w:t>
       </w:r>
     </w:p>
     <w:p>
@@ -27652,35 +26784,7 @@
           <w:lang w:eastAsia="en-IN"/>
           <w14:ligatures w14:val="none"/>
         </w:rPr>
-        <w:t>Percentage Change</w:t>
-      </w:r>
-      <w:proofErr w:type="gramStart"/>
-      <w:r>
-        <w:rPr>
-          <w:rFonts w:ascii="Times New Roman" w:eastAsia="Times New Roman" w:hAnsi="Times New Roman" w:cs="Times New Roman"/>
-          <w:color w:val="0D0D0D"/>
-          <w:kern w:val="0"/>
-          <w:sz w:val="29"/>
-          <w:szCs w:val="29"/>
-          <w:bdr w:val="none" w:sz="0" w:space="0" w:color="auto" w:frame="1"/>
-          <w:lang w:eastAsia="en-IN"/>
-          <w14:ligatures w14:val="none"/>
-        </w:rPr>
-        <w:t>=(</w:t>
-      </w:r>
-      <w:proofErr w:type="gramEnd"/>
-      <w:r>
-        <w:rPr>
-          <w:rFonts w:ascii="Times New Roman" w:eastAsia="Times New Roman" w:hAnsi="Times New Roman" w:cs="Times New Roman"/>
-          <w:color w:val="0D0D0D"/>
-          <w:kern w:val="0"/>
-          <w:sz w:val="29"/>
-          <w:szCs w:val="29"/>
-          <w:bdr w:val="none" w:sz="0" w:space="0" w:color="auto" w:frame="1"/>
-          <w:lang w:eastAsia="en-IN"/>
-          <w14:ligatures w14:val="none"/>
-        </w:rPr>
-        <w:t>Production Mean−Training MeanTraining Mean)×100</w:t>
+        <w:t>Percentage Change=(Production Mean−Training MeanTraining Mean)×100</w:t>
       </w:r>
       <w:r>
         <w:rPr>
@@ -27911,9 +27015,152 @@
           <w:lang w:eastAsia="en-IN"/>
           <w14:ligatures w14:val="none"/>
         </w:rPr>
-        <w:t>Percentage Change</w:t>
-      </w:r>
-      <w:proofErr w:type="gramStart"/>
+        <w:t>Percentage Change=(45,000−50,00050,000)×100=−10%</w:t>
+      </w:r>
+      <w:r>
+        <w:rPr>
+          <w:rFonts w:ascii="Times New Roman" w:eastAsia="Times New Roman" w:hAnsi="Times New Roman" w:cs="Times New Roman"/>
+          <w:color w:val="0D0D0D"/>
+          <w:kern w:val="0"/>
+          <w:sz w:val="29"/>
+          <w:szCs w:val="29"/>
+          <w:bdr w:val="single" w:sz="2" w:space="0" w:color="E3E3E3" w:frame="1"/>
+          <w:lang w:eastAsia="en-IN"/>
+          <w14:ligatures w14:val="none"/>
+        </w:rPr>
+        <w:t>Percentage Change=</w:t>
+      </w:r>
+      <w:r>
+        <w:rPr>
+          <w:rFonts w:ascii="KaTeX_Size2" w:eastAsia="Times New Roman" w:hAnsi="KaTeX_Size2" w:cs="Times New Roman"/>
+          <w:color w:val="0D0D0D"/>
+          <w:kern w:val="0"/>
+          <w:sz w:val="29"/>
+          <w:szCs w:val="29"/>
+          <w:bdr w:val="single" w:sz="2" w:space="0" w:color="E3E3E3" w:frame="1"/>
+          <w:lang w:eastAsia="en-IN"/>
+          <w14:ligatures w14:val="none"/>
+        </w:rPr>
+        <w:t>(</w:t>
+      </w:r>
+      <w:r>
+        <w:rPr>
+          <w:rFonts w:ascii="Times New Roman" w:eastAsia="Times New Roman" w:hAnsi="Times New Roman" w:cs="Times New Roman"/>
+          <w:color w:val="0D0D0D"/>
+          <w:kern w:val="0"/>
+          <w:sz w:val="20"/>
+          <w:szCs w:val="20"/>
+          <w:bdr w:val="single" w:sz="2" w:space="0" w:color="E3E3E3" w:frame="1"/>
+          <w:lang w:eastAsia="en-IN"/>
+          <w14:ligatures w14:val="none"/>
+        </w:rPr>
+        <w:t>50,00045,000−50,000</w:t>
+      </w:r>
+      <w:r>
+        <w:rPr>
+          <w:rFonts w:ascii="Times New Roman" w:eastAsia="Times New Roman" w:hAnsi="Times New Roman" w:cs="Times New Roman"/>
+          <w:color w:val="0D0D0D"/>
+          <w:kern w:val="0"/>
+          <w:sz w:val="2"/>
+          <w:szCs w:val="2"/>
+          <w:bdr w:val="single" w:sz="2" w:space="0" w:color="E3E3E3" w:frame="1"/>
+          <w:lang w:eastAsia="en-IN"/>
+          <w14:ligatures w14:val="none"/>
+        </w:rPr>
+        <w:t>​</w:t>
+      </w:r>
+      <w:r>
+        <w:rPr>
+          <w:rFonts w:ascii="KaTeX_Size2" w:eastAsia="Times New Roman" w:hAnsi="KaTeX_Size2" w:cs="Times New Roman"/>
+          <w:color w:val="0D0D0D"/>
+          <w:kern w:val="0"/>
+          <w:sz w:val="29"/>
+          <w:szCs w:val="29"/>
+          <w:bdr w:val="single" w:sz="2" w:space="0" w:color="E3E3E3" w:frame="1"/>
+          <w:lang w:eastAsia="en-IN"/>
+          <w14:ligatures w14:val="none"/>
+        </w:rPr>
+        <w:t>)</w:t>
+      </w:r>
+      <w:r>
+        <w:rPr>
+          <w:rFonts w:ascii="Times New Roman" w:eastAsia="Times New Roman" w:hAnsi="Times New Roman" w:cs="Times New Roman"/>
+          <w:color w:val="0D0D0D"/>
+          <w:kern w:val="0"/>
+          <w:sz w:val="29"/>
+          <w:szCs w:val="29"/>
+          <w:bdr w:val="single" w:sz="2" w:space="0" w:color="E3E3E3" w:frame="1"/>
+          <w:lang w:eastAsia="en-IN"/>
+          <w14:ligatures w14:val="none"/>
+        </w:rPr>
+        <w:t>×100=−10%</w:t>
+      </w:r>
+    </w:p>
+    <w:p>
+      <w:pPr>
+        <w:pBdr>
+          <w:top w:val="single" w:sz="2" w:space="0" w:color="E3E3E3"/>
+          <w:left w:val="single" w:sz="2" w:space="0" w:color="E3E3E3"/>
+          <w:bottom w:val="single" w:sz="2" w:space="0" w:color="E3E3E3"/>
+          <w:right w:val="single" w:sz="2" w:space="0" w:color="E3E3E3"/>
+        </w:pBdr>
+        <w:shd w:val="clear" w:color="auto" w:fill="FFFFFF"/>
+        <w:spacing w:before="300" w:after="300" w:line="240" w:lineRule="auto"/>
+        <w:rPr>
+          <w:rFonts w:ascii="Segoe UI" w:eastAsia="Times New Roman" w:hAnsi="Segoe UI" w:cs="Segoe UI"/>
+          <w:color w:val="0D0D0D"/>
+          <w:kern w:val="0"/>
+          <w:sz w:val="24"/>
+          <w:szCs w:val="24"/>
+          <w:lang w:eastAsia="en-IN"/>
+          <w14:ligatures w14:val="none"/>
+        </w:rPr>
+      </w:pPr>
+      <w:r>
+        <w:rPr>
+          <w:rFonts w:ascii="Segoe UI" w:eastAsia="Times New Roman" w:hAnsi="Segoe UI" w:cs="Segoe UI"/>
+          <w:color w:val="0D0D0D"/>
+          <w:kern w:val="0"/>
+          <w:sz w:val="24"/>
+          <w:szCs w:val="24"/>
+          <w:lang w:eastAsia="en-IN"/>
+          <w14:ligatures w14:val="none"/>
+        </w:rPr>
+        <w:t>So, there's a 10% decrease in mean monthly sales from training to production data.</w:t>
+      </w:r>
+    </w:p>
+    <w:p>
+      <w:pPr>
+        <w:pBdr>
+          <w:top w:val="single" w:sz="2" w:space="0" w:color="E3E3E3"/>
+          <w:left w:val="single" w:sz="2" w:space="0" w:color="E3E3E3"/>
+          <w:bottom w:val="single" w:sz="2" w:space="0" w:color="E3E3E3"/>
+          <w:right w:val="single" w:sz="2" w:space="0" w:color="E3E3E3"/>
+        </w:pBdr>
+        <w:shd w:val="clear" w:color="auto" w:fill="FFFFFF"/>
+        <w:spacing w:before="300" w:after="300" w:line="240" w:lineRule="auto"/>
+        <w:rPr>
+          <w:rFonts w:ascii="Segoe UI" w:eastAsia="Times New Roman" w:hAnsi="Segoe UI" w:cs="Segoe UI"/>
+          <w:color w:val="0D0D0D"/>
+          <w:kern w:val="0"/>
+          <w:sz w:val="24"/>
+          <w:szCs w:val="24"/>
+          <w:lang w:eastAsia="en-IN"/>
+          <w14:ligatures w14:val="none"/>
+        </w:rPr>
+      </w:pPr>
+      <w:r>
+        <w:rPr>
+          <w:rFonts w:ascii="Segoe UI" w:eastAsia="Times New Roman" w:hAnsi="Segoe UI" w:cs="Segoe UI"/>
+          <w:color w:val="0D0D0D"/>
+          <w:kern w:val="0"/>
+          <w:sz w:val="24"/>
+          <w:szCs w:val="24"/>
+          <w:lang w:eastAsia="en-IN"/>
+          <w14:ligatures w14:val="none"/>
+        </w:rPr>
+        <w:t xml:space="preserve">b) Percentage Change in Standard Deviation of Monthly Sales: </w:t>
+      </w:r>
       <w:r>
         <w:rPr>
           <w:rFonts w:ascii="Times New Roman" w:eastAsia="Times New Roman" w:hAnsi="Times New Roman" w:cs="Times New Roman"/>
@@ -27925,206 +27172,7 @@
           <w:lang w:eastAsia="en-IN"/>
           <w14:ligatures w14:val="none"/>
         </w:rPr>
-        <w:t>=(</w:t>
-      </w:r>
-      <w:proofErr w:type="gramEnd"/>
-      <w:r>
-        <w:rPr>
-          <w:rFonts w:ascii="Times New Roman" w:eastAsia="Times New Roman" w:hAnsi="Times New Roman" w:cs="Times New Roman"/>
-          <w:color w:val="0D0D0D"/>
-          <w:kern w:val="0"/>
-          <w:sz w:val="29"/>
-          <w:szCs w:val="29"/>
-          <w:bdr w:val="none" w:sz="0" w:space="0" w:color="auto" w:frame="1"/>
-          <w:lang w:eastAsia="en-IN"/>
-          <w14:ligatures w14:val="none"/>
-        </w:rPr>
-        <w:t>45,000−50,00050,000)×100=−10%</w:t>
-      </w:r>
-      <w:r>
-        <w:rPr>
-          <w:rFonts w:ascii="Times New Roman" w:eastAsia="Times New Roman" w:hAnsi="Times New Roman" w:cs="Times New Roman"/>
-          <w:color w:val="0D0D0D"/>
-          <w:kern w:val="0"/>
-          <w:sz w:val="29"/>
-          <w:szCs w:val="29"/>
-          <w:bdr w:val="single" w:sz="2" w:space="0" w:color="E3E3E3" w:frame="1"/>
-          <w:lang w:eastAsia="en-IN"/>
-          <w14:ligatures w14:val="none"/>
-        </w:rPr>
-        <w:t>Percentage Change=</w:t>
-      </w:r>
-      <w:r>
-        <w:rPr>
-          <w:rFonts w:ascii="KaTeX_Size2" w:eastAsia="Times New Roman" w:hAnsi="KaTeX_Size2" w:cs="Times New Roman"/>
-          <w:color w:val="0D0D0D"/>
-          <w:kern w:val="0"/>
-          <w:sz w:val="29"/>
-          <w:szCs w:val="29"/>
-          <w:bdr w:val="single" w:sz="2" w:space="0" w:color="E3E3E3" w:frame="1"/>
-          <w:lang w:eastAsia="en-IN"/>
-          <w14:ligatures w14:val="none"/>
-        </w:rPr>
-        <w:t>(</w:t>
-      </w:r>
-      <w:r>
-        <w:rPr>
-          <w:rFonts w:ascii="Times New Roman" w:eastAsia="Times New Roman" w:hAnsi="Times New Roman" w:cs="Times New Roman"/>
-          <w:color w:val="0D0D0D"/>
-          <w:kern w:val="0"/>
-          <w:sz w:val="20"/>
-          <w:szCs w:val="20"/>
-          <w:bdr w:val="single" w:sz="2" w:space="0" w:color="E3E3E3" w:frame="1"/>
-          <w:lang w:eastAsia="en-IN"/>
-          <w14:ligatures w14:val="none"/>
-        </w:rPr>
-        <w:t>50,00045,000−50,000</w:t>
-      </w:r>
-      <w:r>
-        <w:rPr>
-          <w:rFonts w:ascii="Times New Roman" w:eastAsia="Times New Roman" w:hAnsi="Times New Roman" w:cs="Times New Roman"/>
-          <w:color w:val="0D0D0D"/>
-          <w:kern w:val="0"/>
-          <w:sz w:val="2"/>
-          <w:szCs w:val="2"/>
-          <w:bdr w:val="single" w:sz="2" w:space="0" w:color="E3E3E3" w:frame="1"/>
-          <w:lang w:eastAsia="en-IN"/>
-          <w14:ligatures w14:val="none"/>
-        </w:rPr>
-        <w:t>​</w:t>
-      </w:r>
-      <w:r>
-        <w:rPr>
-          <w:rFonts w:ascii="KaTeX_Size2" w:eastAsia="Times New Roman" w:hAnsi="KaTeX_Size2" w:cs="Times New Roman"/>
-          <w:color w:val="0D0D0D"/>
-          <w:kern w:val="0"/>
-          <w:sz w:val="29"/>
-          <w:szCs w:val="29"/>
-          <w:bdr w:val="single" w:sz="2" w:space="0" w:color="E3E3E3" w:frame="1"/>
-          <w:lang w:eastAsia="en-IN"/>
-          <w14:ligatures w14:val="none"/>
-        </w:rPr>
-        <w:t>)</w:t>
-      </w:r>
-      <w:r>
-        <w:rPr>
-          <w:rFonts w:ascii="Times New Roman" w:eastAsia="Times New Roman" w:hAnsi="Times New Roman" w:cs="Times New Roman"/>
-          <w:color w:val="0D0D0D"/>
-          <w:kern w:val="0"/>
-          <w:sz w:val="29"/>
-          <w:szCs w:val="29"/>
-          <w:bdr w:val="single" w:sz="2" w:space="0" w:color="E3E3E3" w:frame="1"/>
-          <w:lang w:eastAsia="en-IN"/>
-          <w14:ligatures w14:val="none"/>
-        </w:rPr>
-        <w:t>×100=−10%</w:t>
-      </w:r>
-    </w:p>
-    <w:p>
-      <w:pPr>
-        <w:pBdr>
-          <w:top w:val="single" w:sz="2" w:space="0" w:color="E3E3E3"/>
-          <w:left w:val="single" w:sz="2" w:space="0" w:color="E3E3E3"/>
-          <w:bottom w:val="single" w:sz="2" w:space="0" w:color="E3E3E3"/>
-          <w:right w:val="single" w:sz="2" w:space="0" w:color="E3E3E3"/>
-        </w:pBdr>
-        <w:shd w:val="clear" w:color="auto" w:fill="FFFFFF"/>
-        <w:spacing w:before="300" w:after="300" w:line="240" w:lineRule="auto"/>
-        <w:rPr>
-          <w:rFonts w:ascii="Segoe UI" w:eastAsia="Times New Roman" w:hAnsi="Segoe UI" w:cs="Segoe UI"/>
-          <w:color w:val="0D0D0D"/>
-          <w:kern w:val="0"/>
-          <w:sz w:val="24"/>
-          <w:szCs w:val="24"/>
-          <w:lang w:eastAsia="en-IN"/>
-          <w14:ligatures w14:val="none"/>
-        </w:rPr>
-      </w:pPr>
-      <w:r>
-        <w:rPr>
-          <w:rFonts w:ascii="Segoe UI" w:eastAsia="Times New Roman" w:hAnsi="Segoe UI" w:cs="Segoe UI"/>
-          <w:color w:val="0D0D0D"/>
-          <w:kern w:val="0"/>
-          <w:sz w:val="24"/>
-          <w:szCs w:val="24"/>
-          <w:lang w:eastAsia="en-IN"/>
-          <w14:ligatures w14:val="none"/>
-        </w:rPr>
-        <w:t>So, there's a 10% decrease in mean monthly sales from training to production data.</w:t>
-      </w:r>
-    </w:p>
-    <w:p>
-      <w:pPr>
-        <w:pBdr>
-          <w:top w:val="single" w:sz="2" w:space="0" w:color="E3E3E3"/>
-          <w:left w:val="single" w:sz="2" w:space="0" w:color="E3E3E3"/>
-          <w:bottom w:val="single" w:sz="2" w:space="0" w:color="E3E3E3"/>
-          <w:right w:val="single" w:sz="2" w:space="0" w:color="E3E3E3"/>
-        </w:pBdr>
-        <w:shd w:val="clear" w:color="auto" w:fill="FFFFFF"/>
-        <w:spacing w:before="300" w:after="300" w:line="240" w:lineRule="auto"/>
-        <w:rPr>
-          <w:rFonts w:ascii="Segoe UI" w:eastAsia="Times New Roman" w:hAnsi="Segoe UI" w:cs="Segoe UI"/>
-          <w:color w:val="0D0D0D"/>
-          <w:kern w:val="0"/>
-          <w:sz w:val="24"/>
-          <w:szCs w:val="24"/>
-          <w:lang w:eastAsia="en-IN"/>
-          <w14:ligatures w14:val="none"/>
-        </w:rPr>
-      </w:pPr>
-      <w:r>
-        <w:rPr>
-          <w:rFonts w:ascii="Segoe UI" w:eastAsia="Times New Roman" w:hAnsi="Segoe UI" w:cs="Segoe UI"/>
-          <w:color w:val="0D0D0D"/>
-          <w:kern w:val="0"/>
-          <w:sz w:val="24"/>
-          <w:szCs w:val="24"/>
-          <w:lang w:eastAsia="en-IN"/>
-          <w14:ligatures w14:val="none"/>
-        </w:rPr>
-        <w:t xml:space="preserve">b) Percentage Change in Standard Deviation of Monthly Sales: </w:t>
-      </w:r>
-      <w:r>
-        <w:rPr>
-          <w:rFonts w:ascii="Times New Roman" w:eastAsia="Times New Roman" w:hAnsi="Times New Roman" w:cs="Times New Roman"/>
-          <w:color w:val="0D0D0D"/>
-          <w:kern w:val="0"/>
-          <w:sz w:val="29"/>
-          <w:szCs w:val="29"/>
-          <w:bdr w:val="none" w:sz="0" w:space="0" w:color="auto" w:frame="1"/>
-          <w:lang w:eastAsia="en-IN"/>
-          <w14:ligatures w14:val="none"/>
-        </w:rPr>
-        <w:t>Percentage Change</w:t>
-      </w:r>
-      <w:proofErr w:type="gramStart"/>
-      <w:r>
-        <w:rPr>
-          <w:rFonts w:ascii="Times New Roman" w:eastAsia="Times New Roman" w:hAnsi="Times New Roman" w:cs="Times New Roman"/>
-          <w:color w:val="0D0D0D"/>
-          <w:kern w:val="0"/>
-          <w:sz w:val="29"/>
-          <w:szCs w:val="29"/>
-          <w:bdr w:val="none" w:sz="0" w:space="0" w:color="auto" w:frame="1"/>
-          <w:lang w:eastAsia="en-IN"/>
-          <w14:ligatures w14:val="none"/>
-        </w:rPr>
-        <w:t>=(</w:t>
-      </w:r>
-      <w:proofErr w:type="gramEnd"/>
-      <w:r>
-        <w:rPr>
-          <w:rFonts w:ascii="Times New Roman" w:eastAsia="Times New Roman" w:hAnsi="Times New Roman" w:cs="Times New Roman"/>
-          <w:color w:val="0D0D0D"/>
-          <w:kern w:val="0"/>
-          <w:sz w:val="29"/>
-          <w:szCs w:val="29"/>
-          <w:bdr w:val="none" w:sz="0" w:space="0" w:color="auto" w:frame="1"/>
-          <w:lang w:eastAsia="en-IN"/>
-          <w14:ligatures w14:val="none"/>
-        </w:rPr>
-        <w:t>Production Std. Dev.−Training Std. Dev.Training Std. Dev.)×100</w:t>
+        <w:t>Percentage Change=(Production Std. Dev.−Training Std. Dev.Training Std. Dev.)×100</w:t>
       </w:r>
       <w:r>
         <w:rPr>
@@ -28355,35 +27403,7 @@
           <w:lang w:eastAsia="en-IN"/>
           <w14:ligatures w14:val="none"/>
         </w:rPr>
-        <w:t>Percentage Change</w:t>
-      </w:r>
-      <w:proofErr w:type="gramStart"/>
-      <w:r>
-        <w:rPr>
-          <w:rFonts w:ascii="Times New Roman" w:eastAsia="Times New Roman" w:hAnsi="Times New Roman" w:cs="Times New Roman"/>
-          <w:color w:val="0D0D0D"/>
-          <w:kern w:val="0"/>
-          <w:sz w:val="29"/>
-          <w:szCs w:val="29"/>
-          <w:bdr w:val="none" w:sz="0" w:space="0" w:color="auto" w:frame="1"/>
-          <w:lang w:eastAsia="en-IN"/>
-          <w14:ligatures w14:val="none"/>
-        </w:rPr>
-        <w:t>=(</w:t>
-      </w:r>
-      <w:proofErr w:type="gramEnd"/>
-      <w:r>
-        <w:rPr>
-          <w:rFonts w:ascii="Times New Roman" w:eastAsia="Times New Roman" w:hAnsi="Times New Roman" w:cs="Times New Roman"/>
-          <w:color w:val="0D0D0D"/>
-          <w:kern w:val="0"/>
-          <w:sz w:val="29"/>
-          <w:szCs w:val="29"/>
-          <w:bdr w:val="none" w:sz="0" w:space="0" w:color="auto" w:frame="1"/>
-          <w:lang w:eastAsia="en-IN"/>
-          <w14:ligatures w14:val="none"/>
-        </w:rPr>
-        <w:t>8,500−7,0007,000)×100≈21.43%</w:t>
+        <w:t>Percentage Change=(8,500−7,0007,000)×100≈21.43%</w:t>
       </w:r>
       <w:r>
         <w:rPr>
@@ -29986,23 +29006,7 @@
           <w:rFonts w:ascii="Segoe UI" w:hAnsi="Segoe UI" w:cs="Segoe UI"/>
           <w:color w:val="0D0D0D"/>
         </w:rPr>
-        <w:t>d) Dicing the multi-dimensional data for the South Store and Product P2 would involve filtering the dataset to include only the entries where the Store dimension is "SOUTH</w:t>
-      </w:r>
-      <w:proofErr w:type="gramStart"/>
-      <w:r>
-        <w:rPr>
-          <w:rFonts w:ascii="Segoe UI" w:hAnsi="Segoe UI" w:cs="Segoe UI"/>
-          <w:color w:val="0D0D0D"/>
-        </w:rPr>
-        <w:t>"</w:t>
-      </w:r>
-      <w:proofErr w:type="gramEnd"/>
-      <w:r>
-        <w:rPr>
-          <w:rFonts w:ascii="Segoe UI" w:hAnsi="Segoe UI" w:cs="Segoe UI"/>
-          <w:color w:val="0D0D0D"/>
-        </w:rPr>
-        <w:t xml:space="preserve"> and the Product dimension is "P2". This would provide a subset of the data representing sales of Product P2 from the South Store.</w:t>
+        <w:t>d) Dicing the multi-dimensional data for the South Store and Product P2 would involve filtering the dataset to include only the entries where the Store dimension is "SOUTH" and the Product dimension is "P2". This would provide a subset of the data representing sales of Product P2 from the South Store.</w:t>
       </w:r>
     </w:p>
     <w:p>
@@ -30802,7 +29806,6 @@
           <w:szCs w:val="20"/>
         </w:rPr>
       </w:pPr>
-      <w:proofErr w:type="spellStart"/>
       <w:r>
         <w:rPr>
           <w:rFonts w:asciiTheme="minorHAnsi" w:hAnsiTheme="minorHAnsi" w:cstheme="minorHAnsi"/>
@@ -30812,19 +29815,7 @@
           <w:sz w:val="20"/>
           <w:szCs w:val="20"/>
         </w:rPr>
-        <w:t>Mainwind</w:t>
-      </w:r>
-      <w:proofErr w:type="spellEnd"/>
-      <w:r>
-        <w:rPr>
-          <w:rFonts w:asciiTheme="minorHAnsi" w:hAnsiTheme="minorHAnsi" w:cstheme="minorHAnsi"/>
-          <w:b/>
-          <w:bCs/>
-          <w:color w:val="0D0D0D"/>
-          <w:sz w:val="20"/>
-          <w:szCs w:val="20"/>
-        </w:rPr>
-        <w:t xml:space="preserve"> Traders has several data workloads. Design and explain briefly your data solution to handle this data's ingestion, processing, and analysis based on the following requirements. Tabulate your answer as shown below and draw suitable block diagrams wherever appropriate. Also, comment on whether Lambda architecture would be helpful in this solution.</w:t>
+        <w:t>Mainwind Traders has several data workloads. Design and explain briefly your data solution to handle this data's ingestion, processing, and analysis based on the following requirements. Tabulate your answer as shown below and draw suitable block diagrams wherever appropriate. Also, comment on whether Lambda architecture would be helpful in this solution.</w:t>
       </w:r>
     </w:p>
     <w:p>
@@ -30872,79 +29863,7 @@
           <w:sz w:val="20"/>
           <w:szCs w:val="20"/>
         </w:rPr>
-        <w:t xml:space="preserve">: The company has been storing manufacturing logs collected from the assembly line. You want to </w:t>
-      </w:r>
-      <w:proofErr w:type="spellStart"/>
-      <w:r>
-        <w:rPr>
-          <w:rFonts w:asciiTheme="minorHAnsi" w:hAnsiTheme="minorHAnsi" w:cstheme="minorHAnsi"/>
-          <w:b/>
-          <w:bCs/>
-          <w:color w:val="0D0D0D"/>
-          <w:sz w:val="20"/>
-          <w:szCs w:val="20"/>
-        </w:rPr>
-        <w:t>analyze</w:t>
-      </w:r>
-      <w:proofErr w:type="spellEnd"/>
-      <w:r>
-        <w:rPr>
-          <w:rFonts w:asciiTheme="minorHAnsi" w:hAnsiTheme="minorHAnsi" w:cstheme="minorHAnsi"/>
-          <w:b/>
-          <w:bCs/>
-          <w:color w:val="0D0D0D"/>
-          <w:sz w:val="20"/>
-          <w:szCs w:val="20"/>
-        </w:rPr>
-        <w:t xml:space="preserve"> these logs to gain insights into material </w:t>
-      </w:r>
-      <w:proofErr w:type="spellStart"/>
-      <w:r>
-        <w:rPr>
-          <w:rFonts w:asciiTheme="minorHAnsi" w:hAnsiTheme="minorHAnsi" w:cstheme="minorHAnsi"/>
-          <w:b/>
-          <w:bCs/>
-          <w:color w:val="0D0D0D"/>
-          <w:sz w:val="20"/>
-          <w:szCs w:val="20"/>
-        </w:rPr>
-        <w:t>behavior</w:t>
-      </w:r>
-      <w:proofErr w:type="spellEnd"/>
-      <w:r>
-        <w:rPr>
-          <w:rFonts w:asciiTheme="minorHAnsi" w:hAnsiTheme="minorHAnsi" w:cstheme="minorHAnsi"/>
-          <w:b/>
-          <w:bCs/>
-          <w:color w:val="0D0D0D"/>
-          <w:sz w:val="20"/>
-          <w:szCs w:val="20"/>
-        </w:rPr>
-        <w:t xml:space="preserve"> and quality assurance. To </w:t>
-      </w:r>
-      <w:proofErr w:type="spellStart"/>
-      <w:r>
-        <w:rPr>
-          <w:rFonts w:asciiTheme="minorHAnsi" w:hAnsiTheme="minorHAnsi" w:cstheme="minorHAnsi"/>
-          <w:b/>
-          <w:bCs/>
-          <w:color w:val="0D0D0D"/>
-          <w:sz w:val="20"/>
-          <w:szCs w:val="20"/>
-        </w:rPr>
-        <w:t>analyze</w:t>
-      </w:r>
-      <w:proofErr w:type="spellEnd"/>
-      <w:r>
-        <w:rPr>
-          <w:rFonts w:asciiTheme="minorHAnsi" w:hAnsiTheme="minorHAnsi" w:cstheme="minorHAnsi"/>
-          <w:b/>
-          <w:bCs/>
-          <w:color w:val="0D0D0D"/>
-          <w:sz w:val="20"/>
-          <w:szCs w:val="20"/>
-        </w:rPr>
-        <w:t xml:space="preserve"> these logs, you need to use reference data, such as material, chemical, and origin information, in addition to the logs data. You want to utilize this data from the on-premises data store, combine it with other log data that is in a cloud data store, and run stored procedures on the data to gain insights.</w:t>
+        <w:t>: The company has been storing manufacturing logs collected from the assembly line. You want to analyze these logs to gain insights into material behavior and quality assurance. To analyze these logs, you need to use reference data, such as material, chemical, and origin information, in addition to the logs data. You want to utilize this data from the on-premises data store, combine it with other log data that is in a cloud data store, and run stored procedures on the data to gain insights.</w:t>
       </w:r>
     </w:p>
     <w:p>
@@ -30991,55 +29910,7 @@
           <w:sz w:val="20"/>
           <w:szCs w:val="20"/>
         </w:rPr>
-        <w:t xml:space="preserve">: </w:t>
-      </w:r>
-      <w:proofErr w:type="spellStart"/>
-      <w:r>
-        <w:rPr>
-          <w:rFonts w:asciiTheme="minorHAnsi" w:hAnsiTheme="minorHAnsi" w:cstheme="minorHAnsi"/>
-          <w:b/>
-          <w:bCs/>
-          <w:color w:val="0D0D0D"/>
-          <w:sz w:val="20"/>
-          <w:szCs w:val="20"/>
-        </w:rPr>
-        <w:t>Mainwind</w:t>
-      </w:r>
-      <w:proofErr w:type="spellEnd"/>
-      <w:r>
-        <w:rPr>
-          <w:rFonts w:asciiTheme="minorHAnsi" w:hAnsiTheme="minorHAnsi" w:cstheme="minorHAnsi"/>
-          <w:b/>
-          <w:bCs/>
-          <w:color w:val="0D0D0D"/>
-          <w:sz w:val="20"/>
-          <w:szCs w:val="20"/>
-        </w:rPr>
-        <w:t xml:space="preserve"> Traders needs real-time data ingestion and storage for multiple data sources like their websites, point-of-sale systems, and social media sites. It would be best if you had a solution to </w:t>
-      </w:r>
-      <w:proofErr w:type="spellStart"/>
-      <w:r>
-        <w:rPr>
-          <w:rFonts w:asciiTheme="minorHAnsi" w:hAnsiTheme="minorHAnsi" w:cstheme="minorHAnsi"/>
-          <w:b/>
-          <w:bCs/>
-          <w:color w:val="0D0D0D"/>
-          <w:sz w:val="20"/>
-          <w:szCs w:val="20"/>
-        </w:rPr>
-        <w:t>analyze</w:t>
-      </w:r>
-      <w:proofErr w:type="spellEnd"/>
-      <w:r>
-        <w:rPr>
-          <w:rFonts w:asciiTheme="minorHAnsi" w:hAnsiTheme="minorHAnsi" w:cstheme="minorHAnsi"/>
-          <w:b/>
-          <w:bCs/>
-          <w:color w:val="0D0D0D"/>
-          <w:sz w:val="20"/>
-          <w:szCs w:val="20"/>
-        </w:rPr>
-        <w:t xml:space="preserve"> this data and provide valuable insights to the CEO.</w:t>
+        <w:t>: Mainwind Traders needs real-time data ingestion and storage for multiple data sources like their websites, point-of-sale systems, and social media sites. It would be best if you had a solution to analyze this data and provide valuable insights to the CEO.</w:t>
       </w:r>
     </w:p>
     <w:p>
@@ -32511,33 +31382,7 @@
           <w:lang w:eastAsia="en-IN"/>
           <w14:ligatures w14:val="none"/>
         </w:rPr>
-        <w:t xml:space="preserve">Here's a solution design for handling </w:t>
-      </w:r>
-      <w:proofErr w:type="spellStart"/>
-      <w:r>
-        <w:rPr>
-          <w:rFonts w:ascii="Segoe UI" w:eastAsia="Times New Roman" w:hAnsi="Segoe UI" w:cs="Segoe UI"/>
-          <w:color w:val="0D0D0D"/>
-          <w:kern w:val="0"/>
-          <w:sz w:val="24"/>
-          <w:szCs w:val="24"/>
-          <w:lang w:eastAsia="en-IN"/>
-          <w14:ligatures w14:val="none"/>
-        </w:rPr>
-        <w:t>Mainwind</w:t>
-      </w:r>
-      <w:proofErr w:type="spellEnd"/>
-      <w:r>
-        <w:rPr>
-          <w:rFonts w:ascii="Segoe UI" w:eastAsia="Times New Roman" w:hAnsi="Segoe UI" w:cs="Segoe UI"/>
-          <w:color w:val="0D0D0D"/>
-          <w:kern w:val="0"/>
-          <w:sz w:val="24"/>
-          <w:szCs w:val="24"/>
-          <w:lang w:eastAsia="en-IN"/>
-          <w14:ligatures w14:val="none"/>
-        </w:rPr>
-        <w:t xml:space="preserve"> Traders' data workloads:</w:t>
+        <w:t>Here's a solution design for handling Mainwind Traders' data workloads:</w:t>
       </w:r>
     </w:p>
     <w:tbl>
@@ -33909,33 +32754,7 @@
                 <w:lang w:eastAsia="en-IN"/>
                 <w14:ligatures w14:val="none"/>
               </w:rPr>
-              <w:t xml:space="preserve">Store </w:t>
-            </w:r>
-            <w:proofErr w:type="spellStart"/>
-            <w:r>
-              <w:rPr>
-                <w:rFonts w:ascii="Segoe UI" w:eastAsia="Times New Roman" w:hAnsi="Segoe UI" w:cs="Segoe UI"/>
-                <w:color w:val="0D0D0D"/>
-                <w:kern w:val="0"/>
-                <w:sz w:val="21"/>
-                <w:szCs w:val="21"/>
-                <w:lang w:eastAsia="en-IN"/>
-                <w14:ligatures w14:val="none"/>
-              </w:rPr>
-              <w:t>analyzed</w:t>
-            </w:r>
-            <w:proofErr w:type="spellEnd"/>
-            <w:r>
-              <w:rPr>
-                <w:rFonts w:ascii="Segoe UI" w:eastAsia="Times New Roman" w:hAnsi="Segoe UI" w:cs="Segoe UI"/>
-                <w:color w:val="0D0D0D"/>
-                <w:kern w:val="0"/>
-                <w:sz w:val="21"/>
-                <w:szCs w:val="21"/>
-                <w:lang w:eastAsia="en-IN"/>
-                <w14:ligatures w14:val="none"/>
-              </w:rPr>
-              <w:t xml:space="preserve"> data for future reference</w:t>
+              <w:t>Store analyzed data for future reference</w:t>
             </w:r>
           </w:p>
         </w:tc>
@@ -34205,33 +33024,7 @@
           <w14:ligatures w14:val="none"/>
         </w:rPr>
         <w:lastRenderedPageBreak/>
-        <w:t xml:space="preserve">In this solution, Lambda architecture could be beneficial, especially for real-time data processing. It allows for parallel processing of batch and stream data, enabling both historical analysis and real-time insights. Batch processing handles the historical company data, while stream processing handles the real-time data ingestion and analysis. This architecture ensures robustness, fault tolerance, and scalability, making it suitable for </w:t>
-      </w:r>
-      <w:proofErr w:type="spellStart"/>
-      <w:r>
-        <w:rPr>
-          <w:rFonts w:ascii="Segoe UI" w:eastAsia="Times New Roman" w:hAnsi="Segoe UI" w:cs="Segoe UI"/>
-          <w:color w:val="0D0D0D"/>
-          <w:kern w:val="0"/>
-          <w:sz w:val="24"/>
-          <w:szCs w:val="24"/>
-          <w:lang w:eastAsia="en-IN"/>
-          <w14:ligatures w14:val="none"/>
-        </w:rPr>
-        <w:t>Mainwind</w:t>
-      </w:r>
-      <w:proofErr w:type="spellEnd"/>
-      <w:r>
-        <w:rPr>
-          <w:rFonts w:ascii="Segoe UI" w:eastAsia="Times New Roman" w:hAnsi="Segoe UI" w:cs="Segoe UI"/>
-          <w:color w:val="0D0D0D"/>
-          <w:kern w:val="0"/>
-          <w:sz w:val="24"/>
-          <w:szCs w:val="24"/>
-          <w:lang w:eastAsia="en-IN"/>
-          <w14:ligatures w14:val="none"/>
-        </w:rPr>
-        <w:t xml:space="preserve"> Traders' diverse data needs.</w:t>
+        <w:t>In this solution, Lambda architecture could be beneficial, especially for real-time data processing. It allows for parallel processing of batch and stream data, enabling both historical analysis and real-time insights. Batch processing handles the historical company data, while stream processing handles the real-time data ingestion and analysis. This architecture ensures robustness, fault tolerance, and scalability, making it suitable for Mainwind Traders' diverse data needs.</w:t>
       </w:r>
     </w:p>
     <w:p>
@@ -34462,7 +33255,6 @@
                 <w14:ligatures w14:val="none"/>
               </w:rPr>
             </w:pPr>
-            <w:proofErr w:type="spellStart"/>
             <w:r>
               <w:rPr>
                 <w:rFonts w:ascii="Segoe UI" w:eastAsia="Times New Roman" w:hAnsi="Segoe UI" w:cs="Segoe UI"/>
@@ -34475,7 +33267,6 @@
               </w:rPr>
               <w:t>emp_title</w:t>
             </w:r>
-            <w:proofErr w:type="spellEnd"/>
           </w:p>
         </w:tc>
         <w:tc>
@@ -34549,7 +33340,6 @@
                 <w14:ligatures w14:val="none"/>
               </w:rPr>
             </w:pPr>
-            <w:proofErr w:type="spellStart"/>
             <w:r>
               <w:rPr>
                 <w:rFonts w:ascii="Segoe UI" w:eastAsia="Times New Roman" w:hAnsi="Segoe UI" w:cs="Segoe UI"/>
@@ -34562,7 +33352,6 @@
               </w:rPr>
               <w:t>emp_length</w:t>
             </w:r>
-            <w:proofErr w:type="spellEnd"/>
           </w:p>
         </w:tc>
         <w:tc>
@@ -34806,7 +33595,6 @@
                 <w14:ligatures w14:val="none"/>
               </w:rPr>
             </w:pPr>
-            <w:proofErr w:type="spellStart"/>
             <w:r>
               <w:rPr>
                 <w:rFonts w:ascii="Segoe UI" w:eastAsia="Times New Roman" w:hAnsi="Segoe UI" w:cs="Segoe UI"/>
@@ -34819,7 +33607,6 @@
               </w:rPr>
               <w:t>annual_income</w:t>
             </w:r>
-            <w:proofErr w:type="spellEnd"/>
           </w:p>
         </w:tc>
         <w:tc>
@@ -34893,7 +33680,6 @@
                 <w14:ligatures w14:val="none"/>
               </w:rPr>
             </w:pPr>
-            <w:proofErr w:type="spellStart"/>
             <w:r>
               <w:rPr>
                 <w:rFonts w:ascii="Segoe UI" w:eastAsia="Times New Roman" w:hAnsi="Segoe UI" w:cs="Segoe UI"/>
@@ -34906,7 +33692,6 @@
               </w:rPr>
               <w:t>verified_income</w:t>
             </w:r>
-            <w:proofErr w:type="spellEnd"/>
           </w:p>
         </w:tc>
         <w:tc>
@@ -34980,7 +33765,6 @@
                 <w14:ligatures w14:val="none"/>
               </w:rPr>
             </w:pPr>
-            <w:proofErr w:type="spellStart"/>
             <w:r>
               <w:rPr>
                 <w:rFonts w:ascii="Segoe UI" w:eastAsia="Times New Roman" w:hAnsi="Segoe UI" w:cs="Segoe UI"/>
@@ -34993,7 +33777,6 @@
               </w:rPr>
               <w:t>debt_to_income</w:t>
             </w:r>
-            <w:proofErr w:type="spellEnd"/>
           </w:p>
         </w:tc>
         <w:tc>
@@ -35067,7 +33850,6 @@
                 <w14:ligatures w14:val="none"/>
               </w:rPr>
             </w:pPr>
-            <w:proofErr w:type="spellStart"/>
             <w:r>
               <w:rPr>
                 <w:rFonts w:ascii="Segoe UI" w:eastAsia="Times New Roman" w:hAnsi="Segoe UI" w:cs="Segoe UI"/>
@@ -35080,7 +33862,6 @@
               </w:rPr>
               <w:t>annual_income_joint</w:t>
             </w:r>
-            <w:proofErr w:type="spellEnd"/>
           </w:p>
         </w:tc>
         <w:tc>
@@ -35239,7 +34020,6 @@
                 <w14:ligatures w14:val="none"/>
               </w:rPr>
             </w:pPr>
-            <w:proofErr w:type="spellStart"/>
             <w:r>
               <w:rPr>
                 <w:rFonts w:ascii="Segoe UI" w:eastAsia="Times New Roman" w:hAnsi="Segoe UI" w:cs="Segoe UI"/>
@@ -35252,7 +34032,6 @@
               </w:rPr>
               <w:t>months_since_last_credit_inquiry</w:t>
             </w:r>
-            <w:proofErr w:type="spellEnd"/>
           </w:p>
         </w:tc>
         <w:tc>
@@ -35326,7 +34105,6 @@
                 <w14:ligatures w14:val="none"/>
               </w:rPr>
             </w:pPr>
-            <w:proofErr w:type="spellStart"/>
             <w:r>
               <w:rPr>
                 <w:rFonts w:ascii="Segoe UI" w:eastAsia="Times New Roman" w:hAnsi="Segoe UI" w:cs="Segoe UI"/>
@@ -35339,7 +34117,6 @@
               </w:rPr>
               <w:t>num_satisfactory_accounts</w:t>
             </w:r>
-            <w:proofErr w:type="spellEnd"/>
           </w:p>
         </w:tc>
         <w:tc>
@@ -35583,7 +34360,6 @@
                 <w14:ligatures w14:val="none"/>
               </w:rPr>
             </w:pPr>
-            <w:proofErr w:type="spellStart"/>
             <w:r>
               <w:rPr>
                 <w:rFonts w:ascii="Segoe UI" w:eastAsia="Times New Roman" w:hAnsi="Segoe UI" w:cs="Segoe UI"/>
@@ -35596,7 +34372,6 @@
               </w:rPr>
               <w:t>num_active_debit_accounts</w:t>
             </w:r>
-            <w:proofErr w:type="spellEnd"/>
           </w:p>
         </w:tc>
         <w:tc>
@@ -35670,7 +34445,6 @@
                 <w14:ligatures w14:val="none"/>
               </w:rPr>
             </w:pPr>
-            <w:proofErr w:type="spellStart"/>
             <w:r>
               <w:rPr>
                 <w:rFonts w:ascii="Segoe UI" w:eastAsia="Times New Roman" w:hAnsi="Segoe UI" w:cs="Segoe UI"/>
@@ -35683,7 +34457,6 @@
               </w:rPr>
               <w:t>total_debit_limit</w:t>
             </w:r>
-            <w:proofErr w:type="spellEnd"/>
           </w:p>
         </w:tc>
         <w:tc>
@@ -35757,7 +34530,6 @@
                 <w14:ligatures w14:val="none"/>
               </w:rPr>
             </w:pPr>
-            <w:proofErr w:type="spellStart"/>
             <w:r>
               <w:rPr>
                 <w:rFonts w:ascii="Segoe UI" w:eastAsia="Times New Roman" w:hAnsi="Segoe UI" w:cs="Segoe UI"/>
@@ -35770,7 +34542,6 @@
               </w:rPr>
               <w:t>num_total_cc_accounts</w:t>
             </w:r>
-            <w:proofErr w:type="spellEnd"/>
           </w:p>
         </w:tc>
         <w:tc>
@@ -35844,7 +34615,6 @@
                 <w14:ligatures w14:val="none"/>
               </w:rPr>
             </w:pPr>
-            <w:proofErr w:type="spellStart"/>
             <w:r>
               <w:rPr>
                 <w:rFonts w:ascii="Segoe UI" w:eastAsia="Times New Roman" w:hAnsi="Segoe UI" w:cs="Segoe UI"/>
@@ -35857,7 +34627,6 @@
               </w:rPr>
               <w:t>num_open_cc_accounts</w:t>
             </w:r>
-            <w:proofErr w:type="spellEnd"/>
           </w:p>
         </w:tc>
         <w:tc>
@@ -35931,7 +34700,6 @@
                 <w14:ligatures w14:val="none"/>
               </w:rPr>
             </w:pPr>
-            <w:proofErr w:type="spellStart"/>
             <w:r>
               <w:rPr>
                 <w:rFonts w:ascii="Segoe UI" w:eastAsia="Times New Roman" w:hAnsi="Segoe UI" w:cs="Segoe UI"/>
@@ -35944,7 +34712,6 @@
               </w:rPr>
               <w:t>num_cc_carrying_balance</w:t>
             </w:r>
-            <w:proofErr w:type="spellEnd"/>
           </w:p>
         </w:tc>
         <w:tc>
@@ -36018,7 +34785,6 @@
                 <w14:ligatures w14:val="none"/>
               </w:rPr>
             </w:pPr>
-            <w:proofErr w:type="spellStart"/>
             <w:r>
               <w:rPr>
                 <w:rFonts w:ascii="Segoe UI" w:eastAsia="Times New Roman" w:hAnsi="Segoe UI" w:cs="Segoe UI"/>
@@ -36031,7 +34797,6 @@
               </w:rPr>
               <w:t>num_mort_accounts</w:t>
             </w:r>
-            <w:proofErr w:type="spellEnd"/>
           </w:p>
         </w:tc>
         <w:tc>
@@ -36105,7 +34870,6 @@
                 <w14:ligatures w14:val="none"/>
               </w:rPr>
             </w:pPr>
-            <w:proofErr w:type="spellStart"/>
             <w:r>
               <w:rPr>
                 <w:rFonts w:ascii="Segoe UI" w:eastAsia="Times New Roman" w:hAnsi="Segoe UI" w:cs="Segoe UI"/>
@@ -36118,7 +34882,6 @@
               </w:rPr>
               <w:t>account_never_delinq_percent</w:t>
             </w:r>
-            <w:proofErr w:type="spellEnd"/>
           </w:p>
         </w:tc>
         <w:tc>
@@ -36192,7 +34955,6 @@
                 <w14:ligatures w14:val="none"/>
               </w:rPr>
             </w:pPr>
-            <w:proofErr w:type="spellStart"/>
             <w:r>
               <w:rPr>
                 <w:rFonts w:ascii="Segoe UI" w:eastAsia="Times New Roman" w:hAnsi="Segoe UI" w:cs="Segoe UI"/>
@@ -36205,7 +34967,6 @@
               </w:rPr>
               <w:t>public_record_bankrupt</w:t>
             </w:r>
-            <w:proofErr w:type="spellEnd"/>
           </w:p>
         </w:tc>
         <w:tc>
@@ -36279,7 +35040,6 @@
                 <w14:ligatures w14:val="none"/>
               </w:rPr>
             </w:pPr>
-            <w:proofErr w:type="spellStart"/>
             <w:r>
               <w:rPr>
                 <w:rFonts w:ascii="Segoe UI" w:eastAsia="Times New Roman" w:hAnsi="Segoe UI" w:cs="Segoe UI"/>
@@ -36292,7 +35052,6 @@
               </w:rPr>
               <w:t>loan_purpose</w:t>
             </w:r>
-            <w:proofErr w:type="spellEnd"/>
           </w:p>
         </w:tc>
         <w:tc>
@@ -36366,7 +35125,6 @@
                 <w14:ligatures w14:val="none"/>
               </w:rPr>
             </w:pPr>
-            <w:proofErr w:type="spellStart"/>
             <w:r>
               <w:rPr>
                 <w:rFonts w:ascii="Segoe UI" w:eastAsia="Times New Roman" w:hAnsi="Segoe UI" w:cs="Segoe UI"/>
@@ -36379,7 +35137,6 @@
               </w:rPr>
               <w:t>application_type</w:t>
             </w:r>
-            <w:proofErr w:type="spellEnd"/>
           </w:p>
         </w:tc>
         <w:tc>
@@ -36453,7 +35210,6 @@
                 <w14:ligatures w14:val="none"/>
               </w:rPr>
             </w:pPr>
-            <w:proofErr w:type="spellStart"/>
             <w:r>
               <w:rPr>
                 <w:rFonts w:ascii="Segoe UI" w:eastAsia="Times New Roman" w:hAnsi="Segoe UI" w:cs="Segoe UI"/>
@@ -36466,7 +35222,6 @@
               </w:rPr>
               <w:t>loan_amount</w:t>
             </w:r>
-            <w:proofErr w:type="spellEnd"/>
           </w:p>
         </w:tc>
         <w:tc>
@@ -36625,7 +35380,6 @@
                 <w14:ligatures w14:val="none"/>
               </w:rPr>
             </w:pPr>
-            <w:proofErr w:type="spellStart"/>
             <w:r>
               <w:rPr>
                 <w:rFonts w:ascii="Segoe UI" w:eastAsia="Times New Roman" w:hAnsi="Segoe UI" w:cs="Segoe UI"/>
@@ -36638,7 +35392,6 @@
               </w:rPr>
               <w:t>interest_rate</w:t>
             </w:r>
-            <w:proofErr w:type="spellEnd"/>
           </w:p>
         </w:tc>
         <w:tc>
@@ -36712,7 +35465,6 @@
                 <w14:ligatures w14:val="none"/>
               </w:rPr>
             </w:pPr>
-            <w:proofErr w:type="spellStart"/>
             <w:r>
               <w:rPr>
                 <w:rFonts w:ascii="Segoe UI" w:eastAsia="Times New Roman" w:hAnsi="Segoe UI" w:cs="Segoe UI"/>
@@ -36725,7 +35477,6 @@
               </w:rPr>
               <w:t>installment</w:t>
             </w:r>
-            <w:proofErr w:type="spellEnd"/>
           </w:p>
         </w:tc>
         <w:tc>
@@ -36884,7 +35635,6 @@
                 <w14:ligatures w14:val="none"/>
               </w:rPr>
             </w:pPr>
-            <w:proofErr w:type="spellStart"/>
             <w:r>
               <w:rPr>
                 <w:rFonts w:ascii="Segoe UI" w:eastAsia="Times New Roman" w:hAnsi="Segoe UI" w:cs="Segoe UI"/>
@@ -36897,7 +35647,6 @@
               </w:rPr>
               <w:t>sub_grade</w:t>
             </w:r>
-            <w:proofErr w:type="spellEnd"/>
           </w:p>
         </w:tc>
         <w:tc>
@@ -36971,7 +35720,6 @@
                 <w14:ligatures w14:val="none"/>
               </w:rPr>
             </w:pPr>
-            <w:proofErr w:type="spellStart"/>
             <w:r>
               <w:rPr>
                 <w:rFonts w:ascii="Segoe UI" w:eastAsia="Times New Roman" w:hAnsi="Segoe UI" w:cs="Segoe UI"/>
@@ -36984,7 +35732,6 @@
               </w:rPr>
               <w:t>issue_month</w:t>
             </w:r>
-            <w:proofErr w:type="spellEnd"/>
           </w:p>
         </w:tc>
         <w:tc>
@@ -37127,29 +35874,7 @@
           <w:sz w:val="18"/>
           <w:szCs w:val="18"/>
         </w:rPr>
-        <w:t xml:space="preserve">d) Explain the approach that can be used for </w:t>
-      </w:r>
-      <w:proofErr w:type="spellStart"/>
-      <w:r>
-        <w:rPr>
-          <w:rFonts w:asciiTheme="majorHAnsi" w:hAnsiTheme="majorHAnsi" w:cstheme="majorHAnsi"/>
-          <w:b/>
-          <w:bCs/>
-          <w:sz w:val="18"/>
-          <w:szCs w:val="18"/>
-        </w:rPr>
-        <w:t>labeling</w:t>
-      </w:r>
-      <w:proofErr w:type="spellEnd"/>
-      <w:r>
-        <w:rPr>
-          <w:rFonts w:asciiTheme="majorHAnsi" w:hAnsiTheme="majorHAnsi" w:cstheme="majorHAnsi"/>
-          <w:b/>
-          <w:bCs/>
-          <w:sz w:val="18"/>
-          <w:szCs w:val="18"/>
-        </w:rPr>
-        <w:t xml:space="preserve"> the dataset. [2]</w:t>
+        <w:t>d) Explain the approach that can be used for labeling the dataset. [2]</w:t>
       </w:r>
     </w:p>
     <w:p>
@@ -37289,23 +36014,7 @@
         <w:spacing w:before="300" w:beforeAutospacing="0" w:after="300" w:afterAutospacing="0"/>
       </w:pPr>
       <w:r>
-        <w:t xml:space="preserve">d) </w:t>
-      </w:r>
-      <w:proofErr w:type="spellStart"/>
-      <w:r>
-        <w:t>Labeling</w:t>
-      </w:r>
-      <w:proofErr w:type="spellEnd"/>
-      <w:r>
-        <w:t xml:space="preserve"> the dataset for loan default prediction involves assigning a binary label (default or non-default) to each applicant based on their loan repayment status. This </w:t>
-      </w:r>
-      <w:proofErr w:type="spellStart"/>
-      <w:r>
-        <w:t>labeling</w:t>
-      </w:r>
-      <w:proofErr w:type="spellEnd"/>
-      <w:r>
-        <w:t xml:space="preserve"> process typically requires historical data on loan outcomes and may involve manual review or automated algorithms to determine default status.</w:t>
+        <w:t>d) Labeling the dataset for loan default prediction involves assigning a binary label (default or non-default) to each applicant based on their loan repayment status. This labeling process typically requires historical data on loan outcomes and may involve manual review or automated algorithms to determine default status.</w:t>
       </w:r>
     </w:p>
     <w:p>
@@ -37439,7 +36148,7 @@
         </w:rPr>
         <w:lastRenderedPageBreak/>
         <w:drawing>
-          <wp:inline distT="0" distB="0" distL="0" distR="0" wp14:anchorId="38CB5382" wp14:editId="38FEB178">
+          <wp:inline distT="0" distB="0" distL="0" distR="0" wp14:anchorId="38CB5382" wp14:editId="0A2E06B8">
             <wp:extent cx="5734050" cy="5572125"/>
             <wp:effectExtent l="0" t="0" r="0" b="9525"/>
             <wp:docPr id="1143719025" name="Picture 1"/>

</xml_diff>